<commit_message>
some platformer hacker updates
</commit_message>
<xml_diff>
--- a/Exhibition/HackThePlatformer/FacilitatorGuideSheet.docx
+++ b/Exhibition/HackThePlatformer/FacilitatorGuideSheet.docx
@@ -1,6 +1,6 @@
 
 <file path=word/document.xml><?xml version="1.0" encoding="utf-8"?>
-<w:document xmlns:wpc="http://schemas.microsoft.com/office/word/2010/wordprocessingCanvas" xmlns:cx="http://schemas.microsoft.com/office/drawing/2014/chartex" xmlns:cx1="http://schemas.microsoft.com/office/drawing/2015/9/8/chartex" xmlns:cx2="http://schemas.microsoft.com/office/drawing/2015/10/21/chartex" xmlns:cx3="http://schemas.microsoft.com/office/drawing/2016/5/9/chartex" xmlns:cx4="http://schemas.microsoft.com/office/drawing/2016/5/10/chartex" xmlns:cx5="http://schemas.microsoft.com/office/drawing/2016/5/11/chartex" xmlns:cx6="http://schemas.microsoft.com/office/drawing/2016/5/12/chartex" xmlns:cx7="http://schemas.microsoft.com/office/drawing/2016/5/13/chartex" xmlns:cx8="http://schemas.microsoft.com/office/drawing/2016/5/14/chartex" xmlns:mc="http://schemas.openxmlformats.org/markup-compatibility/2006" xmlns:aink="http://schemas.microsoft.com/office/drawing/2016/ink" xmlns:am3d="http://schemas.microsoft.com/office/drawing/2017/model3d" xmlns:o="urn:schemas-microsoft-com:office:office" xmlns:oel="http://schemas.microsoft.com/office/2019/extlst" xmlns:r="http://schemas.openxmlformats.org/officeDocument/2006/relationships" xmlns:m="http://schemas.openxmlformats.org/officeDocument/2006/math" xmlns:v="urn:schemas-microsoft-com:vml" xmlns:wp14="http://schemas.microsoft.com/office/word/2010/wordprocessingDrawing" xmlns:wp="http://schemas.openxmlformats.org/drawingml/2006/wordprocessingDrawing" xmlns:w10="urn:schemas-microsoft-com:office:word" xmlns:w="http://schemas.openxmlformats.org/wordprocessingml/2006/main" xmlns:w14="http://schemas.microsoft.com/office/word/2010/wordml" xmlns:w15="http://schemas.microsoft.com/office/word/2012/wordml" xmlns:w16cex="http://schemas.microsoft.com/office/word/2018/wordml/cex" xmlns:w16cid="http://schemas.microsoft.com/office/word/2016/wordml/cid" xmlns:w16="http://schemas.microsoft.com/office/word/2018/wordml" xmlns:w16sdtdh="http://schemas.microsoft.com/office/word/2020/wordml/sdtdatahash" xmlns:w16se="http://schemas.microsoft.com/office/word/2015/wordml/symex" xmlns:wpg="http://schemas.microsoft.com/office/word/2010/wordprocessingGroup" xmlns:wpi="http://schemas.microsoft.com/office/word/2010/wordprocessingInk" xmlns:wne="http://schemas.microsoft.com/office/word/2006/wordml" xmlns:wps="http://schemas.microsoft.com/office/word/2010/wordprocessingShape" mc:Ignorable="w14 w15 w16se w16cid w16 w16cex w16sdtdh wp14">
+<w:document xmlns:wpc="http://schemas.microsoft.com/office/word/2010/wordprocessingCanvas" xmlns:cx="http://schemas.microsoft.com/office/drawing/2014/chartex" xmlns:cx1="http://schemas.microsoft.com/office/drawing/2015/9/8/chartex" xmlns:cx2="http://schemas.microsoft.com/office/drawing/2015/10/21/chartex" xmlns:cx3="http://schemas.microsoft.com/office/drawing/2016/5/9/chartex" xmlns:cx4="http://schemas.microsoft.com/office/drawing/2016/5/10/chartex" xmlns:cx5="http://schemas.microsoft.com/office/drawing/2016/5/11/chartex" xmlns:cx6="http://schemas.microsoft.com/office/drawing/2016/5/12/chartex" xmlns:cx7="http://schemas.microsoft.com/office/drawing/2016/5/13/chartex" xmlns:cx8="http://schemas.microsoft.com/office/drawing/2016/5/14/chartex" xmlns:mc="http://schemas.openxmlformats.org/markup-compatibility/2006" xmlns:aink="http://schemas.microsoft.com/office/drawing/2016/ink" xmlns:am3d="http://schemas.microsoft.com/office/drawing/2017/model3d" xmlns:o="urn:schemas-microsoft-com:office:office" xmlns:oel="http://schemas.microsoft.com/office/2019/extlst" xmlns:r="http://schemas.openxmlformats.org/officeDocument/2006/relationships" xmlns:m="http://schemas.openxmlformats.org/officeDocument/2006/math" xmlns:v="urn:schemas-microsoft-com:vml" xmlns:wp14="http://schemas.microsoft.com/office/word/2010/wordprocessingDrawing" xmlns:wp="http://schemas.openxmlformats.org/drawingml/2006/wordprocessingDrawing" xmlns:w10="urn:schemas-microsoft-com:office:word" xmlns:w="http://schemas.openxmlformats.org/wordprocessingml/2006/main" xmlns:w14="http://schemas.microsoft.com/office/word/2010/wordml" xmlns:w15="http://schemas.microsoft.com/office/word/2012/wordml" xmlns:w16cex="http://schemas.microsoft.com/office/word/2018/wordml/cex" xmlns:w16cid="http://schemas.microsoft.com/office/word/2016/wordml/cid" xmlns:w16="http://schemas.microsoft.com/office/word/2018/wordml" xmlns:w16du="http://schemas.microsoft.com/office/word/2023/wordml/word16du" xmlns:w16sdtdh="http://schemas.microsoft.com/office/word/2020/wordml/sdtdatahash" xmlns:w16se="http://schemas.microsoft.com/office/word/2015/wordml/symex" xmlns:wpg="http://schemas.microsoft.com/office/word/2010/wordprocessingGroup" xmlns:wpi="http://schemas.microsoft.com/office/word/2010/wordprocessingInk" xmlns:wne="http://schemas.microsoft.com/office/word/2006/wordml" xmlns:wps="http://schemas.microsoft.com/office/word/2010/wordprocessingShape" mc:Ignorable="w14 w15 w16se w16cid w16 w16cex w16sdtdh w16du wp14">
   <w:body>
     <w:p>
       <w:pPr>
@@ -92,7 +92,7 @@
                 <v:stroke joinstyle="miter"/>
                 <v:path gradientshapeok="t" o:connecttype="rect"/>
               </v:shapetype>
-              <v:shape id="Text Box 2" o:spid="_x0000_s1026" type="#_x0000_t202" style="position:absolute;margin-left:0;margin-top:30.9pt;width:184.65pt;height:23.35pt;z-index:251699200;visibility:visible;mso-wrap-style:square;mso-width-percent:0;mso-height-percent:0;mso-wrap-distance-left:9pt;mso-wrap-distance-top:3.6pt;mso-wrap-distance-right:9pt;mso-wrap-distance-bottom:3.6pt;mso-position-horizontal:center;mso-position-horizontal-relative:margin;mso-position-vertical:absolute;mso-position-vertical-relative:text;mso-width-percent:0;mso-height-percent:0;mso-width-relative:margin;mso-height-relative:margin;v-text-anchor:middle" o:gfxdata="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" fillcolor="#fce5a4 [1302]" strokecolor="#f9bf1c [3206]">
+              <v:shape id="Text Box 2" o:spid="_x0000_s1026" type="#_x0000_t202" style="position:absolute;margin-left:0;margin-top:30.9pt;width:184.65pt;height:23.35pt;z-index:251699200;visibility:visible;mso-wrap-style:square;mso-width-percent:0;mso-height-percent:0;mso-wrap-distance-left:9pt;mso-wrap-distance-top:3.6pt;mso-wrap-distance-right:9pt;mso-wrap-distance-bottom:3.6pt;mso-position-horizontal:center;mso-position-horizontal-relative:margin;mso-position-vertical:absolute;mso-position-vertical-relative:text;mso-width-percent:0;mso-height-percent:0;mso-width-relative:margin;mso-height-relative:margin;v-text-anchor:middle" o:gfxdata="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" fillcolor="#fce5a4 [1302]" strokecolor="#f9bf1c [3206]">
                 <v:textbox>
                   <w:txbxContent>
                     <w:p>
@@ -317,7 +317,7 @@
           </mc:Choice>
           <mc:Fallback>
             <w:pict>
-              <v:shape w14:anchorId="25203ACF" id="_x0000_s1028" type="#_x0000_t202" style="position:absolute;margin-left:413.5pt;margin-top:.8pt;width:176.25pt;height:22.7pt;z-index:251628544;visibility:visible;mso-wrap-style:square;mso-width-percent:0;mso-height-percent:0;mso-wrap-distance-left:9pt;mso-wrap-distance-top:3.6pt;mso-wrap-distance-right:9pt;mso-wrap-distance-bottom:3.6pt;mso-position-horizontal:absolute;mso-position-horizontal-relative:page;mso-position-vertical:absolute;mso-position-vertical-relative:text;mso-width-percent:0;mso-height-percent:0;mso-width-relative:margin;mso-height-relative:margin;v-text-anchor:middle" o:gfxdata="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" fillcolor="#fb92ba [1303]" strokecolor="#dd085a [3207]">
+              <v:shape w14:anchorId="25203ACF" id="_x0000_s1028" type="#_x0000_t202" style="position:absolute;margin-left:413.5pt;margin-top:.8pt;width:176.25pt;height:22.7pt;z-index:251628544;visibility:visible;mso-wrap-style:square;mso-width-percent:0;mso-height-percent:0;mso-wrap-distance-left:9pt;mso-wrap-distance-top:3.6pt;mso-wrap-distance-right:9pt;mso-wrap-distance-bottom:3.6pt;mso-position-horizontal:absolute;mso-position-horizontal-relative:page;mso-position-vertical:absolute;mso-position-vertical-relative:text;mso-width-percent:0;mso-height-percent:0;mso-width-relative:margin;mso-height-relative:margin;v-text-anchor:middle" o:gfxdata="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" fillcolor="#fb92ba [1303]" strokecolor="#dd085a [3207]">
                 <v:textbox>
                   <w:txbxContent>
                     <w:p>
@@ -429,7 +429,7 @@
           </mc:Choice>
           <mc:Fallback>
             <w:pict>
-              <v:shape w14:anchorId="432FFBFC" id="_x0000_s1029" type="#_x0000_t202" style="position:absolute;margin-left:33.4pt;margin-top:19.45pt;width:157.6pt;height:36.95pt;z-index:251717632;visibility:visible;mso-wrap-style:square;mso-width-percent:0;mso-height-percent:0;mso-wrap-distance-left:9pt;mso-wrap-distance-top:3.6pt;mso-wrap-distance-right:9pt;mso-wrap-distance-bottom:3.6pt;mso-position-horizontal:absolute;mso-position-horizontal-relative:margin;mso-position-vertical:absolute;mso-position-vertical-relative:text;mso-width-percent:0;mso-height-percent:0;mso-width-relative:margin;mso-height-relative:margin;v-text-anchor:middle" o:gfxdata="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" fillcolor="#ffdac9 [1305]" strokecolor="#ffa479 [3209]">
+              <v:shape w14:anchorId="432FFBFC" id="_x0000_s1029" type="#_x0000_t202" style="position:absolute;margin-left:33.4pt;margin-top:19.45pt;width:157.6pt;height:36.95pt;z-index:251717632;visibility:visible;mso-wrap-style:square;mso-width-percent:0;mso-height-percent:0;mso-wrap-distance-left:9pt;mso-wrap-distance-top:3.6pt;mso-wrap-distance-right:9pt;mso-wrap-distance-bottom:3.6pt;mso-position-horizontal:absolute;mso-position-horizontal-relative:margin;mso-position-vertical:absolute;mso-position-vertical-relative:text;mso-width-percent:0;mso-height-percent:0;mso-width-relative:margin;mso-height-relative:margin;v-text-anchor:middle" o:gfxdata="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" fillcolor="#ffdac9 [1305]" strokecolor="#ffa479 [3209]">
                 <v:textbox>
                   <w:txbxContent>
                     <w:p>
@@ -543,7 +543,7 @@
           </mc:Choice>
           <mc:Fallback>
             <w:pict>
-              <v:shape w14:anchorId="51BC79DE" id="_x0000_s1030" type="#_x0000_t202" style="position:absolute;margin-left:210.3pt;margin-top:13.45pt;width:267.25pt;height:38.25pt;z-index:251669504;visibility:visible;mso-wrap-style:square;mso-width-percent:0;mso-height-percent:0;mso-wrap-distance-left:9pt;mso-wrap-distance-top:3.6pt;mso-wrap-distance-right:9pt;mso-wrap-distance-bottom:3.6pt;mso-position-horizontal:absolute;mso-position-horizontal-relative:text;mso-position-vertical:absolute;mso-position-vertical-relative:text;mso-width-percent:0;mso-height-percent:0;mso-width-relative:margin;mso-height-relative:margin;v-text-anchor:top" o:gfxdata="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" fillcolor="#c0e3ff [671]" strokecolor="#0071c7 [3215]">
+              <v:shape w14:anchorId="51BC79DE" id="_x0000_s1030" type="#_x0000_t202" style="position:absolute;margin-left:210.3pt;margin-top:13.45pt;width:267.25pt;height:38.25pt;z-index:251669504;visibility:visible;mso-wrap-style:square;mso-width-percent:0;mso-height-percent:0;mso-wrap-distance-left:9pt;mso-wrap-distance-top:3.6pt;mso-wrap-distance-right:9pt;mso-wrap-distance-bottom:3.6pt;mso-position-horizontal:absolute;mso-position-horizontal-relative:text;mso-position-vertical:absolute;mso-position-vertical-relative:text;mso-width-percent:0;mso-height-percent:0;mso-width-relative:margin;mso-height-relative:margin;v-text-anchor:top" o:gfxdata="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" fillcolor="#c0e3ff [671]" strokecolor="#0071c7 [3215]">
                 <v:textbox>
                   <w:txbxContent>
                     <w:p>
@@ -684,7 +684,7 @@
           </mc:Choice>
           <mc:Fallback>
             <w:pict>
-              <v:shape w14:anchorId="76627D86" id="_x0000_s1031" type="#_x0000_t202" style="position:absolute;margin-left:270.8pt;margin-top:.65pt;width:254.85pt;height:25.25pt;z-index:251682816;visibility:visible;mso-wrap-style:square;mso-width-percent:0;mso-height-percent:0;mso-wrap-distance-left:9pt;mso-wrap-distance-top:3.6pt;mso-wrap-distance-right:9pt;mso-wrap-distance-bottom:3.6pt;mso-position-horizontal:absolute;mso-position-horizontal-relative:text;mso-position-vertical:absolute;mso-position-vertical-relative:text;mso-width-percent:0;mso-height-percent:0;mso-width-relative:margin;mso-height-relative:margin;v-text-anchor:top" o:gfxdata="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" fillcolor="#e0ece6 [661]" strokecolor="#66a185 [3205]">
+              <v:shape w14:anchorId="76627D86" id="_x0000_s1031" type="#_x0000_t202" style="position:absolute;margin-left:270.8pt;margin-top:.65pt;width:254.85pt;height:25.25pt;z-index:251682816;visibility:visible;mso-wrap-style:square;mso-width-percent:0;mso-height-percent:0;mso-wrap-distance-left:9pt;mso-wrap-distance-top:3.6pt;mso-wrap-distance-right:9pt;mso-wrap-distance-bottom:3.6pt;mso-position-horizontal:absolute;mso-position-horizontal-relative:text;mso-position-vertical:absolute;mso-position-vertical-relative:text;mso-width-percent:0;mso-height-percent:0;mso-width-relative:margin;mso-height-relative:margin;v-text-anchor:top" o:gfxdata="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" fillcolor="#e0ece6 [661]" strokecolor="#66a185 [3205]">
                 <v:textbox>
                   <w:txbxContent>
                     <w:p>
@@ -727,13 +727,8 @@
         <w:t>and</w:t>
       </w:r>
       <w:r>
-        <w:t xml:space="preserve"> </w:t>
-      </w:r>
-      <w:proofErr w:type="gramStart"/>
-      <w:r>
-        <w:t>apps</w:t>
-      </w:r>
-      <w:proofErr w:type="gramEnd"/>
+        <w:t xml:space="preserve"> apps</w:t>
+      </w:r>
     </w:p>
     <w:p>
       <w:pPr>
@@ -774,13 +769,8 @@
         <w:t>containers</w:t>
       </w:r>
       <w:r>
-        <w:t xml:space="preserve"> for data that can </w:t>
-      </w:r>
-      <w:proofErr w:type="gramStart"/>
-      <w:r>
-        <w:t>change</w:t>
-      </w:r>
-      <w:proofErr w:type="gramEnd"/>
+        <w:t xml:space="preserve"> for data that can change</w:t>
+      </w:r>
     </w:p>
     <w:p>
       <w:pPr>
@@ -808,18 +798,37 @@
         </w:numPr>
       </w:pPr>
       <w:r>
-        <w:t xml:space="preserve">Create a new game by going to </w:t>
-      </w:r>
-      <w:hyperlink r:id="rId7" w:tgtFrame="_blank" w:history="1">
-        <w:r>
-          <w:rPr>
-            <w:rStyle w:val="Hyperlink"/>
-            <w:b/>
-            <w:bCs/>
-          </w:rPr>
-          <w:t>tinyurl.com/hack-remix</w:t>
-        </w:r>
-      </w:hyperlink>
+        <w:t xml:space="preserve">Create a new game by going </w:t>
+      </w:r>
+      <w:r>
+        <w:t xml:space="preserve">to </w:t>
+      </w:r>
+      <w:r>
+        <w:rPr>
+          <w:b/>
+          <w:bCs/>
+          <w:u w:val="single"/>
+        </w:rPr>
+        <w:t>glitch.com/edit/</w:t>
+      </w:r>
+      <w:proofErr w:type="gramStart"/>
+      <w:r>
+        <w:rPr>
+          <w:b/>
+          <w:bCs/>
+          <w:u w:val="single"/>
+        </w:rPr>
+        <w:t>#!/</w:t>
+      </w:r>
+      <w:proofErr w:type="gramEnd"/>
+      <w:r>
+        <w:rPr>
+          <w:b/>
+          <w:bCs/>
+          <w:u w:val="single"/>
+        </w:rPr>
+        <w:t>remix/platformer-hacker</w:t>
+      </w:r>
     </w:p>
     <w:p>
       <w:pPr>
@@ -833,13 +842,8 @@
         <w:t>At the bottom of the screen, click the PREVIEW button</w:t>
       </w:r>
       <w:r>
-        <w:t xml:space="preserve"> to open the </w:t>
-      </w:r>
-      <w:proofErr w:type="gramStart"/>
-      <w:r>
-        <w:t>game</w:t>
-      </w:r>
-      <w:proofErr w:type="gramEnd"/>
+        <w:t xml:space="preserve"> to open the game</w:t>
+      </w:r>
     </w:p>
     <w:p>
       <w:pPr>
@@ -850,13 +854,8 @@
         </w:numPr>
       </w:pPr>
       <w:r>
-        <w:t xml:space="preserve">Let the student play through the game once, and record their </w:t>
-      </w:r>
-      <w:proofErr w:type="gramStart"/>
-      <w:r>
-        <w:t>score</w:t>
-      </w:r>
-      <w:proofErr w:type="gramEnd"/>
+        <w:t>Let the student play through the game once, and record their score</w:t>
+      </w:r>
     </w:p>
     <w:p>
       <w:pPr>
@@ -880,13 +879,8 @@
         <w:t xml:space="preserve"> file to open it</w:t>
       </w:r>
       <w:r>
-        <w:t xml:space="preserve"> up for </w:t>
-      </w:r>
-      <w:proofErr w:type="gramStart"/>
-      <w:r>
-        <w:t>editing</w:t>
-      </w:r>
-      <w:proofErr w:type="gramEnd"/>
+        <w:t xml:space="preserve"> up for editing</w:t>
+      </w:r>
     </w:p>
     <w:p>
       <w:pPr>
@@ -897,13 +891,8 @@
         </w:numPr>
       </w:pPr>
       <w:r>
-        <w:t xml:space="preserve">Show the student how they can change the numbers to change how the game </w:t>
-      </w:r>
-      <w:proofErr w:type="gramStart"/>
-      <w:r>
-        <w:t>works</w:t>
-      </w:r>
-      <w:proofErr w:type="gramEnd"/>
+        <w:t>Show the student how they can change the numbers to change how the game works</w:t>
+      </w:r>
     </w:p>
     <w:p>
       <w:pPr>
@@ -931,12 +920,15 @@
         <w:pStyle w:val="ListBullet2"/>
         <w:numPr>
           <w:ilvl w:val="0"/>
-          <w:numId w:val="7"/>
+          <w:numId w:val="0"/>
         </w:numPr>
       </w:pPr>
       <w:r>
+        <w:rPr>
+          <w:noProof/>
+        </w:rPr>
         <w:drawing>
-          <wp:anchor distT="0" distB="0" distL="114300" distR="114300" simplePos="0" relativeHeight="251602944" behindDoc="0" locked="0" layoutInCell="1" allowOverlap="1" wp14:anchorId="0C974DC9" wp14:editId="4A421F66">
+          <wp:anchor distT="0" distB="0" distL="114300" distR="114300" simplePos="0" relativeHeight="251602944" behindDoc="0" locked="0" layoutInCell="1" allowOverlap="1" wp14:anchorId="0C974DC9" wp14:editId="634D7B4D">
             <wp:simplePos x="0" y="0"/>
             <wp:positionH relativeFrom="margin">
               <wp:align>left</wp:align>
@@ -961,7 +953,7 @@
                     </pic:cNvPicPr>
                   </pic:nvPicPr>
                   <pic:blipFill>
-                    <a:blip r:embed="rId8" cstate="print">
+                    <a:blip r:embed="rId7" cstate="print">
                       <a:extLst>
                         <a:ext uri="{28A0092B-C50C-407E-A947-70E740481C1C}">
                           <a14:useLocalDpi xmlns:a14="http://schemas.microsoft.com/office/drawing/2010/main" val="0"/>
@@ -992,26 +984,48 @@
           </wp:anchor>
         </w:drawing>
       </w:r>
-      <w:r>
-        <w:t xml:space="preserve">Show students where they can copy the URL to their </w:t>
-      </w:r>
-      <w:r>
-        <w:t>unique</w:t>
-      </w:r>
-      <w:r>
-        <w:t xml:space="preserve"> version of the </w:t>
-      </w:r>
-      <w:proofErr w:type="gramStart"/>
-      <w:r>
-        <w:t>game</w:t>
-      </w:r>
-      <w:proofErr w:type="gramEnd"/>
+    </w:p>
+    <w:p>
+      <w:pPr>
+        <w:pStyle w:val="ListBullet2"/>
+        <w:numPr>
+          <w:ilvl w:val="0"/>
+          <w:numId w:val="0"/>
+        </w:numPr>
+        <w:rPr>
+          <w:i/>
+          <w:iCs/>
+        </w:rPr>
+      </w:pPr>
+      <w:r>
+        <w:rPr>
+          <w:i/>
+          <w:iCs/>
+        </w:rPr>
+        <w:t xml:space="preserve">When it’s time for another student to play, revert the </w:t>
+      </w:r>
+      <w:r>
+        <w:rPr>
+          <w:b/>
+          <w:bCs/>
+          <w:i/>
+          <w:iCs/>
+        </w:rPr>
+        <w:t>variables.js</w:t>
+      </w:r>
+      <w:r>
+        <w:rPr>
+          <w:i/>
+          <w:iCs/>
+        </w:rPr>
+        <w:t xml:space="preserve"> file back to its original state.</w:t>
+      </w:r>
     </w:p>
     <w:sectPr>
-      <w:headerReference w:type="default" r:id="rId9"/>
-      <w:footerReference w:type="default" r:id="rId10"/>
-      <w:headerReference w:type="first" r:id="rId11"/>
-      <w:footerReference w:type="first" r:id="rId12"/>
+      <w:headerReference w:type="default" r:id="rId8"/>
+      <w:footerReference w:type="default" r:id="rId9"/>
+      <w:headerReference w:type="first" r:id="rId10"/>
+      <w:footerReference w:type="first" r:id="rId11"/>
       <w:pgSz w:w="12240" w:h="15840"/>
       <w:pgMar w:top="720" w:right="720" w:bottom="720" w:left="720" w:header="0" w:footer="0" w:gutter="0"/>
       <w:cols w:space="720"/>
@@ -1023,7 +1037,7 @@
 </file>
 
 <file path=word/endnotes.xml><?xml version="1.0" encoding="utf-8"?>
-<w:endnotes xmlns:wpc="http://schemas.microsoft.com/office/word/2010/wordprocessingCanvas" xmlns:cx="http://schemas.microsoft.com/office/drawing/2014/chartex" xmlns:cx1="http://schemas.microsoft.com/office/drawing/2015/9/8/chartex" xmlns:cx2="http://schemas.microsoft.com/office/drawing/2015/10/21/chartex" xmlns:cx3="http://schemas.microsoft.com/office/drawing/2016/5/9/chartex" xmlns:cx4="http://schemas.microsoft.com/office/drawing/2016/5/10/chartex" xmlns:cx5="http://schemas.microsoft.com/office/drawing/2016/5/11/chartex" xmlns:cx6="http://schemas.microsoft.com/office/drawing/2016/5/12/chartex" xmlns:cx7="http://schemas.microsoft.com/office/drawing/2016/5/13/chartex" xmlns:cx8="http://schemas.microsoft.com/office/drawing/2016/5/14/chartex" xmlns:mc="http://schemas.openxmlformats.org/markup-compatibility/2006" xmlns:aink="http://schemas.microsoft.com/office/drawing/2016/ink" xmlns:am3d="http://schemas.microsoft.com/office/drawing/2017/model3d" xmlns:o="urn:schemas-microsoft-com:office:office" xmlns:oel="http://schemas.microsoft.com/office/2019/extlst" xmlns:r="http://schemas.openxmlformats.org/officeDocument/2006/relationships" xmlns:m="http://schemas.openxmlformats.org/officeDocument/2006/math" xmlns:v="urn:schemas-microsoft-com:vml" xmlns:wp14="http://schemas.microsoft.com/office/word/2010/wordprocessingDrawing" xmlns:wp="http://schemas.openxmlformats.org/drawingml/2006/wordprocessingDrawing" xmlns:w10="urn:schemas-microsoft-com:office:word" xmlns:w="http://schemas.openxmlformats.org/wordprocessingml/2006/main" xmlns:w14="http://schemas.microsoft.com/office/word/2010/wordml" xmlns:w15="http://schemas.microsoft.com/office/word/2012/wordml" xmlns:w16cex="http://schemas.microsoft.com/office/word/2018/wordml/cex" xmlns:w16cid="http://schemas.microsoft.com/office/word/2016/wordml/cid" xmlns:w16="http://schemas.microsoft.com/office/word/2018/wordml" xmlns:w16sdtdh="http://schemas.microsoft.com/office/word/2020/wordml/sdtdatahash" xmlns:w16se="http://schemas.microsoft.com/office/word/2015/wordml/symex" xmlns:wpg="http://schemas.microsoft.com/office/word/2010/wordprocessingGroup" xmlns:wpi="http://schemas.microsoft.com/office/word/2010/wordprocessingInk" xmlns:wne="http://schemas.microsoft.com/office/word/2006/wordml" xmlns:wps="http://schemas.microsoft.com/office/word/2010/wordprocessingShape" mc:Ignorable="w14 w15 w16se w16cid w16 w16cex w16sdtdh wp14">
+<w:endnotes xmlns:wpc="http://schemas.microsoft.com/office/word/2010/wordprocessingCanvas" xmlns:cx="http://schemas.microsoft.com/office/drawing/2014/chartex" xmlns:cx1="http://schemas.microsoft.com/office/drawing/2015/9/8/chartex" xmlns:cx2="http://schemas.microsoft.com/office/drawing/2015/10/21/chartex" xmlns:cx3="http://schemas.microsoft.com/office/drawing/2016/5/9/chartex" xmlns:cx4="http://schemas.microsoft.com/office/drawing/2016/5/10/chartex" xmlns:cx5="http://schemas.microsoft.com/office/drawing/2016/5/11/chartex" xmlns:cx6="http://schemas.microsoft.com/office/drawing/2016/5/12/chartex" xmlns:cx7="http://schemas.microsoft.com/office/drawing/2016/5/13/chartex" xmlns:cx8="http://schemas.microsoft.com/office/drawing/2016/5/14/chartex" xmlns:mc="http://schemas.openxmlformats.org/markup-compatibility/2006" xmlns:aink="http://schemas.microsoft.com/office/drawing/2016/ink" xmlns:am3d="http://schemas.microsoft.com/office/drawing/2017/model3d" xmlns:o="urn:schemas-microsoft-com:office:office" xmlns:oel="http://schemas.microsoft.com/office/2019/extlst" xmlns:r="http://schemas.openxmlformats.org/officeDocument/2006/relationships" xmlns:m="http://schemas.openxmlformats.org/officeDocument/2006/math" xmlns:v="urn:schemas-microsoft-com:vml" xmlns:wp14="http://schemas.microsoft.com/office/word/2010/wordprocessingDrawing" xmlns:wp="http://schemas.openxmlformats.org/drawingml/2006/wordprocessingDrawing" xmlns:w10="urn:schemas-microsoft-com:office:word" xmlns:w="http://schemas.openxmlformats.org/wordprocessingml/2006/main" xmlns:w14="http://schemas.microsoft.com/office/word/2010/wordml" xmlns:w15="http://schemas.microsoft.com/office/word/2012/wordml" xmlns:w16cex="http://schemas.microsoft.com/office/word/2018/wordml/cex" xmlns:w16cid="http://schemas.microsoft.com/office/word/2016/wordml/cid" xmlns:w16="http://schemas.microsoft.com/office/word/2018/wordml" xmlns:w16du="http://schemas.microsoft.com/office/word/2023/wordml/word16du" xmlns:w16sdtdh="http://schemas.microsoft.com/office/word/2020/wordml/sdtdatahash" xmlns:w16se="http://schemas.microsoft.com/office/word/2015/wordml/symex" xmlns:wpg="http://schemas.microsoft.com/office/word/2010/wordprocessingGroup" xmlns:wpi="http://schemas.microsoft.com/office/word/2010/wordprocessingInk" xmlns:wne="http://schemas.microsoft.com/office/word/2006/wordml" xmlns:wps="http://schemas.microsoft.com/office/word/2010/wordprocessingShape" mc:Ignorable="w14 w15 w16se w16cid w16 w16cex w16sdtdh w16du wp14">
   <w:endnote w:type="separator" w:id="-1">
     <w:p>
       <w:r>
@@ -1042,7 +1056,7 @@
 </file>
 
 <file path=word/footer1.xml><?xml version="1.0" encoding="utf-8"?>
-<w:ftr xmlns:wpc="http://schemas.microsoft.com/office/word/2010/wordprocessingCanvas" xmlns:cx="http://schemas.microsoft.com/office/drawing/2014/chartex" xmlns:cx1="http://schemas.microsoft.com/office/drawing/2015/9/8/chartex" xmlns:cx2="http://schemas.microsoft.com/office/drawing/2015/10/21/chartex" xmlns:cx3="http://schemas.microsoft.com/office/drawing/2016/5/9/chartex" xmlns:cx4="http://schemas.microsoft.com/office/drawing/2016/5/10/chartex" xmlns:cx5="http://schemas.microsoft.com/office/drawing/2016/5/11/chartex" xmlns:cx6="http://schemas.microsoft.com/office/drawing/2016/5/12/chartex" xmlns:cx7="http://schemas.microsoft.com/office/drawing/2016/5/13/chartex" xmlns:cx8="http://schemas.microsoft.com/office/drawing/2016/5/14/chartex" xmlns:mc="http://schemas.openxmlformats.org/markup-compatibility/2006" xmlns:aink="http://schemas.microsoft.com/office/drawing/2016/ink" xmlns:am3d="http://schemas.microsoft.com/office/drawing/2017/model3d" xmlns:o="urn:schemas-microsoft-com:office:office" xmlns:oel="http://schemas.microsoft.com/office/2019/extlst" xmlns:r="http://schemas.openxmlformats.org/officeDocument/2006/relationships" xmlns:m="http://schemas.openxmlformats.org/officeDocument/2006/math" xmlns:v="urn:schemas-microsoft-com:vml" xmlns:wp14="http://schemas.microsoft.com/office/word/2010/wordprocessingDrawing" xmlns:wp="http://schemas.openxmlformats.org/drawingml/2006/wordprocessingDrawing" xmlns:w10="urn:schemas-microsoft-com:office:word" xmlns:w="http://schemas.openxmlformats.org/wordprocessingml/2006/main" xmlns:w14="http://schemas.microsoft.com/office/word/2010/wordml" xmlns:w15="http://schemas.microsoft.com/office/word/2012/wordml" xmlns:w16cex="http://schemas.microsoft.com/office/word/2018/wordml/cex" xmlns:w16cid="http://schemas.microsoft.com/office/word/2016/wordml/cid" xmlns:w16="http://schemas.microsoft.com/office/word/2018/wordml" xmlns:w16sdtdh="http://schemas.microsoft.com/office/word/2020/wordml/sdtdatahash" xmlns:w16se="http://schemas.microsoft.com/office/word/2015/wordml/symex" xmlns:wpg="http://schemas.microsoft.com/office/word/2010/wordprocessingGroup" xmlns:wpi="http://schemas.microsoft.com/office/word/2010/wordprocessingInk" xmlns:wne="http://schemas.microsoft.com/office/word/2006/wordml" xmlns:wps="http://schemas.microsoft.com/office/word/2010/wordprocessingShape" mc:Ignorable="w14 w15 w16se w16cid w16 w16cex w16sdtdh wp14">
+<w:ftr xmlns:wpc="http://schemas.microsoft.com/office/word/2010/wordprocessingCanvas" xmlns:cx="http://schemas.microsoft.com/office/drawing/2014/chartex" xmlns:cx1="http://schemas.microsoft.com/office/drawing/2015/9/8/chartex" xmlns:cx2="http://schemas.microsoft.com/office/drawing/2015/10/21/chartex" xmlns:cx3="http://schemas.microsoft.com/office/drawing/2016/5/9/chartex" xmlns:cx4="http://schemas.microsoft.com/office/drawing/2016/5/10/chartex" xmlns:cx5="http://schemas.microsoft.com/office/drawing/2016/5/11/chartex" xmlns:cx6="http://schemas.microsoft.com/office/drawing/2016/5/12/chartex" xmlns:cx7="http://schemas.microsoft.com/office/drawing/2016/5/13/chartex" xmlns:cx8="http://schemas.microsoft.com/office/drawing/2016/5/14/chartex" xmlns:mc="http://schemas.openxmlformats.org/markup-compatibility/2006" xmlns:aink="http://schemas.microsoft.com/office/drawing/2016/ink" xmlns:am3d="http://schemas.microsoft.com/office/drawing/2017/model3d" xmlns:o="urn:schemas-microsoft-com:office:office" xmlns:oel="http://schemas.microsoft.com/office/2019/extlst" xmlns:r="http://schemas.openxmlformats.org/officeDocument/2006/relationships" xmlns:m="http://schemas.openxmlformats.org/officeDocument/2006/math" xmlns:v="urn:schemas-microsoft-com:vml" xmlns:wp14="http://schemas.microsoft.com/office/word/2010/wordprocessingDrawing" xmlns:wp="http://schemas.openxmlformats.org/drawingml/2006/wordprocessingDrawing" xmlns:w10="urn:schemas-microsoft-com:office:word" xmlns:w="http://schemas.openxmlformats.org/wordprocessingml/2006/main" xmlns:w14="http://schemas.microsoft.com/office/word/2010/wordml" xmlns:w15="http://schemas.microsoft.com/office/word/2012/wordml" xmlns:w16cex="http://schemas.microsoft.com/office/word/2018/wordml/cex" xmlns:w16cid="http://schemas.microsoft.com/office/word/2016/wordml/cid" xmlns:w16="http://schemas.microsoft.com/office/word/2018/wordml" xmlns:w16du="http://schemas.microsoft.com/office/word/2023/wordml/word16du" xmlns:w16sdtdh="http://schemas.microsoft.com/office/word/2020/wordml/sdtdatahash" xmlns:w16se="http://schemas.microsoft.com/office/word/2015/wordml/symex" xmlns:wpg="http://schemas.microsoft.com/office/word/2010/wordprocessingGroup" xmlns:wpi="http://schemas.microsoft.com/office/word/2010/wordprocessingInk" xmlns:wne="http://schemas.microsoft.com/office/word/2006/wordml" xmlns:wps="http://schemas.microsoft.com/office/word/2010/wordprocessingShape" mc:Ignorable="w14 w15 w16se w16cid w16 w16cex w16sdtdh w16du wp14">
   <w:p>
     <w:r>
       <w:rPr>
@@ -1249,7 +1263,7 @@
 </file>
 
 <file path=word/footer2.xml><?xml version="1.0" encoding="utf-8"?>
-<w:ftr xmlns:wpc="http://schemas.microsoft.com/office/word/2010/wordprocessingCanvas" xmlns:cx="http://schemas.microsoft.com/office/drawing/2014/chartex" xmlns:cx1="http://schemas.microsoft.com/office/drawing/2015/9/8/chartex" xmlns:cx2="http://schemas.microsoft.com/office/drawing/2015/10/21/chartex" xmlns:cx3="http://schemas.microsoft.com/office/drawing/2016/5/9/chartex" xmlns:cx4="http://schemas.microsoft.com/office/drawing/2016/5/10/chartex" xmlns:cx5="http://schemas.microsoft.com/office/drawing/2016/5/11/chartex" xmlns:cx6="http://schemas.microsoft.com/office/drawing/2016/5/12/chartex" xmlns:cx7="http://schemas.microsoft.com/office/drawing/2016/5/13/chartex" xmlns:cx8="http://schemas.microsoft.com/office/drawing/2016/5/14/chartex" xmlns:mc="http://schemas.openxmlformats.org/markup-compatibility/2006" xmlns:aink="http://schemas.microsoft.com/office/drawing/2016/ink" xmlns:am3d="http://schemas.microsoft.com/office/drawing/2017/model3d" xmlns:o="urn:schemas-microsoft-com:office:office" xmlns:oel="http://schemas.microsoft.com/office/2019/extlst" xmlns:r="http://schemas.openxmlformats.org/officeDocument/2006/relationships" xmlns:m="http://schemas.openxmlformats.org/officeDocument/2006/math" xmlns:v="urn:schemas-microsoft-com:vml" xmlns:wp14="http://schemas.microsoft.com/office/word/2010/wordprocessingDrawing" xmlns:wp="http://schemas.openxmlformats.org/drawingml/2006/wordprocessingDrawing" xmlns:w10="urn:schemas-microsoft-com:office:word" xmlns:w="http://schemas.openxmlformats.org/wordprocessingml/2006/main" xmlns:w14="http://schemas.microsoft.com/office/word/2010/wordml" xmlns:w15="http://schemas.microsoft.com/office/word/2012/wordml" xmlns:w16cex="http://schemas.microsoft.com/office/word/2018/wordml/cex" xmlns:w16cid="http://schemas.microsoft.com/office/word/2016/wordml/cid" xmlns:w16="http://schemas.microsoft.com/office/word/2018/wordml" xmlns:w16sdtdh="http://schemas.microsoft.com/office/word/2020/wordml/sdtdatahash" xmlns:w16se="http://schemas.microsoft.com/office/word/2015/wordml/symex" xmlns:wpg="http://schemas.microsoft.com/office/word/2010/wordprocessingGroup" xmlns:wpi="http://schemas.microsoft.com/office/word/2010/wordprocessingInk" xmlns:wne="http://schemas.microsoft.com/office/word/2006/wordml" xmlns:wps="http://schemas.microsoft.com/office/word/2010/wordprocessingShape" mc:Ignorable="w14 w15 w16se w16cid w16 w16cex w16sdtdh wp14">
+<w:ftr xmlns:wpc="http://schemas.microsoft.com/office/word/2010/wordprocessingCanvas" xmlns:cx="http://schemas.microsoft.com/office/drawing/2014/chartex" xmlns:cx1="http://schemas.microsoft.com/office/drawing/2015/9/8/chartex" xmlns:cx2="http://schemas.microsoft.com/office/drawing/2015/10/21/chartex" xmlns:cx3="http://schemas.microsoft.com/office/drawing/2016/5/9/chartex" xmlns:cx4="http://schemas.microsoft.com/office/drawing/2016/5/10/chartex" xmlns:cx5="http://schemas.microsoft.com/office/drawing/2016/5/11/chartex" xmlns:cx6="http://schemas.microsoft.com/office/drawing/2016/5/12/chartex" xmlns:cx7="http://schemas.microsoft.com/office/drawing/2016/5/13/chartex" xmlns:cx8="http://schemas.microsoft.com/office/drawing/2016/5/14/chartex" xmlns:mc="http://schemas.openxmlformats.org/markup-compatibility/2006" xmlns:aink="http://schemas.microsoft.com/office/drawing/2016/ink" xmlns:am3d="http://schemas.microsoft.com/office/drawing/2017/model3d" xmlns:o="urn:schemas-microsoft-com:office:office" xmlns:oel="http://schemas.microsoft.com/office/2019/extlst" xmlns:r="http://schemas.openxmlformats.org/officeDocument/2006/relationships" xmlns:m="http://schemas.openxmlformats.org/officeDocument/2006/math" xmlns:v="urn:schemas-microsoft-com:vml" xmlns:wp14="http://schemas.microsoft.com/office/word/2010/wordprocessingDrawing" xmlns:wp="http://schemas.openxmlformats.org/drawingml/2006/wordprocessingDrawing" xmlns:w10="urn:schemas-microsoft-com:office:word" xmlns:w="http://schemas.openxmlformats.org/wordprocessingml/2006/main" xmlns:w14="http://schemas.microsoft.com/office/word/2010/wordml" xmlns:w15="http://schemas.microsoft.com/office/word/2012/wordml" xmlns:w16cex="http://schemas.microsoft.com/office/word/2018/wordml/cex" xmlns:w16cid="http://schemas.microsoft.com/office/word/2016/wordml/cid" xmlns:w16="http://schemas.microsoft.com/office/word/2018/wordml" xmlns:w16du="http://schemas.microsoft.com/office/word/2023/wordml/word16du" xmlns:w16sdtdh="http://schemas.microsoft.com/office/word/2020/wordml/sdtdatahash" xmlns:w16se="http://schemas.microsoft.com/office/word/2015/wordml/symex" xmlns:wpg="http://schemas.microsoft.com/office/word/2010/wordprocessingGroup" xmlns:wpi="http://schemas.microsoft.com/office/word/2010/wordprocessingInk" xmlns:wne="http://schemas.microsoft.com/office/word/2006/wordml" xmlns:wps="http://schemas.microsoft.com/office/word/2010/wordprocessingShape" mc:Ignorable="w14 w15 w16se w16cid w16 w16cex w16sdtdh w16du wp14">
   <w:p>
     <w:pPr>
       <w:pStyle w:val="Footer"/>
@@ -1443,7 +1457,7 @@
 </file>
 
 <file path=word/footnotes.xml><?xml version="1.0" encoding="utf-8"?>
-<w:footnotes xmlns:wpc="http://schemas.microsoft.com/office/word/2010/wordprocessingCanvas" xmlns:cx="http://schemas.microsoft.com/office/drawing/2014/chartex" xmlns:cx1="http://schemas.microsoft.com/office/drawing/2015/9/8/chartex" xmlns:cx2="http://schemas.microsoft.com/office/drawing/2015/10/21/chartex" xmlns:cx3="http://schemas.microsoft.com/office/drawing/2016/5/9/chartex" xmlns:cx4="http://schemas.microsoft.com/office/drawing/2016/5/10/chartex" xmlns:cx5="http://schemas.microsoft.com/office/drawing/2016/5/11/chartex" xmlns:cx6="http://schemas.microsoft.com/office/drawing/2016/5/12/chartex" xmlns:cx7="http://schemas.microsoft.com/office/drawing/2016/5/13/chartex" xmlns:cx8="http://schemas.microsoft.com/office/drawing/2016/5/14/chartex" xmlns:mc="http://schemas.openxmlformats.org/markup-compatibility/2006" xmlns:aink="http://schemas.microsoft.com/office/drawing/2016/ink" xmlns:am3d="http://schemas.microsoft.com/office/drawing/2017/model3d" xmlns:o="urn:schemas-microsoft-com:office:office" xmlns:oel="http://schemas.microsoft.com/office/2019/extlst" xmlns:r="http://schemas.openxmlformats.org/officeDocument/2006/relationships" xmlns:m="http://schemas.openxmlformats.org/officeDocument/2006/math" xmlns:v="urn:schemas-microsoft-com:vml" xmlns:wp14="http://schemas.microsoft.com/office/word/2010/wordprocessingDrawing" xmlns:wp="http://schemas.openxmlformats.org/drawingml/2006/wordprocessingDrawing" xmlns:w10="urn:schemas-microsoft-com:office:word" xmlns:w="http://schemas.openxmlformats.org/wordprocessingml/2006/main" xmlns:w14="http://schemas.microsoft.com/office/word/2010/wordml" xmlns:w15="http://schemas.microsoft.com/office/word/2012/wordml" xmlns:w16cex="http://schemas.microsoft.com/office/word/2018/wordml/cex" xmlns:w16cid="http://schemas.microsoft.com/office/word/2016/wordml/cid" xmlns:w16="http://schemas.microsoft.com/office/word/2018/wordml" xmlns:w16sdtdh="http://schemas.microsoft.com/office/word/2020/wordml/sdtdatahash" xmlns:w16se="http://schemas.microsoft.com/office/word/2015/wordml/symex" xmlns:wpg="http://schemas.microsoft.com/office/word/2010/wordprocessingGroup" xmlns:wpi="http://schemas.microsoft.com/office/word/2010/wordprocessingInk" xmlns:wne="http://schemas.microsoft.com/office/word/2006/wordml" xmlns:wps="http://schemas.microsoft.com/office/word/2010/wordprocessingShape" mc:Ignorable="w14 w15 w16se w16cid w16 w16cex w16sdtdh wp14">
+<w:footnotes xmlns:wpc="http://schemas.microsoft.com/office/word/2010/wordprocessingCanvas" xmlns:cx="http://schemas.microsoft.com/office/drawing/2014/chartex" xmlns:cx1="http://schemas.microsoft.com/office/drawing/2015/9/8/chartex" xmlns:cx2="http://schemas.microsoft.com/office/drawing/2015/10/21/chartex" xmlns:cx3="http://schemas.microsoft.com/office/drawing/2016/5/9/chartex" xmlns:cx4="http://schemas.microsoft.com/office/drawing/2016/5/10/chartex" xmlns:cx5="http://schemas.microsoft.com/office/drawing/2016/5/11/chartex" xmlns:cx6="http://schemas.microsoft.com/office/drawing/2016/5/12/chartex" xmlns:cx7="http://schemas.microsoft.com/office/drawing/2016/5/13/chartex" xmlns:cx8="http://schemas.microsoft.com/office/drawing/2016/5/14/chartex" xmlns:mc="http://schemas.openxmlformats.org/markup-compatibility/2006" xmlns:aink="http://schemas.microsoft.com/office/drawing/2016/ink" xmlns:am3d="http://schemas.microsoft.com/office/drawing/2017/model3d" xmlns:o="urn:schemas-microsoft-com:office:office" xmlns:oel="http://schemas.microsoft.com/office/2019/extlst" xmlns:r="http://schemas.openxmlformats.org/officeDocument/2006/relationships" xmlns:m="http://schemas.openxmlformats.org/officeDocument/2006/math" xmlns:v="urn:schemas-microsoft-com:vml" xmlns:wp14="http://schemas.microsoft.com/office/word/2010/wordprocessingDrawing" xmlns:wp="http://schemas.openxmlformats.org/drawingml/2006/wordprocessingDrawing" xmlns:w10="urn:schemas-microsoft-com:office:word" xmlns:w="http://schemas.openxmlformats.org/wordprocessingml/2006/main" xmlns:w14="http://schemas.microsoft.com/office/word/2010/wordml" xmlns:w15="http://schemas.microsoft.com/office/word/2012/wordml" xmlns:w16cex="http://schemas.microsoft.com/office/word/2018/wordml/cex" xmlns:w16cid="http://schemas.microsoft.com/office/word/2016/wordml/cid" xmlns:w16="http://schemas.microsoft.com/office/word/2018/wordml" xmlns:w16du="http://schemas.microsoft.com/office/word/2023/wordml/word16du" xmlns:w16sdtdh="http://schemas.microsoft.com/office/word/2020/wordml/sdtdatahash" xmlns:w16se="http://schemas.microsoft.com/office/word/2015/wordml/symex" xmlns:wpg="http://schemas.microsoft.com/office/word/2010/wordprocessingGroup" xmlns:wpi="http://schemas.microsoft.com/office/word/2010/wordprocessingInk" xmlns:wne="http://schemas.microsoft.com/office/word/2006/wordml" xmlns:wps="http://schemas.microsoft.com/office/word/2010/wordprocessingShape" mc:Ignorable="w14 w15 w16se w16cid w16 w16cex w16sdtdh w16du wp14">
   <w:footnote w:type="separator" w:id="-1">
     <w:p>
       <w:r>
@@ -1462,7 +1476,7 @@
 </file>
 
 <file path=word/header1.xml><?xml version="1.0" encoding="utf-8"?>
-<w:hdr xmlns:wpc="http://schemas.microsoft.com/office/word/2010/wordprocessingCanvas" xmlns:cx="http://schemas.microsoft.com/office/drawing/2014/chartex" xmlns:cx1="http://schemas.microsoft.com/office/drawing/2015/9/8/chartex" xmlns:cx2="http://schemas.microsoft.com/office/drawing/2015/10/21/chartex" xmlns:cx3="http://schemas.microsoft.com/office/drawing/2016/5/9/chartex" xmlns:cx4="http://schemas.microsoft.com/office/drawing/2016/5/10/chartex" xmlns:cx5="http://schemas.microsoft.com/office/drawing/2016/5/11/chartex" xmlns:cx6="http://schemas.microsoft.com/office/drawing/2016/5/12/chartex" xmlns:cx7="http://schemas.microsoft.com/office/drawing/2016/5/13/chartex" xmlns:cx8="http://schemas.microsoft.com/office/drawing/2016/5/14/chartex" xmlns:mc="http://schemas.openxmlformats.org/markup-compatibility/2006" xmlns:aink="http://schemas.microsoft.com/office/drawing/2016/ink" xmlns:am3d="http://schemas.microsoft.com/office/drawing/2017/model3d" xmlns:o="urn:schemas-microsoft-com:office:office" xmlns:oel="http://schemas.microsoft.com/office/2019/extlst" xmlns:r="http://schemas.openxmlformats.org/officeDocument/2006/relationships" xmlns:m="http://schemas.openxmlformats.org/officeDocument/2006/math" xmlns:v="urn:schemas-microsoft-com:vml" xmlns:wp14="http://schemas.microsoft.com/office/word/2010/wordprocessingDrawing" xmlns:wp="http://schemas.openxmlformats.org/drawingml/2006/wordprocessingDrawing" xmlns:w10="urn:schemas-microsoft-com:office:word" xmlns:w="http://schemas.openxmlformats.org/wordprocessingml/2006/main" xmlns:w14="http://schemas.microsoft.com/office/word/2010/wordml" xmlns:w15="http://schemas.microsoft.com/office/word/2012/wordml" xmlns:w16cex="http://schemas.microsoft.com/office/word/2018/wordml/cex" xmlns:w16cid="http://schemas.microsoft.com/office/word/2016/wordml/cid" xmlns:w16="http://schemas.microsoft.com/office/word/2018/wordml" xmlns:w16sdtdh="http://schemas.microsoft.com/office/word/2020/wordml/sdtdatahash" xmlns:w16se="http://schemas.microsoft.com/office/word/2015/wordml/symex" xmlns:wpg="http://schemas.microsoft.com/office/word/2010/wordprocessingGroup" xmlns:wpi="http://schemas.microsoft.com/office/word/2010/wordprocessingInk" xmlns:wne="http://schemas.microsoft.com/office/word/2006/wordml" xmlns:wps="http://schemas.microsoft.com/office/word/2010/wordprocessingShape" mc:Ignorable="w14 w15 w16se w16cid w16 w16cex w16sdtdh wp14">
+<w:hdr xmlns:wpc="http://schemas.microsoft.com/office/word/2010/wordprocessingCanvas" xmlns:cx="http://schemas.microsoft.com/office/drawing/2014/chartex" xmlns:cx1="http://schemas.microsoft.com/office/drawing/2015/9/8/chartex" xmlns:cx2="http://schemas.microsoft.com/office/drawing/2015/10/21/chartex" xmlns:cx3="http://schemas.microsoft.com/office/drawing/2016/5/9/chartex" xmlns:cx4="http://schemas.microsoft.com/office/drawing/2016/5/10/chartex" xmlns:cx5="http://schemas.microsoft.com/office/drawing/2016/5/11/chartex" xmlns:cx6="http://schemas.microsoft.com/office/drawing/2016/5/12/chartex" xmlns:cx7="http://schemas.microsoft.com/office/drawing/2016/5/13/chartex" xmlns:cx8="http://schemas.microsoft.com/office/drawing/2016/5/14/chartex" xmlns:mc="http://schemas.openxmlformats.org/markup-compatibility/2006" xmlns:aink="http://schemas.microsoft.com/office/drawing/2016/ink" xmlns:am3d="http://schemas.microsoft.com/office/drawing/2017/model3d" xmlns:o="urn:schemas-microsoft-com:office:office" xmlns:oel="http://schemas.microsoft.com/office/2019/extlst" xmlns:r="http://schemas.openxmlformats.org/officeDocument/2006/relationships" xmlns:m="http://schemas.openxmlformats.org/officeDocument/2006/math" xmlns:v="urn:schemas-microsoft-com:vml" xmlns:wp14="http://schemas.microsoft.com/office/word/2010/wordprocessingDrawing" xmlns:wp="http://schemas.openxmlformats.org/drawingml/2006/wordprocessingDrawing" xmlns:w10="urn:schemas-microsoft-com:office:word" xmlns:w="http://schemas.openxmlformats.org/wordprocessingml/2006/main" xmlns:w14="http://schemas.microsoft.com/office/word/2010/wordml" xmlns:w15="http://schemas.microsoft.com/office/word/2012/wordml" xmlns:w16cex="http://schemas.microsoft.com/office/word/2018/wordml/cex" xmlns:w16cid="http://schemas.microsoft.com/office/word/2016/wordml/cid" xmlns:w16="http://schemas.microsoft.com/office/word/2018/wordml" xmlns:w16du="http://schemas.microsoft.com/office/word/2023/wordml/word16du" xmlns:w16sdtdh="http://schemas.microsoft.com/office/word/2020/wordml/sdtdatahash" xmlns:w16se="http://schemas.microsoft.com/office/word/2015/wordml/symex" xmlns:wpg="http://schemas.microsoft.com/office/word/2010/wordprocessingGroup" xmlns:wpi="http://schemas.microsoft.com/office/word/2010/wordprocessingInk" xmlns:wne="http://schemas.microsoft.com/office/word/2006/wordml" xmlns:wps="http://schemas.microsoft.com/office/word/2010/wordprocessingShape" mc:Ignorable="w14 w15 w16se w16cid w16 w16cex w16sdtdh w16du wp14">
   <w:p>
     <w:pPr>
       <w:pStyle w:val="Header"/>
@@ -1477,7 +1491,7 @@
 </file>
 
 <file path=word/header2.xml><?xml version="1.0" encoding="utf-8"?>
-<w:hdr xmlns:wpc="http://schemas.microsoft.com/office/word/2010/wordprocessingCanvas" xmlns:cx="http://schemas.microsoft.com/office/drawing/2014/chartex" xmlns:cx1="http://schemas.microsoft.com/office/drawing/2015/9/8/chartex" xmlns:cx2="http://schemas.microsoft.com/office/drawing/2015/10/21/chartex" xmlns:cx3="http://schemas.microsoft.com/office/drawing/2016/5/9/chartex" xmlns:cx4="http://schemas.microsoft.com/office/drawing/2016/5/10/chartex" xmlns:cx5="http://schemas.microsoft.com/office/drawing/2016/5/11/chartex" xmlns:cx6="http://schemas.microsoft.com/office/drawing/2016/5/12/chartex" xmlns:cx7="http://schemas.microsoft.com/office/drawing/2016/5/13/chartex" xmlns:cx8="http://schemas.microsoft.com/office/drawing/2016/5/14/chartex" xmlns:mc="http://schemas.openxmlformats.org/markup-compatibility/2006" xmlns:aink="http://schemas.microsoft.com/office/drawing/2016/ink" xmlns:am3d="http://schemas.microsoft.com/office/drawing/2017/model3d" xmlns:o="urn:schemas-microsoft-com:office:office" xmlns:oel="http://schemas.microsoft.com/office/2019/extlst" xmlns:r="http://schemas.openxmlformats.org/officeDocument/2006/relationships" xmlns:m="http://schemas.openxmlformats.org/officeDocument/2006/math" xmlns:v="urn:schemas-microsoft-com:vml" xmlns:wp14="http://schemas.microsoft.com/office/word/2010/wordprocessingDrawing" xmlns:wp="http://schemas.openxmlformats.org/drawingml/2006/wordprocessingDrawing" xmlns:w10="urn:schemas-microsoft-com:office:word" xmlns:w="http://schemas.openxmlformats.org/wordprocessingml/2006/main" xmlns:w14="http://schemas.microsoft.com/office/word/2010/wordml" xmlns:w15="http://schemas.microsoft.com/office/word/2012/wordml" xmlns:w16cex="http://schemas.microsoft.com/office/word/2018/wordml/cex" xmlns:w16cid="http://schemas.microsoft.com/office/word/2016/wordml/cid" xmlns:w16="http://schemas.microsoft.com/office/word/2018/wordml" xmlns:w16sdtdh="http://schemas.microsoft.com/office/word/2020/wordml/sdtdatahash" xmlns:w16se="http://schemas.microsoft.com/office/word/2015/wordml/symex" xmlns:wpg="http://schemas.microsoft.com/office/word/2010/wordprocessingGroup" xmlns:wpi="http://schemas.microsoft.com/office/word/2010/wordprocessingInk" xmlns:wne="http://schemas.microsoft.com/office/word/2006/wordml" xmlns:wps="http://schemas.microsoft.com/office/word/2010/wordprocessingShape" mc:Ignorable="w14 w15 w16se w16cid w16 w16cex w16sdtdh wp14">
+<w:hdr xmlns:wpc="http://schemas.microsoft.com/office/word/2010/wordprocessingCanvas" xmlns:cx="http://schemas.microsoft.com/office/drawing/2014/chartex" xmlns:cx1="http://schemas.microsoft.com/office/drawing/2015/9/8/chartex" xmlns:cx2="http://schemas.microsoft.com/office/drawing/2015/10/21/chartex" xmlns:cx3="http://schemas.microsoft.com/office/drawing/2016/5/9/chartex" xmlns:cx4="http://schemas.microsoft.com/office/drawing/2016/5/10/chartex" xmlns:cx5="http://schemas.microsoft.com/office/drawing/2016/5/11/chartex" xmlns:cx6="http://schemas.microsoft.com/office/drawing/2016/5/12/chartex" xmlns:cx7="http://schemas.microsoft.com/office/drawing/2016/5/13/chartex" xmlns:cx8="http://schemas.microsoft.com/office/drawing/2016/5/14/chartex" xmlns:mc="http://schemas.openxmlformats.org/markup-compatibility/2006" xmlns:aink="http://schemas.microsoft.com/office/drawing/2016/ink" xmlns:am3d="http://schemas.microsoft.com/office/drawing/2017/model3d" xmlns:o="urn:schemas-microsoft-com:office:office" xmlns:oel="http://schemas.microsoft.com/office/2019/extlst" xmlns:r="http://schemas.openxmlformats.org/officeDocument/2006/relationships" xmlns:m="http://schemas.openxmlformats.org/officeDocument/2006/math" xmlns:v="urn:schemas-microsoft-com:vml" xmlns:wp14="http://schemas.microsoft.com/office/word/2010/wordprocessingDrawing" xmlns:wp="http://schemas.openxmlformats.org/drawingml/2006/wordprocessingDrawing" xmlns:w10="urn:schemas-microsoft-com:office:word" xmlns:w="http://schemas.openxmlformats.org/wordprocessingml/2006/main" xmlns:w14="http://schemas.microsoft.com/office/word/2010/wordml" xmlns:w15="http://schemas.microsoft.com/office/word/2012/wordml" xmlns:w16cex="http://schemas.microsoft.com/office/word/2018/wordml/cex" xmlns:w16cid="http://schemas.microsoft.com/office/word/2016/wordml/cid" xmlns:w16="http://schemas.microsoft.com/office/word/2018/wordml" xmlns:w16du="http://schemas.microsoft.com/office/word/2023/wordml/word16du" xmlns:w16sdtdh="http://schemas.microsoft.com/office/word/2020/wordml/sdtdatahash" xmlns:w16se="http://schemas.microsoft.com/office/word/2015/wordml/symex" xmlns:wpg="http://schemas.microsoft.com/office/word/2010/wordprocessingGroup" xmlns:wpi="http://schemas.microsoft.com/office/word/2010/wordprocessingInk" xmlns:wne="http://schemas.microsoft.com/office/word/2006/wordml" xmlns:wps="http://schemas.microsoft.com/office/word/2010/wordprocessingShape" mc:Ignorable="w14 w15 w16se w16cid w16 w16cex w16sdtdh w16du wp14">
   <w:p>
     <w:pPr>
       <w:pStyle w:val="Header"/>
@@ -1693,7 +1707,7 @@
 </file>
 
 <file path=word/numbering.xml><?xml version="1.0" encoding="utf-8"?>
-<w:numbering xmlns:wpc="http://schemas.microsoft.com/office/word/2010/wordprocessingCanvas" xmlns:cx="http://schemas.microsoft.com/office/drawing/2014/chartex" xmlns:cx1="http://schemas.microsoft.com/office/drawing/2015/9/8/chartex" xmlns:cx2="http://schemas.microsoft.com/office/drawing/2015/10/21/chartex" xmlns:cx3="http://schemas.microsoft.com/office/drawing/2016/5/9/chartex" xmlns:cx4="http://schemas.microsoft.com/office/drawing/2016/5/10/chartex" xmlns:cx5="http://schemas.microsoft.com/office/drawing/2016/5/11/chartex" xmlns:cx6="http://schemas.microsoft.com/office/drawing/2016/5/12/chartex" xmlns:cx7="http://schemas.microsoft.com/office/drawing/2016/5/13/chartex" xmlns:cx8="http://schemas.microsoft.com/office/drawing/2016/5/14/chartex" xmlns:mc="http://schemas.openxmlformats.org/markup-compatibility/2006" xmlns:aink="http://schemas.microsoft.com/office/drawing/2016/ink" xmlns:am3d="http://schemas.microsoft.com/office/drawing/2017/model3d" xmlns:o="urn:schemas-microsoft-com:office:office" xmlns:oel="http://schemas.microsoft.com/office/2019/extlst" xmlns:r="http://schemas.openxmlformats.org/officeDocument/2006/relationships" xmlns:m="http://schemas.openxmlformats.org/officeDocument/2006/math" xmlns:v="urn:schemas-microsoft-com:vml" xmlns:wp14="http://schemas.microsoft.com/office/word/2010/wordprocessingDrawing" xmlns:wp="http://schemas.openxmlformats.org/drawingml/2006/wordprocessingDrawing" xmlns:w10="urn:schemas-microsoft-com:office:word" xmlns:w="http://schemas.openxmlformats.org/wordprocessingml/2006/main" xmlns:w14="http://schemas.microsoft.com/office/word/2010/wordml" xmlns:w15="http://schemas.microsoft.com/office/word/2012/wordml" xmlns:w16cex="http://schemas.microsoft.com/office/word/2018/wordml/cex" xmlns:w16cid="http://schemas.microsoft.com/office/word/2016/wordml/cid" xmlns:w16="http://schemas.microsoft.com/office/word/2018/wordml" xmlns:w16sdtdh="http://schemas.microsoft.com/office/word/2020/wordml/sdtdatahash" xmlns:w16se="http://schemas.microsoft.com/office/word/2015/wordml/symex" xmlns:wpg="http://schemas.microsoft.com/office/word/2010/wordprocessingGroup" xmlns:wpi="http://schemas.microsoft.com/office/word/2010/wordprocessingInk" xmlns:wne="http://schemas.microsoft.com/office/word/2006/wordml" xmlns:wps="http://schemas.microsoft.com/office/word/2010/wordprocessingShape" mc:Ignorable="w14 w15 w16se w16cid w16 w16cex w16sdtdh wp14">
+<w:numbering xmlns:wpc="http://schemas.microsoft.com/office/word/2010/wordprocessingCanvas" xmlns:cx="http://schemas.microsoft.com/office/drawing/2014/chartex" xmlns:cx1="http://schemas.microsoft.com/office/drawing/2015/9/8/chartex" xmlns:cx2="http://schemas.microsoft.com/office/drawing/2015/10/21/chartex" xmlns:cx3="http://schemas.microsoft.com/office/drawing/2016/5/9/chartex" xmlns:cx4="http://schemas.microsoft.com/office/drawing/2016/5/10/chartex" xmlns:cx5="http://schemas.microsoft.com/office/drawing/2016/5/11/chartex" xmlns:cx6="http://schemas.microsoft.com/office/drawing/2016/5/12/chartex" xmlns:cx7="http://schemas.microsoft.com/office/drawing/2016/5/13/chartex" xmlns:cx8="http://schemas.microsoft.com/office/drawing/2016/5/14/chartex" xmlns:mc="http://schemas.openxmlformats.org/markup-compatibility/2006" xmlns:aink="http://schemas.microsoft.com/office/drawing/2016/ink" xmlns:am3d="http://schemas.microsoft.com/office/drawing/2017/model3d" xmlns:o="urn:schemas-microsoft-com:office:office" xmlns:oel="http://schemas.microsoft.com/office/2019/extlst" xmlns:r="http://schemas.openxmlformats.org/officeDocument/2006/relationships" xmlns:m="http://schemas.openxmlformats.org/officeDocument/2006/math" xmlns:v="urn:schemas-microsoft-com:vml" xmlns:wp14="http://schemas.microsoft.com/office/word/2010/wordprocessingDrawing" xmlns:wp="http://schemas.openxmlformats.org/drawingml/2006/wordprocessingDrawing" xmlns:w10="urn:schemas-microsoft-com:office:word" xmlns:w="http://schemas.openxmlformats.org/wordprocessingml/2006/main" xmlns:w14="http://schemas.microsoft.com/office/word/2010/wordml" xmlns:w15="http://schemas.microsoft.com/office/word/2012/wordml" xmlns:w16cex="http://schemas.microsoft.com/office/word/2018/wordml/cex" xmlns:w16cid="http://schemas.microsoft.com/office/word/2016/wordml/cid" xmlns:w16="http://schemas.microsoft.com/office/word/2018/wordml" xmlns:w16du="http://schemas.microsoft.com/office/word/2023/wordml/word16du" xmlns:w16sdtdh="http://schemas.microsoft.com/office/word/2020/wordml/sdtdatahash" xmlns:w16se="http://schemas.microsoft.com/office/word/2015/wordml/symex" xmlns:wpg="http://schemas.microsoft.com/office/word/2010/wordprocessingGroup" xmlns:wpi="http://schemas.microsoft.com/office/word/2010/wordprocessingInk" xmlns:wne="http://schemas.microsoft.com/office/word/2006/wordml" xmlns:wps="http://schemas.microsoft.com/office/word/2010/wordprocessingShape" mc:Ignorable="w14 w15 w16se w16cid w16 w16cex w16sdtdh w16du wp14">
   <w:abstractNum w:abstractNumId="0" w15:restartNumberingAfterBreak="0">
     <w:nsid w:val="01FC5F32"/>
     <w:multiLevelType w:val="hybridMultilevel"/>
@@ -2643,7 +2657,7 @@
 </file>
 
 <file path=word/styles.xml><?xml version="1.0" encoding="utf-8"?>
-<w:styles xmlns:mc="http://schemas.openxmlformats.org/markup-compatibility/2006" xmlns:r="http://schemas.openxmlformats.org/officeDocument/2006/relationships" xmlns:w="http://schemas.openxmlformats.org/wordprocessingml/2006/main" xmlns:w14="http://schemas.microsoft.com/office/word/2010/wordml" xmlns:w15="http://schemas.microsoft.com/office/word/2012/wordml" xmlns:w16cex="http://schemas.microsoft.com/office/word/2018/wordml/cex" xmlns:w16cid="http://schemas.microsoft.com/office/word/2016/wordml/cid" xmlns:w16="http://schemas.microsoft.com/office/word/2018/wordml" xmlns:w16sdtdh="http://schemas.microsoft.com/office/word/2020/wordml/sdtdatahash" xmlns:w16se="http://schemas.microsoft.com/office/word/2015/wordml/symex" mc:Ignorable="w14 w15 w16se w16cid w16 w16cex w16sdtdh">
+<w:styles xmlns:mc="http://schemas.openxmlformats.org/markup-compatibility/2006" xmlns:r="http://schemas.openxmlformats.org/officeDocument/2006/relationships" xmlns:w="http://schemas.openxmlformats.org/wordprocessingml/2006/main" xmlns:w14="http://schemas.microsoft.com/office/word/2010/wordml" xmlns:w15="http://schemas.microsoft.com/office/word/2012/wordml" xmlns:w16cex="http://schemas.microsoft.com/office/word/2018/wordml/cex" xmlns:w16cid="http://schemas.microsoft.com/office/word/2016/wordml/cid" xmlns:w16="http://schemas.microsoft.com/office/word/2018/wordml" xmlns:w16du="http://schemas.microsoft.com/office/word/2023/wordml/word16du" xmlns:w16sdtdh="http://schemas.microsoft.com/office/word/2020/wordml/sdtdatahash" xmlns:w16se="http://schemas.microsoft.com/office/word/2015/wordml/symex" mc:Ignorable="w14 w15 w16se w16cid w16 w16cex w16sdtdh w16du">
   <w:docDefaults>
     <w:rPrDefault>
       <w:rPr>

</xml_diff>

<commit_message>
Update gitbook 2024-10-14 12:55:55
</commit_message>
<xml_diff>
--- a/Exhibition/HackThePlatformer/FacilitatorGuideSheet.docx
+++ b/Exhibition/HackThePlatformer/FacilitatorGuideSheet.docx
@@ -1,6 +1,6 @@
 
 <file path=word/document.xml><?xml version="1.0" encoding="utf-8"?>
-<w:document xmlns:wpc="http://schemas.microsoft.com/office/word/2010/wordprocessingCanvas" xmlns:cx="http://schemas.microsoft.com/office/drawing/2014/chartex" xmlns:cx1="http://schemas.microsoft.com/office/drawing/2015/9/8/chartex" xmlns:cx2="http://schemas.microsoft.com/office/drawing/2015/10/21/chartex" xmlns:cx3="http://schemas.microsoft.com/office/drawing/2016/5/9/chartex" xmlns:cx4="http://schemas.microsoft.com/office/drawing/2016/5/10/chartex" xmlns:cx5="http://schemas.microsoft.com/office/drawing/2016/5/11/chartex" xmlns:cx6="http://schemas.microsoft.com/office/drawing/2016/5/12/chartex" xmlns:cx7="http://schemas.microsoft.com/office/drawing/2016/5/13/chartex" xmlns:cx8="http://schemas.microsoft.com/office/drawing/2016/5/14/chartex" xmlns:mc="http://schemas.openxmlformats.org/markup-compatibility/2006" xmlns:aink="http://schemas.microsoft.com/office/drawing/2016/ink" xmlns:am3d="http://schemas.microsoft.com/office/drawing/2017/model3d" xmlns:o="urn:schemas-microsoft-com:office:office" xmlns:oel="http://schemas.microsoft.com/office/2019/extlst" xmlns:r="http://schemas.openxmlformats.org/officeDocument/2006/relationships" xmlns:m="http://schemas.openxmlformats.org/officeDocument/2006/math" xmlns:v="urn:schemas-microsoft-com:vml" xmlns:wp14="http://schemas.microsoft.com/office/word/2010/wordprocessingDrawing" xmlns:wp="http://schemas.openxmlformats.org/drawingml/2006/wordprocessingDrawing" xmlns:w10="urn:schemas-microsoft-com:office:word" xmlns:w="http://schemas.openxmlformats.org/wordprocessingml/2006/main" xmlns:w14="http://schemas.microsoft.com/office/word/2010/wordml" xmlns:w15="http://schemas.microsoft.com/office/word/2012/wordml" xmlns:w16cex="http://schemas.microsoft.com/office/word/2018/wordml/cex" xmlns:w16cid="http://schemas.microsoft.com/office/word/2016/wordml/cid" xmlns:w16="http://schemas.microsoft.com/office/word/2018/wordml" xmlns:w16sdtdh="http://schemas.microsoft.com/office/word/2020/wordml/sdtdatahash" xmlns:w16se="http://schemas.microsoft.com/office/word/2015/wordml/symex" xmlns:wpg="http://schemas.microsoft.com/office/word/2010/wordprocessingGroup" xmlns:wpi="http://schemas.microsoft.com/office/word/2010/wordprocessingInk" xmlns:wne="http://schemas.microsoft.com/office/word/2006/wordml" xmlns:wps="http://schemas.microsoft.com/office/word/2010/wordprocessingShape" mc:Ignorable="w14 w15 w16se w16cid w16 w16cex w16sdtdh wp14">
+<w:document xmlns:wpc="http://schemas.microsoft.com/office/word/2010/wordprocessingCanvas" xmlns:cx="http://schemas.microsoft.com/office/drawing/2014/chartex" xmlns:cx1="http://schemas.microsoft.com/office/drawing/2015/9/8/chartex" xmlns:cx2="http://schemas.microsoft.com/office/drawing/2015/10/21/chartex" xmlns:cx3="http://schemas.microsoft.com/office/drawing/2016/5/9/chartex" xmlns:cx4="http://schemas.microsoft.com/office/drawing/2016/5/10/chartex" xmlns:cx5="http://schemas.microsoft.com/office/drawing/2016/5/11/chartex" xmlns:cx6="http://schemas.microsoft.com/office/drawing/2016/5/12/chartex" xmlns:cx7="http://schemas.microsoft.com/office/drawing/2016/5/13/chartex" xmlns:cx8="http://schemas.microsoft.com/office/drawing/2016/5/14/chartex" xmlns:mc="http://schemas.openxmlformats.org/markup-compatibility/2006" xmlns:aink="http://schemas.microsoft.com/office/drawing/2016/ink" xmlns:am3d="http://schemas.microsoft.com/office/drawing/2017/model3d" xmlns:o="urn:schemas-microsoft-com:office:office" xmlns:oel="http://schemas.microsoft.com/office/2019/extlst" xmlns:r="http://schemas.openxmlformats.org/officeDocument/2006/relationships" xmlns:m="http://schemas.openxmlformats.org/officeDocument/2006/math" xmlns:v="urn:schemas-microsoft-com:vml" xmlns:wp14="http://schemas.microsoft.com/office/word/2010/wordprocessingDrawing" xmlns:wp="http://schemas.openxmlformats.org/drawingml/2006/wordprocessingDrawing" xmlns:w10="urn:schemas-microsoft-com:office:word" xmlns:w="http://schemas.openxmlformats.org/wordprocessingml/2006/main" xmlns:w14="http://schemas.microsoft.com/office/word/2010/wordml" xmlns:w15="http://schemas.microsoft.com/office/word/2012/wordml" xmlns:w16cex="http://schemas.microsoft.com/office/word/2018/wordml/cex" xmlns:w16cid="http://schemas.microsoft.com/office/word/2016/wordml/cid" xmlns:w16="http://schemas.microsoft.com/office/word/2018/wordml" xmlns:w16du="http://schemas.microsoft.com/office/word/2023/wordml/word16du" xmlns:w16sdtdh="http://schemas.microsoft.com/office/word/2020/wordml/sdtdatahash" xmlns:w16se="http://schemas.microsoft.com/office/word/2015/wordml/symex" xmlns:wpg="http://schemas.microsoft.com/office/word/2010/wordprocessingGroup" xmlns:wpi="http://schemas.microsoft.com/office/word/2010/wordprocessingInk" xmlns:wne="http://schemas.microsoft.com/office/word/2006/wordml" xmlns:wps="http://schemas.microsoft.com/office/word/2010/wordprocessingShape" mc:Ignorable="w14 w15 w16se w16cid w16 w16cex w16sdtdh w16du wp14">
   <w:body>
     <w:p>
       <w:pPr>
@@ -92,7 +92,7 @@
                 <v:stroke joinstyle="miter"/>
                 <v:path gradientshapeok="t" o:connecttype="rect"/>
               </v:shapetype>
-              <v:shape id="Text Box 2" o:spid="_x0000_s1026" type="#_x0000_t202" style="position:absolute;margin-left:0;margin-top:30.9pt;width:184.65pt;height:23.35pt;z-index:251699200;visibility:visible;mso-wrap-style:square;mso-width-percent:0;mso-height-percent:0;mso-wrap-distance-left:9pt;mso-wrap-distance-top:3.6pt;mso-wrap-distance-right:9pt;mso-wrap-distance-bottom:3.6pt;mso-position-horizontal:center;mso-position-horizontal-relative:margin;mso-position-vertical:absolute;mso-position-vertical-relative:text;mso-width-percent:0;mso-height-percent:0;mso-width-relative:margin;mso-height-relative:margin;v-text-anchor:middle" o:gfxdata="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" fillcolor="#fce5a4 [1302]" strokecolor="#f9bf1c [3206]">
+              <v:shape id="Text Box 2" o:spid="_x0000_s1026" type="#_x0000_t202" style="position:absolute;margin-left:0;margin-top:30.9pt;width:184.65pt;height:23.35pt;z-index:251699200;visibility:visible;mso-wrap-style:square;mso-width-percent:0;mso-height-percent:0;mso-wrap-distance-left:9pt;mso-wrap-distance-top:3.6pt;mso-wrap-distance-right:9pt;mso-wrap-distance-bottom:3.6pt;mso-position-horizontal:center;mso-position-horizontal-relative:margin;mso-position-vertical:absolute;mso-position-vertical-relative:text;mso-width-percent:0;mso-height-percent:0;mso-width-relative:margin;mso-height-relative:margin;v-text-anchor:middle" o:gfxdata="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" fillcolor="#fce5a4 [1302]" strokecolor="#f9bf1c [3206]">
                 <v:textbox>
                   <w:txbxContent>
                     <w:p>
@@ -317,7 +317,7 @@
           </mc:Choice>
           <mc:Fallback>
             <w:pict>
-              <v:shape w14:anchorId="25203ACF" id="_x0000_s1028" type="#_x0000_t202" style="position:absolute;margin-left:413.5pt;margin-top:.8pt;width:176.25pt;height:22.7pt;z-index:251628544;visibility:visible;mso-wrap-style:square;mso-width-percent:0;mso-height-percent:0;mso-wrap-distance-left:9pt;mso-wrap-distance-top:3.6pt;mso-wrap-distance-right:9pt;mso-wrap-distance-bottom:3.6pt;mso-position-horizontal:absolute;mso-position-horizontal-relative:page;mso-position-vertical:absolute;mso-position-vertical-relative:text;mso-width-percent:0;mso-height-percent:0;mso-width-relative:margin;mso-height-relative:margin;v-text-anchor:middle" o:gfxdata="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" fillcolor="#fb92ba [1303]" strokecolor="#dd085a [3207]">
+              <v:shape w14:anchorId="25203ACF" id="_x0000_s1028" type="#_x0000_t202" style="position:absolute;margin-left:413.5pt;margin-top:.8pt;width:176.25pt;height:22.7pt;z-index:251628544;visibility:visible;mso-wrap-style:square;mso-width-percent:0;mso-height-percent:0;mso-wrap-distance-left:9pt;mso-wrap-distance-top:3.6pt;mso-wrap-distance-right:9pt;mso-wrap-distance-bottom:3.6pt;mso-position-horizontal:absolute;mso-position-horizontal-relative:page;mso-position-vertical:absolute;mso-position-vertical-relative:text;mso-width-percent:0;mso-height-percent:0;mso-width-relative:margin;mso-height-relative:margin;v-text-anchor:middle" o:gfxdata="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" fillcolor="#fb92ba [1303]" strokecolor="#dd085a [3207]">
                 <v:textbox>
                   <w:txbxContent>
                     <w:p>
@@ -429,7 +429,7 @@
           </mc:Choice>
           <mc:Fallback>
             <w:pict>
-              <v:shape w14:anchorId="432FFBFC" id="_x0000_s1029" type="#_x0000_t202" style="position:absolute;margin-left:33.4pt;margin-top:19.45pt;width:157.6pt;height:36.95pt;z-index:251717632;visibility:visible;mso-wrap-style:square;mso-width-percent:0;mso-height-percent:0;mso-wrap-distance-left:9pt;mso-wrap-distance-top:3.6pt;mso-wrap-distance-right:9pt;mso-wrap-distance-bottom:3.6pt;mso-position-horizontal:absolute;mso-position-horizontal-relative:margin;mso-position-vertical:absolute;mso-position-vertical-relative:text;mso-width-percent:0;mso-height-percent:0;mso-width-relative:margin;mso-height-relative:margin;v-text-anchor:middle" o:gfxdata="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" fillcolor="#ffdac9 [1305]" strokecolor="#ffa479 [3209]">
+              <v:shape w14:anchorId="432FFBFC" id="_x0000_s1029" type="#_x0000_t202" style="position:absolute;margin-left:33.4pt;margin-top:19.45pt;width:157.6pt;height:36.95pt;z-index:251717632;visibility:visible;mso-wrap-style:square;mso-width-percent:0;mso-height-percent:0;mso-wrap-distance-left:9pt;mso-wrap-distance-top:3.6pt;mso-wrap-distance-right:9pt;mso-wrap-distance-bottom:3.6pt;mso-position-horizontal:absolute;mso-position-horizontal-relative:margin;mso-position-vertical:absolute;mso-position-vertical-relative:text;mso-width-percent:0;mso-height-percent:0;mso-width-relative:margin;mso-height-relative:margin;v-text-anchor:middle" o:gfxdata="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" fillcolor="#ffdac9 [1305]" strokecolor="#ffa479 [3209]">
                 <v:textbox>
                   <w:txbxContent>
                     <w:p>
@@ -543,7 +543,7 @@
           </mc:Choice>
           <mc:Fallback>
             <w:pict>
-              <v:shape w14:anchorId="51BC79DE" id="_x0000_s1030" type="#_x0000_t202" style="position:absolute;margin-left:210.3pt;margin-top:13.45pt;width:267.25pt;height:38.25pt;z-index:251669504;visibility:visible;mso-wrap-style:square;mso-width-percent:0;mso-height-percent:0;mso-wrap-distance-left:9pt;mso-wrap-distance-top:3.6pt;mso-wrap-distance-right:9pt;mso-wrap-distance-bottom:3.6pt;mso-position-horizontal:absolute;mso-position-horizontal-relative:text;mso-position-vertical:absolute;mso-position-vertical-relative:text;mso-width-percent:0;mso-height-percent:0;mso-width-relative:margin;mso-height-relative:margin;v-text-anchor:top" o:gfxdata="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" fillcolor="#c0e3ff [671]" strokecolor="#0071c7 [3215]">
+              <v:shape w14:anchorId="51BC79DE" id="_x0000_s1030" type="#_x0000_t202" style="position:absolute;margin-left:210.3pt;margin-top:13.45pt;width:267.25pt;height:38.25pt;z-index:251669504;visibility:visible;mso-wrap-style:square;mso-width-percent:0;mso-height-percent:0;mso-wrap-distance-left:9pt;mso-wrap-distance-top:3.6pt;mso-wrap-distance-right:9pt;mso-wrap-distance-bottom:3.6pt;mso-position-horizontal:absolute;mso-position-horizontal-relative:text;mso-position-vertical:absolute;mso-position-vertical-relative:text;mso-width-percent:0;mso-height-percent:0;mso-width-relative:margin;mso-height-relative:margin;v-text-anchor:top" o:gfxdata="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" fillcolor="#c0e3ff [671]" strokecolor="#0071c7 [3215]">
                 <v:textbox>
                   <w:txbxContent>
                     <w:p>
@@ -684,7 +684,7 @@
           </mc:Choice>
           <mc:Fallback>
             <w:pict>
-              <v:shape w14:anchorId="76627D86" id="_x0000_s1031" type="#_x0000_t202" style="position:absolute;margin-left:270.8pt;margin-top:.65pt;width:254.85pt;height:25.25pt;z-index:251682816;visibility:visible;mso-wrap-style:square;mso-width-percent:0;mso-height-percent:0;mso-wrap-distance-left:9pt;mso-wrap-distance-top:3.6pt;mso-wrap-distance-right:9pt;mso-wrap-distance-bottom:3.6pt;mso-position-horizontal:absolute;mso-position-horizontal-relative:text;mso-position-vertical:absolute;mso-position-vertical-relative:text;mso-width-percent:0;mso-height-percent:0;mso-width-relative:margin;mso-height-relative:margin;v-text-anchor:top" o:gfxdata="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" fillcolor="#e0ece6 [661]" strokecolor="#66a185 [3205]">
+              <v:shape w14:anchorId="76627D86" id="_x0000_s1031" type="#_x0000_t202" style="position:absolute;margin-left:270.8pt;margin-top:.65pt;width:254.85pt;height:25.25pt;z-index:251682816;visibility:visible;mso-wrap-style:square;mso-width-percent:0;mso-height-percent:0;mso-wrap-distance-left:9pt;mso-wrap-distance-top:3.6pt;mso-wrap-distance-right:9pt;mso-wrap-distance-bottom:3.6pt;mso-position-horizontal:absolute;mso-position-horizontal-relative:text;mso-position-vertical:absolute;mso-position-vertical-relative:text;mso-width-percent:0;mso-height-percent:0;mso-width-relative:margin;mso-height-relative:margin;v-text-anchor:top" o:gfxdata="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" fillcolor="#e0ece6 [661]" strokecolor="#66a185 [3205]">
                 <v:textbox>
                   <w:txbxContent>
                     <w:p>
@@ -727,13 +727,8 @@
         <w:t>and</w:t>
       </w:r>
       <w:r>
-        <w:t xml:space="preserve"> </w:t>
-      </w:r>
-      <w:proofErr w:type="gramStart"/>
-      <w:r>
-        <w:t>apps</w:t>
-      </w:r>
-      <w:proofErr w:type="gramEnd"/>
+        <w:t xml:space="preserve"> apps</w:t>
+      </w:r>
     </w:p>
     <w:p>
       <w:pPr>
@@ -774,13 +769,8 @@
         <w:t>containers</w:t>
       </w:r>
       <w:r>
-        <w:t xml:space="preserve"> for data that can </w:t>
-      </w:r>
-      <w:proofErr w:type="gramStart"/>
-      <w:r>
-        <w:t>change</w:t>
-      </w:r>
-      <w:proofErr w:type="gramEnd"/>
+        <w:t xml:space="preserve"> for data that can change</w:t>
+      </w:r>
     </w:p>
     <w:p>
       <w:pPr>
@@ -808,18 +798,37 @@
         </w:numPr>
       </w:pPr>
       <w:r>
-        <w:t xml:space="preserve">Create a new game by going to </w:t>
-      </w:r>
-      <w:hyperlink r:id="rId7" w:tgtFrame="_blank" w:history="1">
-        <w:r>
-          <w:rPr>
-            <w:rStyle w:val="Hyperlink"/>
-            <w:b/>
-            <w:bCs/>
-          </w:rPr>
-          <w:t>tinyurl.com/hack-remix</w:t>
-        </w:r>
-      </w:hyperlink>
+        <w:t xml:space="preserve">Create a new game by going </w:t>
+      </w:r>
+      <w:r>
+        <w:t xml:space="preserve">to </w:t>
+      </w:r>
+      <w:r>
+        <w:rPr>
+          <w:b/>
+          <w:bCs/>
+          <w:u w:val="single"/>
+        </w:rPr>
+        <w:t>glitch.com/edit/</w:t>
+      </w:r>
+      <w:proofErr w:type="gramStart"/>
+      <w:r>
+        <w:rPr>
+          <w:b/>
+          <w:bCs/>
+          <w:u w:val="single"/>
+        </w:rPr>
+        <w:t>#!/</w:t>
+      </w:r>
+      <w:proofErr w:type="gramEnd"/>
+      <w:r>
+        <w:rPr>
+          <w:b/>
+          <w:bCs/>
+          <w:u w:val="single"/>
+        </w:rPr>
+        <w:t>remix/platformer-hacker</w:t>
+      </w:r>
     </w:p>
     <w:p>
       <w:pPr>
@@ -833,13 +842,8 @@
         <w:t>At the bottom of the screen, click the PREVIEW button</w:t>
       </w:r>
       <w:r>
-        <w:t xml:space="preserve"> to open the </w:t>
-      </w:r>
-      <w:proofErr w:type="gramStart"/>
-      <w:r>
-        <w:t>game</w:t>
-      </w:r>
-      <w:proofErr w:type="gramEnd"/>
+        <w:t xml:space="preserve"> to open the game</w:t>
+      </w:r>
     </w:p>
     <w:p>
       <w:pPr>
@@ -850,13 +854,8 @@
         </w:numPr>
       </w:pPr>
       <w:r>
-        <w:t xml:space="preserve">Let the student play through the game once, and record their </w:t>
-      </w:r>
-      <w:proofErr w:type="gramStart"/>
-      <w:r>
-        <w:t>score</w:t>
-      </w:r>
-      <w:proofErr w:type="gramEnd"/>
+        <w:t>Let the student play through the game once, and record their score</w:t>
+      </w:r>
     </w:p>
     <w:p>
       <w:pPr>
@@ -880,13 +879,8 @@
         <w:t xml:space="preserve"> file to open it</w:t>
       </w:r>
       <w:r>
-        <w:t xml:space="preserve"> up for </w:t>
-      </w:r>
-      <w:proofErr w:type="gramStart"/>
-      <w:r>
-        <w:t>editing</w:t>
-      </w:r>
-      <w:proofErr w:type="gramEnd"/>
+        <w:t xml:space="preserve"> up for editing</w:t>
+      </w:r>
     </w:p>
     <w:p>
       <w:pPr>
@@ -897,13 +891,8 @@
         </w:numPr>
       </w:pPr>
       <w:r>
-        <w:t xml:space="preserve">Show the student how they can change the numbers to change how the game </w:t>
-      </w:r>
-      <w:proofErr w:type="gramStart"/>
-      <w:r>
-        <w:t>works</w:t>
-      </w:r>
-      <w:proofErr w:type="gramEnd"/>
+        <w:t>Show the student how they can change the numbers to change how the game works</w:t>
+      </w:r>
     </w:p>
     <w:p>
       <w:pPr>
@@ -931,12 +920,15 @@
         <w:pStyle w:val="ListBullet2"/>
         <w:numPr>
           <w:ilvl w:val="0"/>
-          <w:numId w:val="7"/>
+          <w:numId w:val="0"/>
         </w:numPr>
       </w:pPr>
       <w:r>
+        <w:rPr>
+          <w:noProof/>
+        </w:rPr>
         <w:drawing>
-          <wp:anchor distT="0" distB="0" distL="114300" distR="114300" simplePos="0" relativeHeight="251602944" behindDoc="0" locked="0" layoutInCell="1" allowOverlap="1" wp14:anchorId="0C974DC9" wp14:editId="4A421F66">
+          <wp:anchor distT="0" distB="0" distL="114300" distR="114300" simplePos="0" relativeHeight="251602944" behindDoc="0" locked="0" layoutInCell="1" allowOverlap="1" wp14:anchorId="0C974DC9" wp14:editId="634D7B4D">
             <wp:simplePos x="0" y="0"/>
             <wp:positionH relativeFrom="margin">
               <wp:align>left</wp:align>
@@ -961,7 +953,7 @@
                     </pic:cNvPicPr>
                   </pic:nvPicPr>
                   <pic:blipFill>
-                    <a:blip r:embed="rId8" cstate="print">
+                    <a:blip r:embed="rId7" cstate="print">
                       <a:extLst>
                         <a:ext uri="{28A0092B-C50C-407E-A947-70E740481C1C}">
                           <a14:useLocalDpi xmlns:a14="http://schemas.microsoft.com/office/drawing/2010/main" val="0"/>
@@ -992,26 +984,48 @@
           </wp:anchor>
         </w:drawing>
       </w:r>
-      <w:r>
-        <w:t xml:space="preserve">Show students where they can copy the URL to their </w:t>
-      </w:r>
-      <w:r>
-        <w:t>unique</w:t>
-      </w:r>
-      <w:r>
-        <w:t xml:space="preserve"> version of the </w:t>
-      </w:r>
-      <w:proofErr w:type="gramStart"/>
-      <w:r>
-        <w:t>game</w:t>
-      </w:r>
-      <w:proofErr w:type="gramEnd"/>
+    </w:p>
+    <w:p>
+      <w:pPr>
+        <w:pStyle w:val="ListBullet2"/>
+        <w:numPr>
+          <w:ilvl w:val="0"/>
+          <w:numId w:val="0"/>
+        </w:numPr>
+        <w:rPr>
+          <w:i/>
+          <w:iCs/>
+        </w:rPr>
+      </w:pPr>
+      <w:r>
+        <w:rPr>
+          <w:i/>
+          <w:iCs/>
+        </w:rPr>
+        <w:t xml:space="preserve">When it’s time for another student to play, revert the </w:t>
+      </w:r>
+      <w:r>
+        <w:rPr>
+          <w:b/>
+          <w:bCs/>
+          <w:i/>
+          <w:iCs/>
+        </w:rPr>
+        <w:t>variables.js</w:t>
+      </w:r>
+      <w:r>
+        <w:rPr>
+          <w:i/>
+          <w:iCs/>
+        </w:rPr>
+        <w:t xml:space="preserve"> file back to its original state.</w:t>
+      </w:r>
     </w:p>
     <w:sectPr>
-      <w:headerReference w:type="default" r:id="rId9"/>
-      <w:footerReference w:type="default" r:id="rId10"/>
-      <w:headerReference w:type="first" r:id="rId11"/>
-      <w:footerReference w:type="first" r:id="rId12"/>
+      <w:headerReference w:type="default" r:id="rId8"/>
+      <w:footerReference w:type="default" r:id="rId9"/>
+      <w:headerReference w:type="first" r:id="rId10"/>
+      <w:footerReference w:type="first" r:id="rId11"/>
       <w:pgSz w:w="12240" w:h="15840"/>
       <w:pgMar w:top="720" w:right="720" w:bottom="720" w:left="720" w:header="0" w:footer="0" w:gutter="0"/>
       <w:cols w:space="720"/>
@@ -1023,7 +1037,7 @@
 </file>
 
 <file path=word/endnotes.xml><?xml version="1.0" encoding="utf-8"?>
-<w:endnotes xmlns:wpc="http://schemas.microsoft.com/office/word/2010/wordprocessingCanvas" xmlns:cx="http://schemas.microsoft.com/office/drawing/2014/chartex" xmlns:cx1="http://schemas.microsoft.com/office/drawing/2015/9/8/chartex" xmlns:cx2="http://schemas.microsoft.com/office/drawing/2015/10/21/chartex" xmlns:cx3="http://schemas.microsoft.com/office/drawing/2016/5/9/chartex" xmlns:cx4="http://schemas.microsoft.com/office/drawing/2016/5/10/chartex" xmlns:cx5="http://schemas.microsoft.com/office/drawing/2016/5/11/chartex" xmlns:cx6="http://schemas.microsoft.com/office/drawing/2016/5/12/chartex" xmlns:cx7="http://schemas.microsoft.com/office/drawing/2016/5/13/chartex" xmlns:cx8="http://schemas.microsoft.com/office/drawing/2016/5/14/chartex" xmlns:mc="http://schemas.openxmlformats.org/markup-compatibility/2006" xmlns:aink="http://schemas.microsoft.com/office/drawing/2016/ink" xmlns:am3d="http://schemas.microsoft.com/office/drawing/2017/model3d" xmlns:o="urn:schemas-microsoft-com:office:office" xmlns:oel="http://schemas.microsoft.com/office/2019/extlst" xmlns:r="http://schemas.openxmlformats.org/officeDocument/2006/relationships" xmlns:m="http://schemas.openxmlformats.org/officeDocument/2006/math" xmlns:v="urn:schemas-microsoft-com:vml" xmlns:wp14="http://schemas.microsoft.com/office/word/2010/wordprocessingDrawing" xmlns:wp="http://schemas.openxmlformats.org/drawingml/2006/wordprocessingDrawing" xmlns:w10="urn:schemas-microsoft-com:office:word" xmlns:w="http://schemas.openxmlformats.org/wordprocessingml/2006/main" xmlns:w14="http://schemas.microsoft.com/office/word/2010/wordml" xmlns:w15="http://schemas.microsoft.com/office/word/2012/wordml" xmlns:w16cex="http://schemas.microsoft.com/office/word/2018/wordml/cex" xmlns:w16cid="http://schemas.microsoft.com/office/word/2016/wordml/cid" xmlns:w16="http://schemas.microsoft.com/office/word/2018/wordml" xmlns:w16sdtdh="http://schemas.microsoft.com/office/word/2020/wordml/sdtdatahash" xmlns:w16se="http://schemas.microsoft.com/office/word/2015/wordml/symex" xmlns:wpg="http://schemas.microsoft.com/office/word/2010/wordprocessingGroup" xmlns:wpi="http://schemas.microsoft.com/office/word/2010/wordprocessingInk" xmlns:wne="http://schemas.microsoft.com/office/word/2006/wordml" xmlns:wps="http://schemas.microsoft.com/office/word/2010/wordprocessingShape" mc:Ignorable="w14 w15 w16se w16cid w16 w16cex w16sdtdh wp14">
+<w:endnotes xmlns:wpc="http://schemas.microsoft.com/office/word/2010/wordprocessingCanvas" xmlns:cx="http://schemas.microsoft.com/office/drawing/2014/chartex" xmlns:cx1="http://schemas.microsoft.com/office/drawing/2015/9/8/chartex" xmlns:cx2="http://schemas.microsoft.com/office/drawing/2015/10/21/chartex" xmlns:cx3="http://schemas.microsoft.com/office/drawing/2016/5/9/chartex" xmlns:cx4="http://schemas.microsoft.com/office/drawing/2016/5/10/chartex" xmlns:cx5="http://schemas.microsoft.com/office/drawing/2016/5/11/chartex" xmlns:cx6="http://schemas.microsoft.com/office/drawing/2016/5/12/chartex" xmlns:cx7="http://schemas.microsoft.com/office/drawing/2016/5/13/chartex" xmlns:cx8="http://schemas.microsoft.com/office/drawing/2016/5/14/chartex" xmlns:mc="http://schemas.openxmlformats.org/markup-compatibility/2006" xmlns:aink="http://schemas.microsoft.com/office/drawing/2016/ink" xmlns:am3d="http://schemas.microsoft.com/office/drawing/2017/model3d" xmlns:o="urn:schemas-microsoft-com:office:office" xmlns:oel="http://schemas.microsoft.com/office/2019/extlst" xmlns:r="http://schemas.openxmlformats.org/officeDocument/2006/relationships" xmlns:m="http://schemas.openxmlformats.org/officeDocument/2006/math" xmlns:v="urn:schemas-microsoft-com:vml" xmlns:wp14="http://schemas.microsoft.com/office/word/2010/wordprocessingDrawing" xmlns:wp="http://schemas.openxmlformats.org/drawingml/2006/wordprocessingDrawing" xmlns:w10="urn:schemas-microsoft-com:office:word" xmlns:w="http://schemas.openxmlformats.org/wordprocessingml/2006/main" xmlns:w14="http://schemas.microsoft.com/office/word/2010/wordml" xmlns:w15="http://schemas.microsoft.com/office/word/2012/wordml" xmlns:w16cex="http://schemas.microsoft.com/office/word/2018/wordml/cex" xmlns:w16cid="http://schemas.microsoft.com/office/word/2016/wordml/cid" xmlns:w16="http://schemas.microsoft.com/office/word/2018/wordml" xmlns:w16du="http://schemas.microsoft.com/office/word/2023/wordml/word16du" xmlns:w16sdtdh="http://schemas.microsoft.com/office/word/2020/wordml/sdtdatahash" xmlns:w16se="http://schemas.microsoft.com/office/word/2015/wordml/symex" xmlns:wpg="http://schemas.microsoft.com/office/word/2010/wordprocessingGroup" xmlns:wpi="http://schemas.microsoft.com/office/word/2010/wordprocessingInk" xmlns:wne="http://schemas.microsoft.com/office/word/2006/wordml" xmlns:wps="http://schemas.microsoft.com/office/word/2010/wordprocessingShape" mc:Ignorable="w14 w15 w16se w16cid w16 w16cex w16sdtdh w16du wp14">
   <w:endnote w:type="separator" w:id="-1">
     <w:p>
       <w:r>
@@ -1042,7 +1056,7 @@
 </file>
 
 <file path=word/footer1.xml><?xml version="1.0" encoding="utf-8"?>
-<w:ftr xmlns:wpc="http://schemas.microsoft.com/office/word/2010/wordprocessingCanvas" xmlns:cx="http://schemas.microsoft.com/office/drawing/2014/chartex" xmlns:cx1="http://schemas.microsoft.com/office/drawing/2015/9/8/chartex" xmlns:cx2="http://schemas.microsoft.com/office/drawing/2015/10/21/chartex" xmlns:cx3="http://schemas.microsoft.com/office/drawing/2016/5/9/chartex" xmlns:cx4="http://schemas.microsoft.com/office/drawing/2016/5/10/chartex" xmlns:cx5="http://schemas.microsoft.com/office/drawing/2016/5/11/chartex" xmlns:cx6="http://schemas.microsoft.com/office/drawing/2016/5/12/chartex" xmlns:cx7="http://schemas.microsoft.com/office/drawing/2016/5/13/chartex" xmlns:cx8="http://schemas.microsoft.com/office/drawing/2016/5/14/chartex" xmlns:mc="http://schemas.openxmlformats.org/markup-compatibility/2006" xmlns:aink="http://schemas.microsoft.com/office/drawing/2016/ink" xmlns:am3d="http://schemas.microsoft.com/office/drawing/2017/model3d" xmlns:o="urn:schemas-microsoft-com:office:office" xmlns:oel="http://schemas.microsoft.com/office/2019/extlst" xmlns:r="http://schemas.openxmlformats.org/officeDocument/2006/relationships" xmlns:m="http://schemas.openxmlformats.org/officeDocument/2006/math" xmlns:v="urn:schemas-microsoft-com:vml" xmlns:wp14="http://schemas.microsoft.com/office/word/2010/wordprocessingDrawing" xmlns:wp="http://schemas.openxmlformats.org/drawingml/2006/wordprocessingDrawing" xmlns:w10="urn:schemas-microsoft-com:office:word" xmlns:w="http://schemas.openxmlformats.org/wordprocessingml/2006/main" xmlns:w14="http://schemas.microsoft.com/office/word/2010/wordml" xmlns:w15="http://schemas.microsoft.com/office/word/2012/wordml" xmlns:w16cex="http://schemas.microsoft.com/office/word/2018/wordml/cex" xmlns:w16cid="http://schemas.microsoft.com/office/word/2016/wordml/cid" xmlns:w16="http://schemas.microsoft.com/office/word/2018/wordml" xmlns:w16sdtdh="http://schemas.microsoft.com/office/word/2020/wordml/sdtdatahash" xmlns:w16se="http://schemas.microsoft.com/office/word/2015/wordml/symex" xmlns:wpg="http://schemas.microsoft.com/office/word/2010/wordprocessingGroup" xmlns:wpi="http://schemas.microsoft.com/office/word/2010/wordprocessingInk" xmlns:wne="http://schemas.microsoft.com/office/word/2006/wordml" xmlns:wps="http://schemas.microsoft.com/office/word/2010/wordprocessingShape" mc:Ignorable="w14 w15 w16se w16cid w16 w16cex w16sdtdh wp14">
+<w:ftr xmlns:wpc="http://schemas.microsoft.com/office/word/2010/wordprocessingCanvas" xmlns:cx="http://schemas.microsoft.com/office/drawing/2014/chartex" xmlns:cx1="http://schemas.microsoft.com/office/drawing/2015/9/8/chartex" xmlns:cx2="http://schemas.microsoft.com/office/drawing/2015/10/21/chartex" xmlns:cx3="http://schemas.microsoft.com/office/drawing/2016/5/9/chartex" xmlns:cx4="http://schemas.microsoft.com/office/drawing/2016/5/10/chartex" xmlns:cx5="http://schemas.microsoft.com/office/drawing/2016/5/11/chartex" xmlns:cx6="http://schemas.microsoft.com/office/drawing/2016/5/12/chartex" xmlns:cx7="http://schemas.microsoft.com/office/drawing/2016/5/13/chartex" xmlns:cx8="http://schemas.microsoft.com/office/drawing/2016/5/14/chartex" xmlns:mc="http://schemas.openxmlformats.org/markup-compatibility/2006" xmlns:aink="http://schemas.microsoft.com/office/drawing/2016/ink" xmlns:am3d="http://schemas.microsoft.com/office/drawing/2017/model3d" xmlns:o="urn:schemas-microsoft-com:office:office" xmlns:oel="http://schemas.microsoft.com/office/2019/extlst" xmlns:r="http://schemas.openxmlformats.org/officeDocument/2006/relationships" xmlns:m="http://schemas.openxmlformats.org/officeDocument/2006/math" xmlns:v="urn:schemas-microsoft-com:vml" xmlns:wp14="http://schemas.microsoft.com/office/word/2010/wordprocessingDrawing" xmlns:wp="http://schemas.openxmlformats.org/drawingml/2006/wordprocessingDrawing" xmlns:w10="urn:schemas-microsoft-com:office:word" xmlns:w="http://schemas.openxmlformats.org/wordprocessingml/2006/main" xmlns:w14="http://schemas.microsoft.com/office/word/2010/wordml" xmlns:w15="http://schemas.microsoft.com/office/word/2012/wordml" xmlns:w16cex="http://schemas.microsoft.com/office/word/2018/wordml/cex" xmlns:w16cid="http://schemas.microsoft.com/office/word/2016/wordml/cid" xmlns:w16="http://schemas.microsoft.com/office/word/2018/wordml" xmlns:w16du="http://schemas.microsoft.com/office/word/2023/wordml/word16du" xmlns:w16sdtdh="http://schemas.microsoft.com/office/word/2020/wordml/sdtdatahash" xmlns:w16se="http://schemas.microsoft.com/office/word/2015/wordml/symex" xmlns:wpg="http://schemas.microsoft.com/office/word/2010/wordprocessingGroup" xmlns:wpi="http://schemas.microsoft.com/office/word/2010/wordprocessingInk" xmlns:wne="http://schemas.microsoft.com/office/word/2006/wordml" xmlns:wps="http://schemas.microsoft.com/office/word/2010/wordprocessingShape" mc:Ignorable="w14 w15 w16se w16cid w16 w16cex w16sdtdh w16du wp14">
   <w:p>
     <w:r>
       <w:rPr>
@@ -1249,7 +1263,7 @@
 </file>
 
 <file path=word/footer2.xml><?xml version="1.0" encoding="utf-8"?>
-<w:ftr xmlns:wpc="http://schemas.microsoft.com/office/word/2010/wordprocessingCanvas" xmlns:cx="http://schemas.microsoft.com/office/drawing/2014/chartex" xmlns:cx1="http://schemas.microsoft.com/office/drawing/2015/9/8/chartex" xmlns:cx2="http://schemas.microsoft.com/office/drawing/2015/10/21/chartex" xmlns:cx3="http://schemas.microsoft.com/office/drawing/2016/5/9/chartex" xmlns:cx4="http://schemas.microsoft.com/office/drawing/2016/5/10/chartex" xmlns:cx5="http://schemas.microsoft.com/office/drawing/2016/5/11/chartex" xmlns:cx6="http://schemas.microsoft.com/office/drawing/2016/5/12/chartex" xmlns:cx7="http://schemas.microsoft.com/office/drawing/2016/5/13/chartex" xmlns:cx8="http://schemas.microsoft.com/office/drawing/2016/5/14/chartex" xmlns:mc="http://schemas.openxmlformats.org/markup-compatibility/2006" xmlns:aink="http://schemas.microsoft.com/office/drawing/2016/ink" xmlns:am3d="http://schemas.microsoft.com/office/drawing/2017/model3d" xmlns:o="urn:schemas-microsoft-com:office:office" xmlns:oel="http://schemas.microsoft.com/office/2019/extlst" xmlns:r="http://schemas.openxmlformats.org/officeDocument/2006/relationships" xmlns:m="http://schemas.openxmlformats.org/officeDocument/2006/math" xmlns:v="urn:schemas-microsoft-com:vml" xmlns:wp14="http://schemas.microsoft.com/office/word/2010/wordprocessingDrawing" xmlns:wp="http://schemas.openxmlformats.org/drawingml/2006/wordprocessingDrawing" xmlns:w10="urn:schemas-microsoft-com:office:word" xmlns:w="http://schemas.openxmlformats.org/wordprocessingml/2006/main" xmlns:w14="http://schemas.microsoft.com/office/word/2010/wordml" xmlns:w15="http://schemas.microsoft.com/office/word/2012/wordml" xmlns:w16cex="http://schemas.microsoft.com/office/word/2018/wordml/cex" xmlns:w16cid="http://schemas.microsoft.com/office/word/2016/wordml/cid" xmlns:w16="http://schemas.microsoft.com/office/word/2018/wordml" xmlns:w16sdtdh="http://schemas.microsoft.com/office/word/2020/wordml/sdtdatahash" xmlns:w16se="http://schemas.microsoft.com/office/word/2015/wordml/symex" xmlns:wpg="http://schemas.microsoft.com/office/word/2010/wordprocessingGroup" xmlns:wpi="http://schemas.microsoft.com/office/word/2010/wordprocessingInk" xmlns:wne="http://schemas.microsoft.com/office/word/2006/wordml" xmlns:wps="http://schemas.microsoft.com/office/word/2010/wordprocessingShape" mc:Ignorable="w14 w15 w16se w16cid w16 w16cex w16sdtdh wp14">
+<w:ftr xmlns:wpc="http://schemas.microsoft.com/office/word/2010/wordprocessingCanvas" xmlns:cx="http://schemas.microsoft.com/office/drawing/2014/chartex" xmlns:cx1="http://schemas.microsoft.com/office/drawing/2015/9/8/chartex" xmlns:cx2="http://schemas.microsoft.com/office/drawing/2015/10/21/chartex" xmlns:cx3="http://schemas.microsoft.com/office/drawing/2016/5/9/chartex" xmlns:cx4="http://schemas.microsoft.com/office/drawing/2016/5/10/chartex" xmlns:cx5="http://schemas.microsoft.com/office/drawing/2016/5/11/chartex" xmlns:cx6="http://schemas.microsoft.com/office/drawing/2016/5/12/chartex" xmlns:cx7="http://schemas.microsoft.com/office/drawing/2016/5/13/chartex" xmlns:cx8="http://schemas.microsoft.com/office/drawing/2016/5/14/chartex" xmlns:mc="http://schemas.openxmlformats.org/markup-compatibility/2006" xmlns:aink="http://schemas.microsoft.com/office/drawing/2016/ink" xmlns:am3d="http://schemas.microsoft.com/office/drawing/2017/model3d" xmlns:o="urn:schemas-microsoft-com:office:office" xmlns:oel="http://schemas.microsoft.com/office/2019/extlst" xmlns:r="http://schemas.openxmlformats.org/officeDocument/2006/relationships" xmlns:m="http://schemas.openxmlformats.org/officeDocument/2006/math" xmlns:v="urn:schemas-microsoft-com:vml" xmlns:wp14="http://schemas.microsoft.com/office/word/2010/wordprocessingDrawing" xmlns:wp="http://schemas.openxmlformats.org/drawingml/2006/wordprocessingDrawing" xmlns:w10="urn:schemas-microsoft-com:office:word" xmlns:w="http://schemas.openxmlformats.org/wordprocessingml/2006/main" xmlns:w14="http://schemas.microsoft.com/office/word/2010/wordml" xmlns:w15="http://schemas.microsoft.com/office/word/2012/wordml" xmlns:w16cex="http://schemas.microsoft.com/office/word/2018/wordml/cex" xmlns:w16cid="http://schemas.microsoft.com/office/word/2016/wordml/cid" xmlns:w16="http://schemas.microsoft.com/office/word/2018/wordml" xmlns:w16du="http://schemas.microsoft.com/office/word/2023/wordml/word16du" xmlns:w16sdtdh="http://schemas.microsoft.com/office/word/2020/wordml/sdtdatahash" xmlns:w16se="http://schemas.microsoft.com/office/word/2015/wordml/symex" xmlns:wpg="http://schemas.microsoft.com/office/word/2010/wordprocessingGroup" xmlns:wpi="http://schemas.microsoft.com/office/word/2010/wordprocessingInk" xmlns:wne="http://schemas.microsoft.com/office/word/2006/wordml" xmlns:wps="http://schemas.microsoft.com/office/word/2010/wordprocessingShape" mc:Ignorable="w14 w15 w16se w16cid w16 w16cex w16sdtdh w16du wp14">
   <w:p>
     <w:pPr>
       <w:pStyle w:val="Footer"/>
@@ -1443,7 +1457,7 @@
 </file>
 
 <file path=word/footnotes.xml><?xml version="1.0" encoding="utf-8"?>
-<w:footnotes xmlns:wpc="http://schemas.microsoft.com/office/word/2010/wordprocessingCanvas" xmlns:cx="http://schemas.microsoft.com/office/drawing/2014/chartex" xmlns:cx1="http://schemas.microsoft.com/office/drawing/2015/9/8/chartex" xmlns:cx2="http://schemas.microsoft.com/office/drawing/2015/10/21/chartex" xmlns:cx3="http://schemas.microsoft.com/office/drawing/2016/5/9/chartex" xmlns:cx4="http://schemas.microsoft.com/office/drawing/2016/5/10/chartex" xmlns:cx5="http://schemas.microsoft.com/office/drawing/2016/5/11/chartex" xmlns:cx6="http://schemas.microsoft.com/office/drawing/2016/5/12/chartex" xmlns:cx7="http://schemas.microsoft.com/office/drawing/2016/5/13/chartex" xmlns:cx8="http://schemas.microsoft.com/office/drawing/2016/5/14/chartex" xmlns:mc="http://schemas.openxmlformats.org/markup-compatibility/2006" xmlns:aink="http://schemas.microsoft.com/office/drawing/2016/ink" xmlns:am3d="http://schemas.microsoft.com/office/drawing/2017/model3d" xmlns:o="urn:schemas-microsoft-com:office:office" xmlns:oel="http://schemas.microsoft.com/office/2019/extlst" xmlns:r="http://schemas.openxmlformats.org/officeDocument/2006/relationships" xmlns:m="http://schemas.openxmlformats.org/officeDocument/2006/math" xmlns:v="urn:schemas-microsoft-com:vml" xmlns:wp14="http://schemas.microsoft.com/office/word/2010/wordprocessingDrawing" xmlns:wp="http://schemas.openxmlformats.org/drawingml/2006/wordprocessingDrawing" xmlns:w10="urn:schemas-microsoft-com:office:word" xmlns:w="http://schemas.openxmlformats.org/wordprocessingml/2006/main" xmlns:w14="http://schemas.microsoft.com/office/word/2010/wordml" xmlns:w15="http://schemas.microsoft.com/office/word/2012/wordml" xmlns:w16cex="http://schemas.microsoft.com/office/word/2018/wordml/cex" xmlns:w16cid="http://schemas.microsoft.com/office/word/2016/wordml/cid" xmlns:w16="http://schemas.microsoft.com/office/word/2018/wordml" xmlns:w16sdtdh="http://schemas.microsoft.com/office/word/2020/wordml/sdtdatahash" xmlns:w16se="http://schemas.microsoft.com/office/word/2015/wordml/symex" xmlns:wpg="http://schemas.microsoft.com/office/word/2010/wordprocessingGroup" xmlns:wpi="http://schemas.microsoft.com/office/word/2010/wordprocessingInk" xmlns:wne="http://schemas.microsoft.com/office/word/2006/wordml" xmlns:wps="http://schemas.microsoft.com/office/word/2010/wordprocessingShape" mc:Ignorable="w14 w15 w16se w16cid w16 w16cex w16sdtdh wp14">
+<w:footnotes xmlns:wpc="http://schemas.microsoft.com/office/word/2010/wordprocessingCanvas" xmlns:cx="http://schemas.microsoft.com/office/drawing/2014/chartex" xmlns:cx1="http://schemas.microsoft.com/office/drawing/2015/9/8/chartex" xmlns:cx2="http://schemas.microsoft.com/office/drawing/2015/10/21/chartex" xmlns:cx3="http://schemas.microsoft.com/office/drawing/2016/5/9/chartex" xmlns:cx4="http://schemas.microsoft.com/office/drawing/2016/5/10/chartex" xmlns:cx5="http://schemas.microsoft.com/office/drawing/2016/5/11/chartex" xmlns:cx6="http://schemas.microsoft.com/office/drawing/2016/5/12/chartex" xmlns:cx7="http://schemas.microsoft.com/office/drawing/2016/5/13/chartex" xmlns:cx8="http://schemas.microsoft.com/office/drawing/2016/5/14/chartex" xmlns:mc="http://schemas.openxmlformats.org/markup-compatibility/2006" xmlns:aink="http://schemas.microsoft.com/office/drawing/2016/ink" xmlns:am3d="http://schemas.microsoft.com/office/drawing/2017/model3d" xmlns:o="urn:schemas-microsoft-com:office:office" xmlns:oel="http://schemas.microsoft.com/office/2019/extlst" xmlns:r="http://schemas.openxmlformats.org/officeDocument/2006/relationships" xmlns:m="http://schemas.openxmlformats.org/officeDocument/2006/math" xmlns:v="urn:schemas-microsoft-com:vml" xmlns:wp14="http://schemas.microsoft.com/office/word/2010/wordprocessingDrawing" xmlns:wp="http://schemas.openxmlformats.org/drawingml/2006/wordprocessingDrawing" xmlns:w10="urn:schemas-microsoft-com:office:word" xmlns:w="http://schemas.openxmlformats.org/wordprocessingml/2006/main" xmlns:w14="http://schemas.microsoft.com/office/word/2010/wordml" xmlns:w15="http://schemas.microsoft.com/office/word/2012/wordml" xmlns:w16cex="http://schemas.microsoft.com/office/word/2018/wordml/cex" xmlns:w16cid="http://schemas.microsoft.com/office/word/2016/wordml/cid" xmlns:w16="http://schemas.microsoft.com/office/word/2018/wordml" xmlns:w16du="http://schemas.microsoft.com/office/word/2023/wordml/word16du" xmlns:w16sdtdh="http://schemas.microsoft.com/office/word/2020/wordml/sdtdatahash" xmlns:w16se="http://schemas.microsoft.com/office/word/2015/wordml/symex" xmlns:wpg="http://schemas.microsoft.com/office/word/2010/wordprocessingGroup" xmlns:wpi="http://schemas.microsoft.com/office/word/2010/wordprocessingInk" xmlns:wne="http://schemas.microsoft.com/office/word/2006/wordml" xmlns:wps="http://schemas.microsoft.com/office/word/2010/wordprocessingShape" mc:Ignorable="w14 w15 w16se w16cid w16 w16cex w16sdtdh w16du wp14">
   <w:footnote w:type="separator" w:id="-1">
     <w:p>
       <w:r>
@@ -1462,7 +1476,7 @@
 </file>
 
 <file path=word/header1.xml><?xml version="1.0" encoding="utf-8"?>
-<w:hdr xmlns:wpc="http://schemas.microsoft.com/office/word/2010/wordprocessingCanvas" xmlns:cx="http://schemas.microsoft.com/office/drawing/2014/chartex" xmlns:cx1="http://schemas.microsoft.com/office/drawing/2015/9/8/chartex" xmlns:cx2="http://schemas.microsoft.com/office/drawing/2015/10/21/chartex" xmlns:cx3="http://schemas.microsoft.com/office/drawing/2016/5/9/chartex" xmlns:cx4="http://schemas.microsoft.com/office/drawing/2016/5/10/chartex" xmlns:cx5="http://schemas.microsoft.com/office/drawing/2016/5/11/chartex" xmlns:cx6="http://schemas.microsoft.com/office/drawing/2016/5/12/chartex" xmlns:cx7="http://schemas.microsoft.com/office/drawing/2016/5/13/chartex" xmlns:cx8="http://schemas.microsoft.com/office/drawing/2016/5/14/chartex" xmlns:mc="http://schemas.openxmlformats.org/markup-compatibility/2006" xmlns:aink="http://schemas.microsoft.com/office/drawing/2016/ink" xmlns:am3d="http://schemas.microsoft.com/office/drawing/2017/model3d" xmlns:o="urn:schemas-microsoft-com:office:office" xmlns:oel="http://schemas.microsoft.com/office/2019/extlst" xmlns:r="http://schemas.openxmlformats.org/officeDocument/2006/relationships" xmlns:m="http://schemas.openxmlformats.org/officeDocument/2006/math" xmlns:v="urn:schemas-microsoft-com:vml" xmlns:wp14="http://schemas.microsoft.com/office/word/2010/wordprocessingDrawing" xmlns:wp="http://schemas.openxmlformats.org/drawingml/2006/wordprocessingDrawing" xmlns:w10="urn:schemas-microsoft-com:office:word" xmlns:w="http://schemas.openxmlformats.org/wordprocessingml/2006/main" xmlns:w14="http://schemas.microsoft.com/office/word/2010/wordml" xmlns:w15="http://schemas.microsoft.com/office/word/2012/wordml" xmlns:w16cex="http://schemas.microsoft.com/office/word/2018/wordml/cex" xmlns:w16cid="http://schemas.microsoft.com/office/word/2016/wordml/cid" xmlns:w16="http://schemas.microsoft.com/office/word/2018/wordml" xmlns:w16sdtdh="http://schemas.microsoft.com/office/word/2020/wordml/sdtdatahash" xmlns:w16se="http://schemas.microsoft.com/office/word/2015/wordml/symex" xmlns:wpg="http://schemas.microsoft.com/office/word/2010/wordprocessingGroup" xmlns:wpi="http://schemas.microsoft.com/office/word/2010/wordprocessingInk" xmlns:wne="http://schemas.microsoft.com/office/word/2006/wordml" xmlns:wps="http://schemas.microsoft.com/office/word/2010/wordprocessingShape" mc:Ignorable="w14 w15 w16se w16cid w16 w16cex w16sdtdh wp14">
+<w:hdr xmlns:wpc="http://schemas.microsoft.com/office/word/2010/wordprocessingCanvas" xmlns:cx="http://schemas.microsoft.com/office/drawing/2014/chartex" xmlns:cx1="http://schemas.microsoft.com/office/drawing/2015/9/8/chartex" xmlns:cx2="http://schemas.microsoft.com/office/drawing/2015/10/21/chartex" xmlns:cx3="http://schemas.microsoft.com/office/drawing/2016/5/9/chartex" xmlns:cx4="http://schemas.microsoft.com/office/drawing/2016/5/10/chartex" xmlns:cx5="http://schemas.microsoft.com/office/drawing/2016/5/11/chartex" xmlns:cx6="http://schemas.microsoft.com/office/drawing/2016/5/12/chartex" xmlns:cx7="http://schemas.microsoft.com/office/drawing/2016/5/13/chartex" xmlns:cx8="http://schemas.microsoft.com/office/drawing/2016/5/14/chartex" xmlns:mc="http://schemas.openxmlformats.org/markup-compatibility/2006" xmlns:aink="http://schemas.microsoft.com/office/drawing/2016/ink" xmlns:am3d="http://schemas.microsoft.com/office/drawing/2017/model3d" xmlns:o="urn:schemas-microsoft-com:office:office" xmlns:oel="http://schemas.microsoft.com/office/2019/extlst" xmlns:r="http://schemas.openxmlformats.org/officeDocument/2006/relationships" xmlns:m="http://schemas.openxmlformats.org/officeDocument/2006/math" xmlns:v="urn:schemas-microsoft-com:vml" xmlns:wp14="http://schemas.microsoft.com/office/word/2010/wordprocessingDrawing" xmlns:wp="http://schemas.openxmlformats.org/drawingml/2006/wordprocessingDrawing" xmlns:w10="urn:schemas-microsoft-com:office:word" xmlns:w="http://schemas.openxmlformats.org/wordprocessingml/2006/main" xmlns:w14="http://schemas.microsoft.com/office/word/2010/wordml" xmlns:w15="http://schemas.microsoft.com/office/word/2012/wordml" xmlns:w16cex="http://schemas.microsoft.com/office/word/2018/wordml/cex" xmlns:w16cid="http://schemas.microsoft.com/office/word/2016/wordml/cid" xmlns:w16="http://schemas.microsoft.com/office/word/2018/wordml" xmlns:w16du="http://schemas.microsoft.com/office/word/2023/wordml/word16du" xmlns:w16sdtdh="http://schemas.microsoft.com/office/word/2020/wordml/sdtdatahash" xmlns:w16se="http://schemas.microsoft.com/office/word/2015/wordml/symex" xmlns:wpg="http://schemas.microsoft.com/office/word/2010/wordprocessingGroup" xmlns:wpi="http://schemas.microsoft.com/office/word/2010/wordprocessingInk" xmlns:wne="http://schemas.microsoft.com/office/word/2006/wordml" xmlns:wps="http://schemas.microsoft.com/office/word/2010/wordprocessingShape" mc:Ignorable="w14 w15 w16se w16cid w16 w16cex w16sdtdh w16du wp14">
   <w:p>
     <w:pPr>
       <w:pStyle w:val="Header"/>
@@ -1477,7 +1491,7 @@
 </file>
 
 <file path=word/header2.xml><?xml version="1.0" encoding="utf-8"?>
-<w:hdr xmlns:wpc="http://schemas.microsoft.com/office/word/2010/wordprocessingCanvas" xmlns:cx="http://schemas.microsoft.com/office/drawing/2014/chartex" xmlns:cx1="http://schemas.microsoft.com/office/drawing/2015/9/8/chartex" xmlns:cx2="http://schemas.microsoft.com/office/drawing/2015/10/21/chartex" xmlns:cx3="http://schemas.microsoft.com/office/drawing/2016/5/9/chartex" xmlns:cx4="http://schemas.microsoft.com/office/drawing/2016/5/10/chartex" xmlns:cx5="http://schemas.microsoft.com/office/drawing/2016/5/11/chartex" xmlns:cx6="http://schemas.microsoft.com/office/drawing/2016/5/12/chartex" xmlns:cx7="http://schemas.microsoft.com/office/drawing/2016/5/13/chartex" xmlns:cx8="http://schemas.microsoft.com/office/drawing/2016/5/14/chartex" xmlns:mc="http://schemas.openxmlformats.org/markup-compatibility/2006" xmlns:aink="http://schemas.microsoft.com/office/drawing/2016/ink" xmlns:am3d="http://schemas.microsoft.com/office/drawing/2017/model3d" xmlns:o="urn:schemas-microsoft-com:office:office" xmlns:oel="http://schemas.microsoft.com/office/2019/extlst" xmlns:r="http://schemas.openxmlformats.org/officeDocument/2006/relationships" xmlns:m="http://schemas.openxmlformats.org/officeDocument/2006/math" xmlns:v="urn:schemas-microsoft-com:vml" xmlns:wp14="http://schemas.microsoft.com/office/word/2010/wordprocessingDrawing" xmlns:wp="http://schemas.openxmlformats.org/drawingml/2006/wordprocessingDrawing" xmlns:w10="urn:schemas-microsoft-com:office:word" xmlns:w="http://schemas.openxmlformats.org/wordprocessingml/2006/main" xmlns:w14="http://schemas.microsoft.com/office/word/2010/wordml" xmlns:w15="http://schemas.microsoft.com/office/word/2012/wordml" xmlns:w16cex="http://schemas.microsoft.com/office/word/2018/wordml/cex" xmlns:w16cid="http://schemas.microsoft.com/office/word/2016/wordml/cid" xmlns:w16="http://schemas.microsoft.com/office/word/2018/wordml" xmlns:w16sdtdh="http://schemas.microsoft.com/office/word/2020/wordml/sdtdatahash" xmlns:w16se="http://schemas.microsoft.com/office/word/2015/wordml/symex" xmlns:wpg="http://schemas.microsoft.com/office/word/2010/wordprocessingGroup" xmlns:wpi="http://schemas.microsoft.com/office/word/2010/wordprocessingInk" xmlns:wne="http://schemas.microsoft.com/office/word/2006/wordml" xmlns:wps="http://schemas.microsoft.com/office/word/2010/wordprocessingShape" mc:Ignorable="w14 w15 w16se w16cid w16 w16cex w16sdtdh wp14">
+<w:hdr xmlns:wpc="http://schemas.microsoft.com/office/word/2010/wordprocessingCanvas" xmlns:cx="http://schemas.microsoft.com/office/drawing/2014/chartex" xmlns:cx1="http://schemas.microsoft.com/office/drawing/2015/9/8/chartex" xmlns:cx2="http://schemas.microsoft.com/office/drawing/2015/10/21/chartex" xmlns:cx3="http://schemas.microsoft.com/office/drawing/2016/5/9/chartex" xmlns:cx4="http://schemas.microsoft.com/office/drawing/2016/5/10/chartex" xmlns:cx5="http://schemas.microsoft.com/office/drawing/2016/5/11/chartex" xmlns:cx6="http://schemas.microsoft.com/office/drawing/2016/5/12/chartex" xmlns:cx7="http://schemas.microsoft.com/office/drawing/2016/5/13/chartex" xmlns:cx8="http://schemas.microsoft.com/office/drawing/2016/5/14/chartex" xmlns:mc="http://schemas.openxmlformats.org/markup-compatibility/2006" xmlns:aink="http://schemas.microsoft.com/office/drawing/2016/ink" xmlns:am3d="http://schemas.microsoft.com/office/drawing/2017/model3d" xmlns:o="urn:schemas-microsoft-com:office:office" xmlns:oel="http://schemas.microsoft.com/office/2019/extlst" xmlns:r="http://schemas.openxmlformats.org/officeDocument/2006/relationships" xmlns:m="http://schemas.openxmlformats.org/officeDocument/2006/math" xmlns:v="urn:schemas-microsoft-com:vml" xmlns:wp14="http://schemas.microsoft.com/office/word/2010/wordprocessingDrawing" xmlns:wp="http://schemas.openxmlformats.org/drawingml/2006/wordprocessingDrawing" xmlns:w10="urn:schemas-microsoft-com:office:word" xmlns:w="http://schemas.openxmlformats.org/wordprocessingml/2006/main" xmlns:w14="http://schemas.microsoft.com/office/word/2010/wordml" xmlns:w15="http://schemas.microsoft.com/office/word/2012/wordml" xmlns:w16cex="http://schemas.microsoft.com/office/word/2018/wordml/cex" xmlns:w16cid="http://schemas.microsoft.com/office/word/2016/wordml/cid" xmlns:w16="http://schemas.microsoft.com/office/word/2018/wordml" xmlns:w16du="http://schemas.microsoft.com/office/word/2023/wordml/word16du" xmlns:w16sdtdh="http://schemas.microsoft.com/office/word/2020/wordml/sdtdatahash" xmlns:w16se="http://schemas.microsoft.com/office/word/2015/wordml/symex" xmlns:wpg="http://schemas.microsoft.com/office/word/2010/wordprocessingGroup" xmlns:wpi="http://schemas.microsoft.com/office/word/2010/wordprocessingInk" xmlns:wne="http://schemas.microsoft.com/office/word/2006/wordml" xmlns:wps="http://schemas.microsoft.com/office/word/2010/wordprocessingShape" mc:Ignorable="w14 w15 w16se w16cid w16 w16cex w16sdtdh w16du wp14">
   <w:p>
     <w:pPr>
       <w:pStyle w:val="Header"/>
@@ -1693,7 +1707,7 @@
 </file>
 
 <file path=word/numbering.xml><?xml version="1.0" encoding="utf-8"?>
-<w:numbering xmlns:wpc="http://schemas.microsoft.com/office/word/2010/wordprocessingCanvas" xmlns:cx="http://schemas.microsoft.com/office/drawing/2014/chartex" xmlns:cx1="http://schemas.microsoft.com/office/drawing/2015/9/8/chartex" xmlns:cx2="http://schemas.microsoft.com/office/drawing/2015/10/21/chartex" xmlns:cx3="http://schemas.microsoft.com/office/drawing/2016/5/9/chartex" xmlns:cx4="http://schemas.microsoft.com/office/drawing/2016/5/10/chartex" xmlns:cx5="http://schemas.microsoft.com/office/drawing/2016/5/11/chartex" xmlns:cx6="http://schemas.microsoft.com/office/drawing/2016/5/12/chartex" xmlns:cx7="http://schemas.microsoft.com/office/drawing/2016/5/13/chartex" xmlns:cx8="http://schemas.microsoft.com/office/drawing/2016/5/14/chartex" xmlns:mc="http://schemas.openxmlformats.org/markup-compatibility/2006" xmlns:aink="http://schemas.microsoft.com/office/drawing/2016/ink" xmlns:am3d="http://schemas.microsoft.com/office/drawing/2017/model3d" xmlns:o="urn:schemas-microsoft-com:office:office" xmlns:oel="http://schemas.microsoft.com/office/2019/extlst" xmlns:r="http://schemas.openxmlformats.org/officeDocument/2006/relationships" xmlns:m="http://schemas.openxmlformats.org/officeDocument/2006/math" xmlns:v="urn:schemas-microsoft-com:vml" xmlns:wp14="http://schemas.microsoft.com/office/word/2010/wordprocessingDrawing" xmlns:wp="http://schemas.openxmlformats.org/drawingml/2006/wordprocessingDrawing" xmlns:w10="urn:schemas-microsoft-com:office:word" xmlns:w="http://schemas.openxmlformats.org/wordprocessingml/2006/main" xmlns:w14="http://schemas.microsoft.com/office/word/2010/wordml" xmlns:w15="http://schemas.microsoft.com/office/word/2012/wordml" xmlns:w16cex="http://schemas.microsoft.com/office/word/2018/wordml/cex" xmlns:w16cid="http://schemas.microsoft.com/office/word/2016/wordml/cid" xmlns:w16="http://schemas.microsoft.com/office/word/2018/wordml" xmlns:w16sdtdh="http://schemas.microsoft.com/office/word/2020/wordml/sdtdatahash" xmlns:w16se="http://schemas.microsoft.com/office/word/2015/wordml/symex" xmlns:wpg="http://schemas.microsoft.com/office/word/2010/wordprocessingGroup" xmlns:wpi="http://schemas.microsoft.com/office/word/2010/wordprocessingInk" xmlns:wne="http://schemas.microsoft.com/office/word/2006/wordml" xmlns:wps="http://schemas.microsoft.com/office/word/2010/wordprocessingShape" mc:Ignorable="w14 w15 w16se w16cid w16 w16cex w16sdtdh wp14">
+<w:numbering xmlns:wpc="http://schemas.microsoft.com/office/word/2010/wordprocessingCanvas" xmlns:cx="http://schemas.microsoft.com/office/drawing/2014/chartex" xmlns:cx1="http://schemas.microsoft.com/office/drawing/2015/9/8/chartex" xmlns:cx2="http://schemas.microsoft.com/office/drawing/2015/10/21/chartex" xmlns:cx3="http://schemas.microsoft.com/office/drawing/2016/5/9/chartex" xmlns:cx4="http://schemas.microsoft.com/office/drawing/2016/5/10/chartex" xmlns:cx5="http://schemas.microsoft.com/office/drawing/2016/5/11/chartex" xmlns:cx6="http://schemas.microsoft.com/office/drawing/2016/5/12/chartex" xmlns:cx7="http://schemas.microsoft.com/office/drawing/2016/5/13/chartex" xmlns:cx8="http://schemas.microsoft.com/office/drawing/2016/5/14/chartex" xmlns:mc="http://schemas.openxmlformats.org/markup-compatibility/2006" xmlns:aink="http://schemas.microsoft.com/office/drawing/2016/ink" xmlns:am3d="http://schemas.microsoft.com/office/drawing/2017/model3d" xmlns:o="urn:schemas-microsoft-com:office:office" xmlns:oel="http://schemas.microsoft.com/office/2019/extlst" xmlns:r="http://schemas.openxmlformats.org/officeDocument/2006/relationships" xmlns:m="http://schemas.openxmlformats.org/officeDocument/2006/math" xmlns:v="urn:schemas-microsoft-com:vml" xmlns:wp14="http://schemas.microsoft.com/office/word/2010/wordprocessingDrawing" xmlns:wp="http://schemas.openxmlformats.org/drawingml/2006/wordprocessingDrawing" xmlns:w10="urn:schemas-microsoft-com:office:word" xmlns:w="http://schemas.openxmlformats.org/wordprocessingml/2006/main" xmlns:w14="http://schemas.microsoft.com/office/word/2010/wordml" xmlns:w15="http://schemas.microsoft.com/office/word/2012/wordml" xmlns:w16cex="http://schemas.microsoft.com/office/word/2018/wordml/cex" xmlns:w16cid="http://schemas.microsoft.com/office/word/2016/wordml/cid" xmlns:w16="http://schemas.microsoft.com/office/word/2018/wordml" xmlns:w16du="http://schemas.microsoft.com/office/word/2023/wordml/word16du" xmlns:w16sdtdh="http://schemas.microsoft.com/office/word/2020/wordml/sdtdatahash" xmlns:w16se="http://schemas.microsoft.com/office/word/2015/wordml/symex" xmlns:wpg="http://schemas.microsoft.com/office/word/2010/wordprocessingGroup" xmlns:wpi="http://schemas.microsoft.com/office/word/2010/wordprocessingInk" xmlns:wne="http://schemas.microsoft.com/office/word/2006/wordml" xmlns:wps="http://schemas.microsoft.com/office/word/2010/wordprocessingShape" mc:Ignorable="w14 w15 w16se w16cid w16 w16cex w16sdtdh w16du wp14">
   <w:abstractNum w:abstractNumId="0" w15:restartNumberingAfterBreak="0">
     <w:nsid w:val="01FC5F32"/>
     <w:multiLevelType w:val="hybridMultilevel"/>
@@ -2643,7 +2657,7 @@
 </file>
 
 <file path=word/styles.xml><?xml version="1.0" encoding="utf-8"?>
-<w:styles xmlns:mc="http://schemas.openxmlformats.org/markup-compatibility/2006" xmlns:r="http://schemas.openxmlformats.org/officeDocument/2006/relationships" xmlns:w="http://schemas.openxmlformats.org/wordprocessingml/2006/main" xmlns:w14="http://schemas.microsoft.com/office/word/2010/wordml" xmlns:w15="http://schemas.microsoft.com/office/word/2012/wordml" xmlns:w16cex="http://schemas.microsoft.com/office/word/2018/wordml/cex" xmlns:w16cid="http://schemas.microsoft.com/office/word/2016/wordml/cid" xmlns:w16="http://schemas.microsoft.com/office/word/2018/wordml" xmlns:w16sdtdh="http://schemas.microsoft.com/office/word/2020/wordml/sdtdatahash" xmlns:w16se="http://schemas.microsoft.com/office/word/2015/wordml/symex" mc:Ignorable="w14 w15 w16se w16cid w16 w16cex w16sdtdh">
+<w:styles xmlns:mc="http://schemas.openxmlformats.org/markup-compatibility/2006" xmlns:r="http://schemas.openxmlformats.org/officeDocument/2006/relationships" xmlns:w="http://schemas.openxmlformats.org/wordprocessingml/2006/main" xmlns:w14="http://schemas.microsoft.com/office/word/2010/wordml" xmlns:w15="http://schemas.microsoft.com/office/word/2012/wordml" xmlns:w16cex="http://schemas.microsoft.com/office/word/2018/wordml/cex" xmlns:w16cid="http://schemas.microsoft.com/office/word/2016/wordml/cid" xmlns:w16="http://schemas.microsoft.com/office/word/2018/wordml" xmlns:w16du="http://schemas.microsoft.com/office/word/2023/wordml/word16du" xmlns:w16sdtdh="http://schemas.microsoft.com/office/word/2020/wordml/sdtdatahash" xmlns:w16se="http://schemas.microsoft.com/office/word/2015/wordml/symex" mc:Ignorable="w14 w15 w16se w16cid w16 w16cex w16sdtdh w16du">
   <w:docDefaults>
     <w:rPrDefault>
       <w:rPr>

</xml_diff>

<commit_message>
update expo facilitator guide
</commit_message>
<xml_diff>
--- a/Exhibition/HackThePlatformer/FacilitatorGuideSheet.docx
+++ b/Exhibition/HackThePlatformer/FacilitatorGuideSheet.docx
@@ -1,6 +1,6 @@
 
 <file path=word/document.xml><?xml version="1.0" encoding="utf-8"?>
-<w:document xmlns:wpc="http://schemas.microsoft.com/office/word/2010/wordprocessingCanvas" xmlns:cx="http://schemas.microsoft.com/office/drawing/2014/chartex" xmlns:cx1="http://schemas.microsoft.com/office/drawing/2015/9/8/chartex" xmlns:cx2="http://schemas.microsoft.com/office/drawing/2015/10/21/chartex" xmlns:cx3="http://schemas.microsoft.com/office/drawing/2016/5/9/chartex" xmlns:cx4="http://schemas.microsoft.com/office/drawing/2016/5/10/chartex" xmlns:cx5="http://schemas.microsoft.com/office/drawing/2016/5/11/chartex" xmlns:cx6="http://schemas.microsoft.com/office/drawing/2016/5/12/chartex" xmlns:cx7="http://schemas.microsoft.com/office/drawing/2016/5/13/chartex" xmlns:cx8="http://schemas.microsoft.com/office/drawing/2016/5/14/chartex" xmlns:mc="http://schemas.openxmlformats.org/markup-compatibility/2006" xmlns:aink="http://schemas.microsoft.com/office/drawing/2016/ink" xmlns:am3d="http://schemas.microsoft.com/office/drawing/2017/model3d" xmlns:o="urn:schemas-microsoft-com:office:office" xmlns:oel="http://schemas.microsoft.com/office/2019/extlst" xmlns:r="http://schemas.openxmlformats.org/officeDocument/2006/relationships" xmlns:m="http://schemas.openxmlformats.org/officeDocument/2006/math" xmlns:v="urn:schemas-microsoft-com:vml" xmlns:wp14="http://schemas.microsoft.com/office/word/2010/wordprocessingDrawing" xmlns:wp="http://schemas.openxmlformats.org/drawingml/2006/wordprocessingDrawing" xmlns:w10="urn:schemas-microsoft-com:office:word" xmlns:w="http://schemas.openxmlformats.org/wordprocessingml/2006/main" xmlns:w14="http://schemas.microsoft.com/office/word/2010/wordml" xmlns:w15="http://schemas.microsoft.com/office/word/2012/wordml" xmlns:w16cex="http://schemas.microsoft.com/office/word/2018/wordml/cex" xmlns:w16cid="http://schemas.microsoft.com/office/word/2016/wordml/cid" xmlns:w16="http://schemas.microsoft.com/office/word/2018/wordml" xmlns:w16du="http://schemas.microsoft.com/office/word/2023/wordml/word16du" xmlns:w16sdtdh="http://schemas.microsoft.com/office/word/2020/wordml/sdtdatahash" xmlns:w16se="http://schemas.microsoft.com/office/word/2015/wordml/symex" xmlns:wpg="http://schemas.microsoft.com/office/word/2010/wordprocessingGroup" xmlns:wpi="http://schemas.microsoft.com/office/word/2010/wordprocessingInk" xmlns:wne="http://schemas.microsoft.com/office/word/2006/wordml" xmlns:wps="http://schemas.microsoft.com/office/word/2010/wordprocessingShape" mc:Ignorable="w14 w15 w16se w16cid w16 w16cex w16sdtdh w16du wp14">
+<w:document xmlns:wpc="http://schemas.microsoft.com/office/word/2010/wordprocessingCanvas" xmlns:cx="http://schemas.microsoft.com/office/drawing/2014/chartex" xmlns:cx1="http://schemas.microsoft.com/office/drawing/2015/9/8/chartex" xmlns:cx2="http://schemas.microsoft.com/office/drawing/2015/10/21/chartex" xmlns:cx3="http://schemas.microsoft.com/office/drawing/2016/5/9/chartex" xmlns:cx4="http://schemas.microsoft.com/office/drawing/2016/5/10/chartex" xmlns:cx5="http://schemas.microsoft.com/office/drawing/2016/5/11/chartex" xmlns:cx6="http://schemas.microsoft.com/office/drawing/2016/5/12/chartex" xmlns:cx7="http://schemas.microsoft.com/office/drawing/2016/5/13/chartex" xmlns:cx8="http://schemas.microsoft.com/office/drawing/2016/5/14/chartex" xmlns:mc="http://schemas.openxmlformats.org/markup-compatibility/2006" xmlns:aink="http://schemas.microsoft.com/office/drawing/2016/ink" xmlns:am3d="http://schemas.microsoft.com/office/drawing/2017/model3d" xmlns:o="urn:schemas-microsoft-com:office:office" xmlns:oel="http://schemas.microsoft.com/office/2019/extlst" xmlns:r="http://schemas.openxmlformats.org/officeDocument/2006/relationships" xmlns:m="http://schemas.openxmlformats.org/officeDocument/2006/math" xmlns:v="urn:schemas-microsoft-com:vml" xmlns:wp14="http://schemas.microsoft.com/office/word/2010/wordprocessingDrawing" xmlns:wp="http://schemas.openxmlformats.org/drawingml/2006/wordprocessingDrawing" xmlns:w10="urn:schemas-microsoft-com:office:word" xmlns:w="http://schemas.openxmlformats.org/wordprocessingml/2006/main" xmlns:w14="http://schemas.microsoft.com/office/word/2010/wordml" xmlns:w15="http://schemas.microsoft.com/office/word/2012/wordml" xmlns:w16cex="http://schemas.microsoft.com/office/word/2018/wordml/cex" xmlns:w16cid="http://schemas.microsoft.com/office/word/2016/wordml/cid" xmlns:w16="http://schemas.microsoft.com/office/word/2018/wordml" xmlns:w16du="http://schemas.microsoft.com/office/word/2023/wordml/word16du" xmlns:w16sdtdh="http://schemas.microsoft.com/office/word/2020/wordml/sdtdatahash" xmlns:w16sdtfl="http://schemas.microsoft.com/office/word/2024/wordml/sdtformatlock" xmlns:w16se="http://schemas.microsoft.com/office/word/2015/wordml/symex" xmlns:wpg="http://schemas.microsoft.com/office/word/2010/wordprocessingGroup" xmlns:wpi="http://schemas.microsoft.com/office/word/2010/wordprocessingInk" xmlns:wne="http://schemas.microsoft.com/office/word/2006/wordml" xmlns:wps="http://schemas.microsoft.com/office/word/2010/wordprocessingShape" mc:Ignorable="w14 w15 w16se w16cid w16 w16cex w16sdtdh w16sdtfl w16du wp14">
   <w:body>
     <w:p>
       <w:pPr>
@@ -829,6 +829,13 @@
         </w:rPr>
         <w:t>remix/platformer-hacker</w:t>
       </w:r>
+      <w:r>
+        <w:rPr>
+          <w:i/>
+          <w:iCs/>
+        </w:rPr>
+        <w:t xml:space="preserve"> (only need to do once)</w:t>
+      </w:r>
     </w:p>
     <w:p>
       <w:pPr>
@@ -928,7 +935,7 @@
           <w:noProof/>
         </w:rPr>
         <w:drawing>
-          <wp:anchor distT="0" distB="0" distL="114300" distR="114300" simplePos="0" relativeHeight="251602944" behindDoc="0" locked="0" layoutInCell="1" allowOverlap="1" wp14:anchorId="0C974DC9" wp14:editId="634D7B4D">
+          <wp:anchor distT="0" distB="0" distL="114300" distR="114300" simplePos="0" relativeHeight="251602944" behindDoc="0" locked="0" layoutInCell="1" allowOverlap="1" wp14:anchorId="0C974DC9" wp14:editId="0390247A">
             <wp:simplePos x="0" y="0"/>
             <wp:positionH relativeFrom="margin">
               <wp:align>left</wp:align>
@@ -1002,7 +1009,14 @@
           <w:i/>
           <w:iCs/>
         </w:rPr>
-        <w:t xml:space="preserve">When it’s time for another student to play, revert the </w:t>
+        <w:t>After a student is done</w:t>
+      </w:r>
+      <w:r>
+        <w:rPr>
+          <w:i/>
+          <w:iCs/>
+        </w:rPr>
+        <w:t xml:space="preserve">, revert the </w:t>
       </w:r>
       <w:r>
         <w:rPr>
@@ -1018,7 +1032,37 @@
           <w:i/>
           <w:iCs/>
         </w:rPr>
-        <w:t xml:space="preserve"> file back to its original state.</w:t>
+        <w:t xml:space="preserve"> file back to its original state</w:t>
+      </w:r>
+      <w:r>
+        <w:rPr>
+          <w:i/>
+          <w:iCs/>
+        </w:rPr>
+        <w:t xml:space="preserve"> (</w:t>
+      </w:r>
+      <w:r>
+        <w:rPr>
+          <w:b/>
+          <w:bCs/>
+          <w:i/>
+          <w:iCs/>
+        </w:rPr>
+        <w:t>originalVariables.js</w:t>
+      </w:r>
+      <w:r>
+        <w:rPr>
+          <w:i/>
+          <w:iCs/>
+        </w:rPr>
+        <w:t>)</w:t>
+      </w:r>
+      <w:r>
+        <w:rPr>
+          <w:i/>
+          <w:iCs/>
+        </w:rPr>
+        <w:t>.</w:t>
       </w:r>
     </w:p>
     <w:sectPr>
@@ -1037,7 +1081,7 @@
 </file>
 
 <file path=word/endnotes.xml><?xml version="1.0" encoding="utf-8"?>
-<w:endnotes xmlns:wpc="http://schemas.microsoft.com/office/word/2010/wordprocessingCanvas" xmlns:cx="http://schemas.microsoft.com/office/drawing/2014/chartex" xmlns:cx1="http://schemas.microsoft.com/office/drawing/2015/9/8/chartex" xmlns:cx2="http://schemas.microsoft.com/office/drawing/2015/10/21/chartex" xmlns:cx3="http://schemas.microsoft.com/office/drawing/2016/5/9/chartex" xmlns:cx4="http://schemas.microsoft.com/office/drawing/2016/5/10/chartex" xmlns:cx5="http://schemas.microsoft.com/office/drawing/2016/5/11/chartex" xmlns:cx6="http://schemas.microsoft.com/office/drawing/2016/5/12/chartex" xmlns:cx7="http://schemas.microsoft.com/office/drawing/2016/5/13/chartex" xmlns:cx8="http://schemas.microsoft.com/office/drawing/2016/5/14/chartex" xmlns:mc="http://schemas.openxmlformats.org/markup-compatibility/2006" xmlns:aink="http://schemas.microsoft.com/office/drawing/2016/ink" xmlns:am3d="http://schemas.microsoft.com/office/drawing/2017/model3d" xmlns:o="urn:schemas-microsoft-com:office:office" xmlns:oel="http://schemas.microsoft.com/office/2019/extlst" xmlns:r="http://schemas.openxmlformats.org/officeDocument/2006/relationships" xmlns:m="http://schemas.openxmlformats.org/officeDocument/2006/math" xmlns:v="urn:schemas-microsoft-com:vml" xmlns:wp14="http://schemas.microsoft.com/office/word/2010/wordprocessingDrawing" xmlns:wp="http://schemas.openxmlformats.org/drawingml/2006/wordprocessingDrawing" xmlns:w10="urn:schemas-microsoft-com:office:word" xmlns:w="http://schemas.openxmlformats.org/wordprocessingml/2006/main" xmlns:w14="http://schemas.microsoft.com/office/word/2010/wordml" xmlns:w15="http://schemas.microsoft.com/office/word/2012/wordml" xmlns:w16cex="http://schemas.microsoft.com/office/word/2018/wordml/cex" xmlns:w16cid="http://schemas.microsoft.com/office/word/2016/wordml/cid" xmlns:w16="http://schemas.microsoft.com/office/word/2018/wordml" xmlns:w16du="http://schemas.microsoft.com/office/word/2023/wordml/word16du" xmlns:w16sdtdh="http://schemas.microsoft.com/office/word/2020/wordml/sdtdatahash" xmlns:w16se="http://schemas.microsoft.com/office/word/2015/wordml/symex" xmlns:wpg="http://schemas.microsoft.com/office/word/2010/wordprocessingGroup" xmlns:wpi="http://schemas.microsoft.com/office/word/2010/wordprocessingInk" xmlns:wne="http://schemas.microsoft.com/office/word/2006/wordml" xmlns:wps="http://schemas.microsoft.com/office/word/2010/wordprocessingShape" mc:Ignorable="w14 w15 w16se w16cid w16 w16cex w16sdtdh w16du wp14">
+<w:endnotes xmlns:wpc="http://schemas.microsoft.com/office/word/2010/wordprocessingCanvas" xmlns:cx="http://schemas.microsoft.com/office/drawing/2014/chartex" xmlns:cx1="http://schemas.microsoft.com/office/drawing/2015/9/8/chartex" xmlns:cx2="http://schemas.microsoft.com/office/drawing/2015/10/21/chartex" xmlns:cx3="http://schemas.microsoft.com/office/drawing/2016/5/9/chartex" xmlns:cx4="http://schemas.microsoft.com/office/drawing/2016/5/10/chartex" xmlns:cx5="http://schemas.microsoft.com/office/drawing/2016/5/11/chartex" xmlns:cx6="http://schemas.microsoft.com/office/drawing/2016/5/12/chartex" xmlns:cx7="http://schemas.microsoft.com/office/drawing/2016/5/13/chartex" xmlns:cx8="http://schemas.microsoft.com/office/drawing/2016/5/14/chartex" xmlns:mc="http://schemas.openxmlformats.org/markup-compatibility/2006" xmlns:aink="http://schemas.microsoft.com/office/drawing/2016/ink" xmlns:am3d="http://schemas.microsoft.com/office/drawing/2017/model3d" xmlns:o="urn:schemas-microsoft-com:office:office" xmlns:oel="http://schemas.microsoft.com/office/2019/extlst" xmlns:r="http://schemas.openxmlformats.org/officeDocument/2006/relationships" xmlns:m="http://schemas.openxmlformats.org/officeDocument/2006/math" xmlns:v="urn:schemas-microsoft-com:vml" xmlns:wp14="http://schemas.microsoft.com/office/word/2010/wordprocessingDrawing" xmlns:wp="http://schemas.openxmlformats.org/drawingml/2006/wordprocessingDrawing" xmlns:w10="urn:schemas-microsoft-com:office:word" xmlns:w="http://schemas.openxmlformats.org/wordprocessingml/2006/main" xmlns:w14="http://schemas.microsoft.com/office/word/2010/wordml" xmlns:w15="http://schemas.microsoft.com/office/word/2012/wordml" xmlns:w16cex="http://schemas.microsoft.com/office/word/2018/wordml/cex" xmlns:w16cid="http://schemas.microsoft.com/office/word/2016/wordml/cid" xmlns:w16="http://schemas.microsoft.com/office/word/2018/wordml" xmlns:w16du="http://schemas.microsoft.com/office/word/2023/wordml/word16du" xmlns:w16sdtdh="http://schemas.microsoft.com/office/word/2020/wordml/sdtdatahash" xmlns:w16sdtfl="http://schemas.microsoft.com/office/word/2024/wordml/sdtformatlock" xmlns:w16se="http://schemas.microsoft.com/office/word/2015/wordml/symex" xmlns:wpg="http://schemas.microsoft.com/office/word/2010/wordprocessingGroup" xmlns:wpi="http://schemas.microsoft.com/office/word/2010/wordprocessingInk" xmlns:wne="http://schemas.microsoft.com/office/word/2006/wordml" xmlns:wps="http://schemas.microsoft.com/office/word/2010/wordprocessingShape" mc:Ignorable="w14 w15 w16se w16cid w16 w16cex w16sdtdh w16sdtfl w16du wp14">
   <w:endnote w:type="separator" w:id="-1">
     <w:p>
       <w:r>
@@ -1056,7 +1100,7 @@
 </file>
 
 <file path=word/footer1.xml><?xml version="1.0" encoding="utf-8"?>
-<w:ftr xmlns:wpc="http://schemas.microsoft.com/office/word/2010/wordprocessingCanvas" xmlns:cx="http://schemas.microsoft.com/office/drawing/2014/chartex" xmlns:cx1="http://schemas.microsoft.com/office/drawing/2015/9/8/chartex" xmlns:cx2="http://schemas.microsoft.com/office/drawing/2015/10/21/chartex" xmlns:cx3="http://schemas.microsoft.com/office/drawing/2016/5/9/chartex" xmlns:cx4="http://schemas.microsoft.com/office/drawing/2016/5/10/chartex" xmlns:cx5="http://schemas.microsoft.com/office/drawing/2016/5/11/chartex" xmlns:cx6="http://schemas.microsoft.com/office/drawing/2016/5/12/chartex" xmlns:cx7="http://schemas.microsoft.com/office/drawing/2016/5/13/chartex" xmlns:cx8="http://schemas.microsoft.com/office/drawing/2016/5/14/chartex" xmlns:mc="http://schemas.openxmlformats.org/markup-compatibility/2006" xmlns:aink="http://schemas.microsoft.com/office/drawing/2016/ink" xmlns:am3d="http://schemas.microsoft.com/office/drawing/2017/model3d" xmlns:o="urn:schemas-microsoft-com:office:office" xmlns:oel="http://schemas.microsoft.com/office/2019/extlst" xmlns:r="http://schemas.openxmlformats.org/officeDocument/2006/relationships" xmlns:m="http://schemas.openxmlformats.org/officeDocument/2006/math" xmlns:v="urn:schemas-microsoft-com:vml" xmlns:wp14="http://schemas.microsoft.com/office/word/2010/wordprocessingDrawing" xmlns:wp="http://schemas.openxmlformats.org/drawingml/2006/wordprocessingDrawing" xmlns:w10="urn:schemas-microsoft-com:office:word" xmlns:w="http://schemas.openxmlformats.org/wordprocessingml/2006/main" xmlns:w14="http://schemas.microsoft.com/office/word/2010/wordml" xmlns:w15="http://schemas.microsoft.com/office/word/2012/wordml" xmlns:w16cex="http://schemas.microsoft.com/office/word/2018/wordml/cex" xmlns:w16cid="http://schemas.microsoft.com/office/word/2016/wordml/cid" xmlns:w16="http://schemas.microsoft.com/office/word/2018/wordml" xmlns:w16du="http://schemas.microsoft.com/office/word/2023/wordml/word16du" xmlns:w16sdtdh="http://schemas.microsoft.com/office/word/2020/wordml/sdtdatahash" xmlns:w16se="http://schemas.microsoft.com/office/word/2015/wordml/symex" xmlns:wpg="http://schemas.microsoft.com/office/word/2010/wordprocessingGroup" xmlns:wpi="http://schemas.microsoft.com/office/word/2010/wordprocessingInk" xmlns:wne="http://schemas.microsoft.com/office/word/2006/wordml" xmlns:wps="http://schemas.microsoft.com/office/word/2010/wordprocessingShape" mc:Ignorable="w14 w15 w16se w16cid w16 w16cex w16sdtdh w16du wp14">
+<w:ftr xmlns:wpc="http://schemas.microsoft.com/office/word/2010/wordprocessingCanvas" xmlns:cx="http://schemas.microsoft.com/office/drawing/2014/chartex" xmlns:cx1="http://schemas.microsoft.com/office/drawing/2015/9/8/chartex" xmlns:cx2="http://schemas.microsoft.com/office/drawing/2015/10/21/chartex" xmlns:cx3="http://schemas.microsoft.com/office/drawing/2016/5/9/chartex" xmlns:cx4="http://schemas.microsoft.com/office/drawing/2016/5/10/chartex" xmlns:cx5="http://schemas.microsoft.com/office/drawing/2016/5/11/chartex" xmlns:cx6="http://schemas.microsoft.com/office/drawing/2016/5/12/chartex" xmlns:cx7="http://schemas.microsoft.com/office/drawing/2016/5/13/chartex" xmlns:cx8="http://schemas.microsoft.com/office/drawing/2016/5/14/chartex" xmlns:mc="http://schemas.openxmlformats.org/markup-compatibility/2006" xmlns:aink="http://schemas.microsoft.com/office/drawing/2016/ink" xmlns:am3d="http://schemas.microsoft.com/office/drawing/2017/model3d" xmlns:o="urn:schemas-microsoft-com:office:office" xmlns:oel="http://schemas.microsoft.com/office/2019/extlst" xmlns:r="http://schemas.openxmlformats.org/officeDocument/2006/relationships" xmlns:m="http://schemas.openxmlformats.org/officeDocument/2006/math" xmlns:v="urn:schemas-microsoft-com:vml" xmlns:wp14="http://schemas.microsoft.com/office/word/2010/wordprocessingDrawing" xmlns:wp="http://schemas.openxmlformats.org/drawingml/2006/wordprocessingDrawing" xmlns:w10="urn:schemas-microsoft-com:office:word" xmlns:w="http://schemas.openxmlformats.org/wordprocessingml/2006/main" xmlns:w14="http://schemas.microsoft.com/office/word/2010/wordml" xmlns:w15="http://schemas.microsoft.com/office/word/2012/wordml" xmlns:w16cex="http://schemas.microsoft.com/office/word/2018/wordml/cex" xmlns:w16cid="http://schemas.microsoft.com/office/word/2016/wordml/cid" xmlns:w16="http://schemas.microsoft.com/office/word/2018/wordml" xmlns:w16du="http://schemas.microsoft.com/office/word/2023/wordml/word16du" xmlns:w16sdtdh="http://schemas.microsoft.com/office/word/2020/wordml/sdtdatahash" xmlns:w16sdtfl="http://schemas.microsoft.com/office/word/2024/wordml/sdtformatlock" xmlns:w16se="http://schemas.microsoft.com/office/word/2015/wordml/symex" xmlns:wpg="http://schemas.microsoft.com/office/word/2010/wordprocessingGroup" xmlns:wpi="http://schemas.microsoft.com/office/word/2010/wordprocessingInk" xmlns:wne="http://schemas.microsoft.com/office/word/2006/wordml" xmlns:wps="http://schemas.microsoft.com/office/word/2010/wordprocessingShape" mc:Ignorable="w14 w15 w16se w16cid w16 w16cex w16sdtdh w16sdtfl w16du wp14">
   <w:p>
     <w:r>
       <w:rPr>
@@ -1263,7 +1307,7 @@
 </file>
 
 <file path=word/footer2.xml><?xml version="1.0" encoding="utf-8"?>
-<w:ftr xmlns:wpc="http://schemas.microsoft.com/office/word/2010/wordprocessingCanvas" xmlns:cx="http://schemas.microsoft.com/office/drawing/2014/chartex" xmlns:cx1="http://schemas.microsoft.com/office/drawing/2015/9/8/chartex" xmlns:cx2="http://schemas.microsoft.com/office/drawing/2015/10/21/chartex" xmlns:cx3="http://schemas.microsoft.com/office/drawing/2016/5/9/chartex" xmlns:cx4="http://schemas.microsoft.com/office/drawing/2016/5/10/chartex" xmlns:cx5="http://schemas.microsoft.com/office/drawing/2016/5/11/chartex" xmlns:cx6="http://schemas.microsoft.com/office/drawing/2016/5/12/chartex" xmlns:cx7="http://schemas.microsoft.com/office/drawing/2016/5/13/chartex" xmlns:cx8="http://schemas.microsoft.com/office/drawing/2016/5/14/chartex" xmlns:mc="http://schemas.openxmlformats.org/markup-compatibility/2006" xmlns:aink="http://schemas.microsoft.com/office/drawing/2016/ink" xmlns:am3d="http://schemas.microsoft.com/office/drawing/2017/model3d" xmlns:o="urn:schemas-microsoft-com:office:office" xmlns:oel="http://schemas.microsoft.com/office/2019/extlst" xmlns:r="http://schemas.openxmlformats.org/officeDocument/2006/relationships" xmlns:m="http://schemas.openxmlformats.org/officeDocument/2006/math" xmlns:v="urn:schemas-microsoft-com:vml" xmlns:wp14="http://schemas.microsoft.com/office/word/2010/wordprocessingDrawing" xmlns:wp="http://schemas.openxmlformats.org/drawingml/2006/wordprocessingDrawing" xmlns:w10="urn:schemas-microsoft-com:office:word" xmlns:w="http://schemas.openxmlformats.org/wordprocessingml/2006/main" xmlns:w14="http://schemas.microsoft.com/office/word/2010/wordml" xmlns:w15="http://schemas.microsoft.com/office/word/2012/wordml" xmlns:w16cex="http://schemas.microsoft.com/office/word/2018/wordml/cex" xmlns:w16cid="http://schemas.microsoft.com/office/word/2016/wordml/cid" xmlns:w16="http://schemas.microsoft.com/office/word/2018/wordml" xmlns:w16du="http://schemas.microsoft.com/office/word/2023/wordml/word16du" xmlns:w16sdtdh="http://schemas.microsoft.com/office/word/2020/wordml/sdtdatahash" xmlns:w16se="http://schemas.microsoft.com/office/word/2015/wordml/symex" xmlns:wpg="http://schemas.microsoft.com/office/word/2010/wordprocessingGroup" xmlns:wpi="http://schemas.microsoft.com/office/word/2010/wordprocessingInk" xmlns:wne="http://schemas.microsoft.com/office/word/2006/wordml" xmlns:wps="http://schemas.microsoft.com/office/word/2010/wordprocessingShape" mc:Ignorable="w14 w15 w16se w16cid w16 w16cex w16sdtdh w16du wp14">
+<w:ftr xmlns:wpc="http://schemas.microsoft.com/office/word/2010/wordprocessingCanvas" xmlns:cx="http://schemas.microsoft.com/office/drawing/2014/chartex" xmlns:cx1="http://schemas.microsoft.com/office/drawing/2015/9/8/chartex" xmlns:cx2="http://schemas.microsoft.com/office/drawing/2015/10/21/chartex" xmlns:cx3="http://schemas.microsoft.com/office/drawing/2016/5/9/chartex" xmlns:cx4="http://schemas.microsoft.com/office/drawing/2016/5/10/chartex" xmlns:cx5="http://schemas.microsoft.com/office/drawing/2016/5/11/chartex" xmlns:cx6="http://schemas.microsoft.com/office/drawing/2016/5/12/chartex" xmlns:cx7="http://schemas.microsoft.com/office/drawing/2016/5/13/chartex" xmlns:cx8="http://schemas.microsoft.com/office/drawing/2016/5/14/chartex" xmlns:mc="http://schemas.openxmlformats.org/markup-compatibility/2006" xmlns:aink="http://schemas.microsoft.com/office/drawing/2016/ink" xmlns:am3d="http://schemas.microsoft.com/office/drawing/2017/model3d" xmlns:o="urn:schemas-microsoft-com:office:office" xmlns:oel="http://schemas.microsoft.com/office/2019/extlst" xmlns:r="http://schemas.openxmlformats.org/officeDocument/2006/relationships" xmlns:m="http://schemas.openxmlformats.org/officeDocument/2006/math" xmlns:v="urn:schemas-microsoft-com:vml" xmlns:wp14="http://schemas.microsoft.com/office/word/2010/wordprocessingDrawing" xmlns:wp="http://schemas.openxmlformats.org/drawingml/2006/wordprocessingDrawing" xmlns:w10="urn:schemas-microsoft-com:office:word" xmlns:w="http://schemas.openxmlformats.org/wordprocessingml/2006/main" xmlns:w14="http://schemas.microsoft.com/office/word/2010/wordml" xmlns:w15="http://schemas.microsoft.com/office/word/2012/wordml" xmlns:w16cex="http://schemas.microsoft.com/office/word/2018/wordml/cex" xmlns:w16cid="http://schemas.microsoft.com/office/word/2016/wordml/cid" xmlns:w16="http://schemas.microsoft.com/office/word/2018/wordml" xmlns:w16du="http://schemas.microsoft.com/office/word/2023/wordml/word16du" xmlns:w16sdtdh="http://schemas.microsoft.com/office/word/2020/wordml/sdtdatahash" xmlns:w16sdtfl="http://schemas.microsoft.com/office/word/2024/wordml/sdtformatlock" xmlns:w16se="http://schemas.microsoft.com/office/word/2015/wordml/symex" xmlns:wpg="http://schemas.microsoft.com/office/word/2010/wordprocessingGroup" xmlns:wpi="http://schemas.microsoft.com/office/word/2010/wordprocessingInk" xmlns:wne="http://schemas.microsoft.com/office/word/2006/wordml" xmlns:wps="http://schemas.microsoft.com/office/word/2010/wordprocessingShape" mc:Ignorable="w14 w15 w16se w16cid w16 w16cex w16sdtdh w16sdtfl w16du wp14">
   <w:p>
     <w:pPr>
       <w:pStyle w:val="Footer"/>
@@ -1457,7 +1501,7 @@
 </file>
 
 <file path=word/footnotes.xml><?xml version="1.0" encoding="utf-8"?>
-<w:footnotes xmlns:wpc="http://schemas.microsoft.com/office/word/2010/wordprocessingCanvas" xmlns:cx="http://schemas.microsoft.com/office/drawing/2014/chartex" xmlns:cx1="http://schemas.microsoft.com/office/drawing/2015/9/8/chartex" xmlns:cx2="http://schemas.microsoft.com/office/drawing/2015/10/21/chartex" xmlns:cx3="http://schemas.microsoft.com/office/drawing/2016/5/9/chartex" xmlns:cx4="http://schemas.microsoft.com/office/drawing/2016/5/10/chartex" xmlns:cx5="http://schemas.microsoft.com/office/drawing/2016/5/11/chartex" xmlns:cx6="http://schemas.microsoft.com/office/drawing/2016/5/12/chartex" xmlns:cx7="http://schemas.microsoft.com/office/drawing/2016/5/13/chartex" xmlns:cx8="http://schemas.microsoft.com/office/drawing/2016/5/14/chartex" xmlns:mc="http://schemas.openxmlformats.org/markup-compatibility/2006" xmlns:aink="http://schemas.microsoft.com/office/drawing/2016/ink" xmlns:am3d="http://schemas.microsoft.com/office/drawing/2017/model3d" xmlns:o="urn:schemas-microsoft-com:office:office" xmlns:oel="http://schemas.microsoft.com/office/2019/extlst" xmlns:r="http://schemas.openxmlformats.org/officeDocument/2006/relationships" xmlns:m="http://schemas.openxmlformats.org/officeDocument/2006/math" xmlns:v="urn:schemas-microsoft-com:vml" xmlns:wp14="http://schemas.microsoft.com/office/word/2010/wordprocessingDrawing" xmlns:wp="http://schemas.openxmlformats.org/drawingml/2006/wordprocessingDrawing" xmlns:w10="urn:schemas-microsoft-com:office:word" xmlns:w="http://schemas.openxmlformats.org/wordprocessingml/2006/main" xmlns:w14="http://schemas.microsoft.com/office/word/2010/wordml" xmlns:w15="http://schemas.microsoft.com/office/word/2012/wordml" xmlns:w16cex="http://schemas.microsoft.com/office/word/2018/wordml/cex" xmlns:w16cid="http://schemas.microsoft.com/office/word/2016/wordml/cid" xmlns:w16="http://schemas.microsoft.com/office/word/2018/wordml" xmlns:w16du="http://schemas.microsoft.com/office/word/2023/wordml/word16du" xmlns:w16sdtdh="http://schemas.microsoft.com/office/word/2020/wordml/sdtdatahash" xmlns:w16se="http://schemas.microsoft.com/office/word/2015/wordml/symex" xmlns:wpg="http://schemas.microsoft.com/office/word/2010/wordprocessingGroup" xmlns:wpi="http://schemas.microsoft.com/office/word/2010/wordprocessingInk" xmlns:wne="http://schemas.microsoft.com/office/word/2006/wordml" xmlns:wps="http://schemas.microsoft.com/office/word/2010/wordprocessingShape" mc:Ignorable="w14 w15 w16se w16cid w16 w16cex w16sdtdh w16du wp14">
+<w:footnotes xmlns:wpc="http://schemas.microsoft.com/office/word/2010/wordprocessingCanvas" xmlns:cx="http://schemas.microsoft.com/office/drawing/2014/chartex" xmlns:cx1="http://schemas.microsoft.com/office/drawing/2015/9/8/chartex" xmlns:cx2="http://schemas.microsoft.com/office/drawing/2015/10/21/chartex" xmlns:cx3="http://schemas.microsoft.com/office/drawing/2016/5/9/chartex" xmlns:cx4="http://schemas.microsoft.com/office/drawing/2016/5/10/chartex" xmlns:cx5="http://schemas.microsoft.com/office/drawing/2016/5/11/chartex" xmlns:cx6="http://schemas.microsoft.com/office/drawing/2016/5/12/chartex" xmlns:cx7="http://schemas.microsoft.com/office/drawing/2016/5/13/chartex" xmlns:cx8="http://schemas.microsoft.com/office/drawing/2016/5/14/chartex" xmlns:mc="http://schemas.openxmlformats.org/markup-compatibility/2006" xmlns:aink="http://schemas.microsoft.com/office/drawing/2016/ink" xmlns:am3d="http://schemas.microsoft.com/office/drawing/2017/model3d" xmlns:o="urn:schemas-microsoft-com:office:office" xmlns:oel="http://schemas.microsoft.com/office/2019/extlst" xmlns:r="http://schemas.openxmlformats.org/officeDocument/2006/relationships" xmlns:m="http://schemas.openxmlformats.org/officeDocument/2006/math" xmlns:v="urn:schemas-microsoft-com:vml" xmlns:wp14="http://schemas.microsoft.com/office/word/2010/wordprocessingDrawing" xmlns:wp="http://schemas.openxmlformats.org/drawingml/2006/wordprocessingDrawing" xmlns:w10="urn:schemas-microsoft-com:office:word" xmlns:w="http://schemas.openxmlformats.org/wordprocessingml/2006/main" xmlns:w14="http://schemas.microsoft.com/office/word/2010/wordml" xmlns:w15="http://schemas.microsoft.com/office/word/2012/wordml" xmlns:w16cex="http://schemas.microsoft.com/office/word/2018/wordml/cex" xmlns:w16cid="http://schemas.microsoft.com/office/word/2016/wordml/cid" xmlns:w16="http://schemas.microsoft.com/office/word/2018/wordml" xmlns:w16du="http://schemas.microsoft.com/office/word/2023/wordml/word16du" xmlns:w16sdtdh="http://schemas.microsoft.com/office/word/2020/wordml/sdtdatahash" xmlns:w16sdtfl="http://schemas.microsoft.com/office/word/2024/wordml/sdtformatlock" xmlns:w16se="http://schemas.microsoft.com/office/word/2015/wordml/symex" xmlns:wpg="http://schemas.microsoft.com/office/word/2010/wordprocessingGroup" xmlns:wpi="http://schemas.microsoft.com/office/word/2010/wordprocessingInk" xmlns:wne="http://schemas.microsoft.com/office/word/2006/wordml" xmlns:wps="http://schemas.microsoft.com/office/word/2010/wordprocessingShape" mc:Ignorable="w14 w15 w16se w16cid w16 w16cex w16sdtdh w16sdtfl w16du wp14">
   <w:footnote w:type="separator" w:id="-1">
     <w:p>
       <w:r>
@@ -1476,7 +1520,7 @@
 </file>
 
 <file path=word/header1.xml><?xml version="1.0" encoding="utf-8"?>
-<w:hdr xmlns:wpc="http://schemas.microsoft.com/office/word/2010/wordprocessingCanvas" xmlns:cx="http://schemas.microsoft.com/office/drawing/2014/chartex" xmlns:cx1="http://schemas.microsoft.com/office/drawing/2015/9/8/chartex" xmlns:cx2="http://schemas.microsoft.com/office/drawing/2015/10/21/chartex" xmlns:cx3="http://schemas.microsoft.com/office/drawing/2016/5/9/chartex" xmlns:cx4="http://schemas.microsoft.com/office/drawing/2016/5/10/chartex" xmlns:cx5="http://schemas.microsoft.com/office/drawing/2016/5/11/chartex" xmlns:cx6="http://schemas.microsoft.com/office/drawing/2016/5/12/chartex" xmlns:cx7="http://schemas.microsoft.com/office/drawing/2016/5/13/chartex" xmlns:cx8="http://schemas.microsoft.com/office/drawing/2016/5/14/chartex" xmlns:mc="http://schemas.openxmlformats.org/markup-compatibility/2006" xmlns:aink="http://schemas.microsoft.com/office/drawing/2016/ink" xmlns:am3d="http://schemas.microsoft.com/office/drawing/2017/model3d" xmlns:o="urn:schemas-microsoft-com:office:office" xmlns:oel="http://schemas.microsoft.com/office/2019/extlst" xmlns:r="http://schemas.openxmlformats.org/officeDocument/2006/relationships" xmlns:m="http://schemas.openxmlformats.org/officeDocument/2006/math" xmlns:v="urn:schemas-microsoft-com:vml" xmlns:wp14="http://schemas.microsoft.com/office/word/2010/wordprocessingDrawing" xmlns:wp="http://schemas.openxmlformats.org/drawingml/2006/wordprocessingDrawing" xmlns:w10="urn:schemas-microsoft-com:office:word" xmlns:w="http://schemas.openxmlformats.org/wordprocessingml/2006/main" xmlns:w14="http://schemas.microsoft.com/office/word/2010/wordml" xmlns:w15="http://schemas.microsoft.com/office/word/2012/wordml" xmlns:w16cex="http://schemas.microsoft.com/office/word/2018/wordml/cex" xmlns:w16cid="http://schemas.microsoft.com/office/word/2016/wordml/cid" xmlns:w16="http://schemas.microsoft.com/office/word/2018/wordml" xmlns:w16du="http://schemas.microsoft.com/office/word/2023/wordml/word16du" xmlns:w16sdtdh="http://schemas.microsoft.com/office/word/2020/wordml/sdtdatahash" xmlns:w16se="http://schemas.microsoft.com/office/word/2015/wordml/symex" xmlns:wpg="http://schemas.microsoft.com/office/word/2010/wordprocessingGroup" xmlns:wpi="http://schemas.microsoft.com/office/word/2010/wordprocessingInk" xmlns:wne="http://schemas.microsoft.com/office/word/2006/wordml" xmlns:wps="http://schemas.microsoft.com/office/word/2010/wordprocessingShape" mc:Ignorable="w14 w15 w16se w16cid w16 w16cex w16sdtdh w16du wp14">
+<w:hdr xmlns:wpc="http://schemas.microsoft.com/office/word/2010/wordprocessingCanvas" xmlns:cx="http://schemas.microsoft.com/office/drawing/2014/chartex" xmlns:cx1="http://schemas.microsoft.com/office/drawing/2015/9/8/chartex" xmlns:cx2="http://schemas.microsoft.com/office/drawing/2015/10/21/chartex" xmlns:cx3="http://schemas.microsoft.com/office/drawing/2016/5/9/chartex" xmlns:cx4="http://schemas.microsoft.com/office/drawing/2016/5/10/chartex" xmlns:cx5="http://schemas.microsoft.com/office/drawing/2016/5/11/chartex" xmlns:cx6="http://schemas.microsoft.com/office/drawing/2016/5/12/chartex" xmlns:cx7="http://schemas.microsoft.com/office/drawing/2016/5/13/chartex" xmlns:cx8="http://schemas.microsoft.com/office/drawing/2016/5/14/chartex" xmlns:mc="http://schemas.openxmlformats.org/markup-compatibility/2006" xmlns:aink="http://schemas.microsoft.com/office/drawing/2016/ink" xmlns:am3d="http://schemas.microsoft.com/office/drawing/2017/model3d" xmlns:o="urn:schemas-microsoft-com:office:office" xmlns:oel="http://schemas.microsoft.com/office/2019/extlst" xmlns:r="http://schemas.openxmlformats.org/officeDocument/2006/relationships" xmlns:m="http://schemas.openxmlformats.org/officeDocument/2006/math" xmlns:v="urn:schemas-microsoft-com:vml" xmlns:wp14="http://schemas.microsoft.com/office/word/2010/wordprocessingDrawing" xmlns:wp="http://schemas.openxmlformats.org/drawingml/2006/wordprocessingDrawing" xmlns:w10="urn:schemas-microsoft-com:office:word" xmlns:w="http://schemas.openxmlformats.org/wordprocessingml/2006/main" xmlns:w14="http://schemas.microsoft.com/office/word/2010/wordml" xmlns:w15="http://schemas.microsoft.com/office/word/2012/wordml" xmlns:w16cex="http://schemas.microsoft.com/office/word/2018/wordml/cex" xmlns:w16cid="http://schemas.microsoft.com/office/word/2016/wordml/cid" xmlns:w16="http://schemas.microsoft.com/office/word/2018/wordml" xmlns:w16du="http://schemas.microsoft.com/office/word/2023/wordml/word16du" xmlns:w16sdtdh="http://schemas.microsoft.com/office/word/2020/wordml/sdtdatahash" xmlns:w16sdtfl="http://schemas.microsoft.com/office/word/2024/wordml/sdtformatlock" xmlns:w16se="http://schemas.microsoft.com/office/word/2015/wordml/symex" xmlns:wpg="http://schemas.microsoft.com/office/word/2010/wordprocessingGroup" xmlns:wpi="http://schemas.microsoft.com/office/word/2010/wordprocessingInk" xmlns:wne="http://schemas.microsoft.com/office/word/2006/wordml" xmlns:wps="http://schemas.microsoft.com/office/word/2010/wordprocessingShape" mc:Ignorable="w14 w15 w16se w16cid w16 w16cex w16sdtdh w16sdtfl w16du wp14">
   <w:p>
     <w:pPr>
       <w:pStyle w:val="Header"/>
@@ -1491,7 +1535,7 @@
 </file>
 
 <file path=word/header2.xml><?xml version="1.0" encoding="utf-8"?>
-<w:hdr xmlns:wpc="http://schemas.microsoft.com/office/word/2010/wordprocessingCanvas" xmlns:cx="http://schemas.microsoft.com/office/drawing/2014/chartex" xmlns:cx1="http://schemas.microsoft.com/office/drawing/2015/9/8/chartex" xmlns:cx2="http://schemas.microsoft.com/office/drawing/2015/10/21/chartex" xmlns:cx3="http://schemas.microsoft.com/office/drawing/2016/5/9/chartex" xmlns:cx4="http://schemas.microsoft.com/office/drawing/2016/5/10/chartex" xmlns:cx5="http://schemas.microsoft.com/office/drawing/2016/5/11/chartex" xmlns:cx6="http://schemas.microsoft.com/office/drawing/2016/5/12/chartex" xmlns:cx7="http://schemas.microsoft.com/office/drawing/2016/5/13/chartex" xmlns:cx8="http://schemas.microsoft.com/office/drawing/2016/5/14/chartex" xmlns:mc="http://schemas.openxmlformats.org/markup-compatibility/2006" xmlns:aink="http://schemas.microsoft.com/office/drawing/2016/ink" xmlns:am3d="http://schemas.microsoft.com/office/drawing/2017/model3d" xmlns:o="urn:schemas-microsoft-com:office:office" xmlns:oel="http://schemas.microsoft.com/office/2019/extlst" xmlns:r="http://schemas.openxmlformats.org/officeDocument/2006/relationships" xmlns:m="http://schemas.openxmlformats.org/officeDocument/2006/math" xmlns:v="urn:schemas-microsoft-com:vml" xmlns:wp14="http://schemas.microsoft.com/office/word/2010/wordprocessingDrawing" xmlns:wp="http://schemas.openxmlformats.org/drawingml/2006/wordprocessingDrawing" xmlns:w10="urn:schemas-microsoft-com:office:word" xmlns:w="http://schemas.openxmlformats.org/wordprocessingml/2006/main" xmlns:w14="http://schemas.microsoft.com/office/word/2010/wordml" xmlns:w15="http://schemas.microsoft.com/office/word/2012/wordml" xmlns:w16cex="http://schemas.microsoft.com/office/word/2018/wordml/cex" xmlns:w16cid="http://schemas.microsoft.com/office/word/2016/wordml/cid" xmlns:w16="http://schemas.microsoft.com/office/word/2018/wordml" xmlns:w16du="http://schemas.microsoft.com/office/word/2023/wordml/word16du" xmlns:w16sdtdh="http://schemas.microsoft.com/office/word/2020/wordml/sdtdatahash" xmlns:w16se="http://schemas.microsoft.com/office/word/2015/wordml/symex" xmlns:wpg="http://schemas.microsoft.com/office/word/2010/wordprocessingGroup" xmlns:wpi="http://schemas.microsoft.com/office/word/2010/wordprocessingInk" xmlns:wne="http://schemas.microsoft.com/office/word/2006/wordml" xmlns:wps="http://schemas.microsoft.com/office/word/2010/wordprocessingShape" mc:Ignorable="w14 w15 w16se w16cid w16 w16cex w16sdtdh w16du wp14">
+<w:hdr xmlns:wpc="http://schemas.microsoft.com/office/word/2010/wordprocessingCanvas" xmlns:cx="http://schemas.microsoft.com/office/drawing/2014/chartex" xmlns:cx1="http://schemas.microsoft.com/office/drawing/2015/9/8/chartex" xmlns:cx2="http://schemas.microsoft.com/office/drawing/2015/10/21/chartex" xmlns:cx3="http://schemas.microsoft.com/office/drawing/2016/5/9/chartex" xmlns:cx4="http://schemas.microsoft.com/office/drawing/2016/5/10/chartex" xmlns:cx5="http://schemas.microsoft.com/office/drawing/2016/5/11/chartex" xmlns:cx6="http://schemas.microsoft.com/office/drawing/2016/5/12/chartex" xmlns:cx7="http://schemas.microsoft.com/office/drawing/2016/5/13/chartex" xmlns:cx8="http://schemas.microsoft.com/office/drawing/2016/5/14/chartex" xmlns:mc="http://schemas.openxmlformats.org/markup-compatibility/2006" xmlns:aink="http://schemas.microsoft.com/office/drawing/2016/ink" xmlns:am3d="http://schemas.microsoft.com/office/drawing/2017/model3d" xmlns:o="urn:schemas-microsoft-com:office:office" xmlns:oel="http://schemas.microsoft.com/office/2019/extlst" xmlns:r="http://schemas.openxmlformats.org/officeDocument/2006/relationships" xmlns:m="http://schemas.openxmlformats.org/officeDocument/2006/math" xmlns:v="urn:schemas-microsoft-com:vml" xmlns:wp14="http://schemas.microsoft.com/office/word/2010/wordprocessingDrawing" xmlns:wp="http://schemas.openxmlformats.org/drawingml/2006/wordprocessingDrawing" xmlns:w10="urn:schemas-microsoft-com:office:word" xmlns:w="http://schemas.openxmlformats.org/wordprocessingml/2006/main" xmlns:w14="http://schemas.microsoft.com/office/word/2010/wordml" xmlns:w15="http://schemas.microsoft.com/office/word/2012/wordml" xmlns:w16cex="http://schemas.microsoft.com/office/word/2018/wordml/cex" xmlns:w16cid="http://schemas.microsoft.com/office/word/2016/wordml/cid" xmlns:w16="http://schemas.microsoft.com/office/word/2018/wordml" xmlns:w16du="http://schemas.microsoft.com/office/word/2023/wordml/word16du" xmlns:w16sdtdh="http://schemas.microsoft.com/office/word/2020/wordml/sdtdatahash" xmlns:w16sdtfl="http://schemas.microsoft.com/office/word/2024/wordml/sdtformatlock" xmlns:w16se="http://schemas.microsoft.com/office/word/2015/wordml/symex" xmlns:wpg="http://schemas.microsoft.com/office/word/2010/wordprocessingGroup" xmlns:wpi="http://schemas.microsoft.com/office/word/2010/wordprocessingInk" xmlns:wne="http://schemas.microsoft.com/office/word/2006/wordml" xmlns:wps="http://schemas.microsoft.com/office/word/2010/wordprocessingShape" mc:Ignorable="w14 w15 w16se w16cid w16 w16cex w16sdtdh w16sdtfl w16du wp14">
   <w:p>
     <w:pPr>
       <w:pStyle w:val="Header"/>
@@ -1707,7 +1751,7 @@
 </file>
 
 <file path=word/numbering.xml><?xml version="1.0" encoding="utf-8"?>
-<w:numbering xmlns:wpc="http://schemas.microsoft.com/office/word/2010/wordprocessingCanvas" xmlns:cx="http://schemas.microsoft.com/office/drawing/2014/chartex" xmlns:cx1="http://schemas.microsoft.com/office/drawing/2015/9/8/chartex" xmlns:cx2="http://schemas.microsoft.com/office/drawing/2015/10/21/chartex" xmlns:cx3="http://schemas.microsoft.com/office/drawing/2016/5/9/chartex" xmlns:cx4="http://schemas.microsoft.com/office/drawing/2016/5/10/chartex" xmlns:cx5="http://schemas.microsoft.com/office/drawing/2016/5/11/chartex" xmlns:cx6="http://schemas.microsoft.com/office/drawing/2016/5/12/chartex" xmlns:cx7="http://schemas.microsoft.com/office/drawing/2016/5/13/chartex" xmlns:cx8="http://schemas.microsoft.com/office/drawing/2016/5/14/chartex" xmlns:mc="http://schemas.openxmlformats.org/markup-compatibility/2006" xmlns:aink="http://schemas.microsoft.com/office/drawing/2016/ink" xmlns:am3d="http://schemas.microsoft.com/office/drawing/2017/model3d" xmlns:o="urn:schemas-microsoft-com:office:office" xmlns:oel="http://schemas.microsoft.com/office/2019/extlst" xmlns:r="http://schemas.openxmlformats.org/officeDocument/2006/relationships" xmlns:m="http://schemas.openxmlformats.org/officeDocument/2006/math" xmlns:v="urn:schemas-microsoft-com:vml" xmlns:wp14="http://schemas.microsoft.com/office/word/2010/wordprocessingDrawing" xmlns:wp="http://schemas.openxmlformats.org/drawingml/2006/wordprocessingDrawing" xmlns:w10="urn:schemas-microsoft-com:office:word" xmlns:w="http://schemas.openxmlformats.org/wordprocessingml/2006/main" xmlns:w14="http://schemas.microsoft.com/office/word/2010/wordml" xmlns:w15="http://schemas.microsoft.com/office/word/2012/wordml" xmlns:w16cex="http://schemas.microsoft.com/office/word/2018/wordml/cex" xmlns:w16cid="http://schemas.microsoft.com/office/word/2016/wordml/cid" xmlns:w16="http://schemas.microsoft.com/office/word/2018/wordml" xmlns:w16du="http://schemas.microsoft.com/office/word/2023/wordml/word16du" xmlns:w16sdtdh="http://schemas.microsoft.com/office/word/2020/wordml/sdtdatahash" xmlns:w16se="http://schemas.microsoft.com/office/word/2015/wordml/symex" xmlns:wpg="http://schemas.microsoft.com/office/word/2010/wordprocessingGroup" xmlns:wpi="http://schemas.microsoft.com/office/word/2010/wordprocessingInk" xmlns:wne="http://schemas.microsoft.com/office/word/2006/wordml" xmlns:wps="http://schemas.microsoft.com/office/word/2010/wordprocessingShape" mc:Ignorable="w14 w15 w16se w16cid w16 w16cex w16sdtdh w16du wp14">
+<w:numbering xmlns:wpc="http://schemas.microsoft.com/office/word/2010/wordprocessingCanvas" xmlns:cx="http://schemas.microsoft.com/office/drawing/2014/chartex" xmlns:cx1="http://schemas.microsoft.com/office/drawing/2015/9/8/chartex" xmlns:cx2="http://schemas.microsoft.com/office/drawing/2015/10/21/chartex" xmlns:cx3="http://schemas.microsoft.com/office/drawing/2016/5/9/chartex" xmlns:cx4="http://schemas.microsoft.com/office/drawing/2016/5/10/chartex" xmlns:cx5="http://schemas.microsoft.com/office/drawing/2016/5/11/chartex" xmlns:cx6="http://schemas.microsoft.com/office/drawing/2016/5/12/chartex" xmlns:cx7="http://schemas.microsoft.com/office/drawing/2016/5/13/chartex" xmlns:cx8="http://schemas.microsoft.com/office/drawing/2016/5/14/chartex" xmlns:mc="http://schemas.openxmlformats.org/markup-compatibility/2006" xmlns:aink="http://schemas.microsoft.com/office/drawing/2016/ink" xmlns:am3d="http://schemas.microsoft.com/office/drawing/2017/model3d" xmlns:o="urn:schemas-microsoft-com:office:office" xmlns:oel="http://schemas.microsoft.com/office/2019/extlst" xmlns:r="http://schemas.openxmlformats.org/officeDocument/2006/relationships" xmlns:m="http://schemas.openxmlformats.org/officeDocument/2006/math" xmlns:v="urn:schemas-microsoft-com:vml" xmlns:wp14="http://schemas.microsoft.com/office/word/2010/wordprocessingDrawing" xmlns:wp="http://schemas.openxmlformats.org/drawingml/2006/wordprocessingDrawing" xmlns:w10="urn:schemas-microsoft-com:office:word" xmlns:w="http://schemas.openxmlformats.org/wordprocessingml/2006/main" xmlns:w14="http://schemas.microsoft.com/office/word/2010/wordml" xmlns:w15="http://schemas.microsoft.com/office/word/2012/wordml" xmlns:w16cex="http://schemas.microsoft.com/office/word/2018/wordml/cex" xmlns:w16cid="http://schemas.microsoft.com/office/word/2016/wordml/cid" xmlns:w16="http://schemas.microsoft.com/office/word/2018/wordml" xmlns:w16du="http://schemas.microsoft.com/office/word/2023/wordml/word16du" xmlns:w16sdtdh="http://schemas.microsoft.com/office/word/2020/wordml/sdtdatahash" xmlns:w16sdtfl="http://schemas.microsoft.com/office/word/2024/wordml/sdtformatlock" xmlns:w16se="http://schemas.microsoft.com/office/word/2015/wordml/symex" xmlns:wpg="http://schemas.microsoft.com/office/word/2010/wordprocessingGroup" xmlns:wpi="http://schemas.microsoft.com/office/word/2010/wordprocessingInk" xmlns:wne="http://schemas.microsoft.com/office/word/2006/wordml" xmlns:wps="http://schemas.microsoft.com/office/word/2010/wordprocessingShape" mc:Ignorable="w14 w15 w16se w16cid w16 w16cex w16sdtdh w16sdtfl w16du wp14">
   <w:abstractNum w:abstractNumId="0" w15:restartNumberingAfterBreak="0">
     <w:nsid w:val="01FC5F32"/>
     <w:multiLevelType w:val="hybridMultilevel"/>
@@ -2657,7 +2701,7 @@
 </file>
 
 <file path=word/styles.xml><?xml version="1.0" encoding="utf-8"?>
-<w:styles xmlns:mc="http://schemas.openxmlformats.org/markup-compatibility/2006" xmlns:r="http://schemas.openxmlformats.org/officeDocument/2006/relationships" xmlns:w="http://schemas.openxmlformats.org/wordprocessingml/2006/main" xmlns:w14="http://schemas.microsoft.com/office/word/2010/wordml" xmlns:w15="http://schemas.microsoft.com/office/word/2012/wordml" xmlns:w16cex="http://schemas.microsoft.com/office/word/2018/wordml/cex" xmlns:w16cid="http://schemas.microsoft.com/office/word/2016/wordml/cid" xmlns:w16="http://schemas.microsoft.com/office/word/2018/wordml" xmlns:w16du="http://schemas.microsoft.com/office/word/2023/wordml/word16du" xmlns:w16sdtdh="http://schemas.microsoft.com/office/word/2020/wordml/sdtdatahash" xmlns:w16se="http://schemas.microsoft.com/office/word/2015/wordml/symex" mc:Ignorable="w14 w15 w16se w16cid w16 w16cex w16sdtdh w16du">
+<w:styles xmlns:mc="http://schemas.openxmlformats.org/markup-compatibility/2006" xmlns:r="http://schemas.openxmlformats.org/officeDocument/2006/relationships" xmlns:w="http://schemas.openxmlformats.org/wordprocessingml/2006/main" xmlns:w14="http://schemas.microsoft.com/office/word/2010/wordml" xmlns:w15="http://schemas.microsoft.com/office/word/2012/wordml" xmlns:w16cex="http://schemas.microsoft.com/office/word/2018/wordml/cex" xmlns:w16cid="http://schemas.microsoft.com/office/word/2016/wordml/cid" xmlns:w16="http://schemas.microsoft.com/office/word/2018/wordml" xmlns:w16du="http://schemas.microsoft.com/office/word/2023/wordml/word16du" xmlns:w16sdtdh="http://schemas.microsoft.com/office/word/2020/wordml/sdtdatahash" xmlns:w16sdtfl="http://schemas.microsoft.com/office/word/2024/wordml/sdtformatlock" xmlns:w16se="http://schemas.microsoft.com/office/word/2015/wordml/symex" mc:Ignorable="w14 w15 w16se w16cid w16 w16cex w16sdtdh w16sdtfl w16du">
   <w:docDefaults>
     <w:rPrDefault>
       <w:rPr>
@@ -3268,6 +3312,7 @@
   <w:style w:type="character" w:default="1" w:styleId="DefaultParagraphFont">
     <w:name w:val="Default Paragraph Font"/>
     <w:uiPriority w:val="1"/>
+    <w:semiHidden/>
     <w:unhideWhenUsed/>
   </w:style>
   <w:style w:type="table" w:default="1" w:styleId="TableNormal">

</xml_diff>

<commit_message>
Update gitbook 2025-01-31 15:31:02
</commit_message>
<xml_diff>
--- a/Exhibition/HackThePlatformer/FacilitatorGuideSheet.docx
+++ b/Exhibition/HackThePlatformer/FacilitatorGuideSheet.docx
@@ -1,6 +1,6 @@
 
 <file path=word/document.xml><?xml version="1.0" encoding="utf-8"?>
-<w:document xmlns:wpc="http://schemas.microsoft.com/office/word/2010/wordprocessingCanvas" xmlns:cx="http://schemas.microsoft.com/office/drawing/2014/chartex" xmlns:cx1="http://schemas.microsoft.com/office/drawing/2015/9/8/chartex" xmlns:cx2="http://schemas.microsoft.com/office/drawing/2015/10/21/chartex" xmlns:cx3="http://schemas.microsoft.com/office/drawing/2016/5/9/chartex" xmlns:cx4="http://schemas.microsoft.com/office/drawing/2016/5/10/chartex" xmlns:cx5="http://schemas.microsoft.com/office/drawing/2016/5/11/chartex" xmlns:cx6="http://schemas.microsoft.com/office/drawing/2016/5/12/chartex" xmlns:cx7="http://schemas.microsoft.com/office/drawing/2016/5/13/chartex" xmlns:cx8="http://schemas.microsoft.com/office/drawing/2016/5/14/chartex" xmlns:mc="http://schemas.openxmlformats.org/markup-compatibility/2006" xmlns:aink="http://schemas.microsoft.com/office/drawing/2016/ink" xmlns:am3d="http://schemas.microsoft.com/office/drawing/2017/model3d" xmlns:o="urn:schemas-microsoft-com:office:office" xmlns:oel="http://schemas.microsoft.com/office/2019/extlst" xmlns:r="http://schemas.openxmlformats.org/officeDocument/2006/relationships" xmlns:m="http://schemas.openxmlformats.org/officeDocument/2006/math" xmlns:v="urn:schemas-microsoft-com:vml" xmlns:wp14="http://schemas.microsoft.com/office/word/2010/wordprocessingDrawing" xmlns:wp="http://schemas.openxmlformats.org/drawingml/2006/wordprocessingDrawing" xmlns:w10="urn:schemas-microsoft-com:office:word" xmlns:w="http://schemas.openxmlformats.org/wordprocessingml/2006/main" xmlns:w14="http://schemas.microsoft.com/office/word/2010/wordml" xmlns:w15="http://schemas.microsoft.com/office/word/2012/wordml" xmlns:w16cex="http://schemas.microsoft.com/office/word/2018/wordml/cex" xmlns:w16cid="http://schemas.microsoft.com/office/word/2016/wordml/cid" xmlns:w16="http://schemas.microsoft.com/office/word/2018/wordml" xmlns:w16du="http://schemas.microsoft.com/office/word/2023/wordml/word16du" xmlns:w16sdtdh="http://schemas.microsoft.com/office/word/2020/wordml/sdtdatahash" xmlns:w16se="http://schemas.microsoft.com/office/word/2015/wordml/symex" xmlns:wpg="http://schemas.microsoft.com/office/word/2010/wordprocessingGroup" xmlns:wpi="http://schemas.microsoft.com/office/word/2010/wordprocessingInk" xmlns:wne="http://schemas.microsoft.com/office/word/2006/wordml" xmlns:wps="http://schemas.microsoft.com/office/word/2010/wordprocessingShape" mc:Ignorable="w14 w15 w16se w16cid w16 w16cex w16sdtdh w16du wp14">
+<w:document xmlns:wpc="http://schemas.microsoft.com/office/word/2010/wordprocessingCanvas" xmlns:cx="http://schemas.microsoft.com/office/drawing/2014/chartex" xmlns:cx1="http://schemas.microsoft.com/office/drawing/2015/9/8/chartex" xmlns:cx2="http://schemas.microsoft.com/office/drawing/2015/10/21/chartex" xmlns:cx3="http://schemas.microsoft.com/office/drawing/2016/5/9/chartex" xmlns:cx4="http://schemas.microsoft.com/office/drawing/2016/5/10/chartex" xmlns:cx5="http://schemas.microsoft.com/office/drawing/2016/5/11/chartex" xmlns:cx6="http://schemas.microsoft.com/office/drawing/2016/5/12/chartex" xmlns:cx7="http://schemas.microsoft.com/office/drawing/2016/5/13/chartex" xmlns:cx8="http://schemas.microsoft.com/office/drawing/2016/5/14/chartex" xmlns:mc="http://schemas.openxmlformats.org/markup-compatibility/2006" xmlns:aink="http://schemas.microsoft.com/office/drawing/2016/ink" xmlns:am3d="http://schemas.microsoft.com/office/drawing/2017/model3d" xmlns:o="urn:schemas-microsoft-com:office:office" xmlns:oel="http://schemas.microsoft.com/office/2019/extlst" xmlns:r="http://schemas.openxmlformats.org/officeDocument/2006/relationships" xmlns:m="http://schemas.openxmlformats.org/officeDocument/2006/math" xmlns:v="urn:schemas-microsoft-com:vml" xmlns:wp14="http://schemas.microsoft.com/office/word/2010/wordprocessingDrawing" xmlns:wp="http://schemas.openxmlformats.org/drawingml/2006/wordprocessingDrawing" xmlns:w10="urn:schemas-microsoft-com:office:word" xmlns:w="http://schemas.openxmlformats.org/wordprocessingml/2006/main" xmlns:w14="http://schemas.microsoft.com/office/word/2010/wordml" xmlns:w15="http://schemas.microsoft.com/office/word/2012/wordml" xmlns:w16cex="http://schemas.microsoft.com/office/word/2018/wordml/cex" xmlns:w16cid="http://schemas.microsoft.com/office/word/2016/wordml/cid" xmlns:w16="http://schemas.microsoft.com/office/word/2018/wordml" xmlns:w16du="http://schemas.microsoft.com/office/word/2023/wordml/word16du" xmlns:w16sdtdh="http://schemas.microsoft.com/office/word/2020/wordml/sdtdatahash" xmlns:w16sdtfl="http://schemas.microsoft.com/office/word/2024/wordml/sdtformatlock" xmlns:w16se="http://schemas.microsoft.com/office/word/2015/wordml/symex" xmlns:wpg="http://schemas.microsoft.com/office/word/2010/wordprocessingGroup" xmlns:wpi="http://schemas.microsoft.com/office/word/2010/wordprocessingInk" xmlns:wne="http://schemas.microsoft.com/office/word/2006/wordml" xmlns:wps="http://schemas.microsoft.com/office/word/2010/wordprocessingShape" mc:Ignorable="w14 w15 w16se w16cid w16 w16cex w16sdtdh w16sdtfl w16du wp14">
   <w:body>
     <w:p>
       <w:pPr>
@@ -829,6 +829,13 @@
         </w:rPr>
         <w:t>remix/platformer-hacker</w:t>
       </w:r>
+      <w:r>
+        <w:rPr>
+          <w:i/>
+          <w:iCs/>
+        </w:rPr>
+        <w:t xml:space="preserve"> (only need to do once)</w:t>
+      </w:r>
     </w:p>
     <w:p>
       <w:pPr>
@@ -928,7 +935,7 @@
           <w:noProof/>
         </w:rPr>
         <w:drawing>
-          <wp:anchor distT="0" distB="0" distL="114300" distR="114300" simplePos="0" relativeHeight="251602944" behindDoc="0" locked="0" layoutInCell="1" allowOverlap="1" wp14:anchorId="0C974DC9" wp14:editId="634D7B4D">
+          <wp:anchor distT="0" distB="0" distL="114300" distR="114300" simplePos="0" relativeHeight="251602944" behindDoc="0" locked="0" layoutInCell="1" allowOverlap="1" wp14:anchorId="0C974DC9" wp14:editId="0390247A">
             <wp:simplePos x="0" y="0"/>
             <wp:positionH relativeFrom="margin">
               <wp:align>left</wp:align>
@@ -1002,7 +1009,14 @@
           <w:i/>
           <w:iCs/>
         </w:rPr>
-        <w:t xml:space="preserve">When it’s time for another student to play, revert the </w:t>
+        <w:t>After a student is done</w:t>
+      </w:r>
+      <w:r>
+        <w:rPr>
+          <w:i/>
+          <w:iCs/>
+        </w:rPr>
+        <w:t xml:space="preserve">, revert the </w:t>
       </w:r>
       <w:r>
         <w:rPr>
@@ -1018,7 +1032,37 @@
           <w:i/>
           <w:iCs/>
         </w:rPr>
-        <w:t xml:space="preserve"> file back to its original state.</w:t>
+        <w:t xml:space="preserve"> file back to its original state</w:t>
+      </w:r>
+      <w:r>
+        <w:rPr>
+          <w:i/>
+          <w:iCs/>
+        </w:rPr>
+        <w:t xml:space="preserve"> (</w:t>
+      </w:r>
+      <w:r>
+        <w:rPr>
+          <w:b/>
+          <w:bCs/>
+          <w:i/>
+          <w:iCs/>
+        </w:rPr>
+        <w:t>originalVariables.js</w:t>
+      </w:r>
+      <w:r>
+        <w:rPr>
+          <w:i/>
+          <w:iCs/>
+        </w:rPr>
+        <w:t>)</w:t>
+      </w:r>
+      <w:r>
+        <w:rPr>
+          <w:i/>
+          <w:iCs/>
+        </w:rPr>
+        <w:t>.</w:t>
       </w:r>
     </w:p>
     <w:sectPr>
@@ -1037,7 +1081,7 @@
 </file>
 
 <file path=word/endnotes.xml><?xml version="1.0" encoding="utf-8"?>
-<w:endnotes xmlns:wpc="http://schemas.microsoft.com/office/word/2010/wordprocessingCanvas" xmlns:cx="http://schemas.microsoft.com/office/drawing/2014/chartex" xmlns:cx1="http://schemas.microsoft.com/office/drawing/2015/9/8/chartex" xmlns:cx2="http://schemas.microsoft.com/office/drawing/2015/10/21/chartex" xmlns:cx3="http://schemas.microsoft.com/office/drawing/2016/5/9/chartex" xmlns:cx4="http://schemas.microsoft.com/office/drawing/2016/5/10/chartex" xmlns:cx5="http://schemas.microsoft.com/office/drawing/2016/5/11/chartex" xmlns:cx6="http://schemas.microsoft.com/office/drawing/2016/5/12/chartex" xmlns:cx7="http://schemas.microsoft.com/office/drawing/2016/5/13/chartex" xmlns:cx8="http://schemas.microsoft.com/office/drawing/2016/5/14/chartex" xmlns:mc="http://schemas.openxmlformats.org/markup-compatibility/2006" xmlns:aink="http://schemas.microsoft.com/office/drawing/2016/ink" xmlns:am3d="http://schemas.microsoft.com/office/drawing/2017/model3d" xmlns:o="urn:schemas-microsoft-com:office:office" xmlns:oel="http://schemas.microsoft.com/office/2019/extlst" xmlns:r="http://schemas.openxmlformats.org/officeDocument/2006/relationships" xmlns:m="http://schemas.openxmlformats.org/officeDocument/2006/math" xmlns:v="urn:schemas-microsoft-com:vml" xmlns:wp14="http://schemas.microsoft.com/office/word/2010/wordprocessingDrawing" xmlns:wp="http://schemas.openxmlformats.org/drawingml/2006/wordprocessingDrawing" xmlns:w10="urn:schemas-microsoft-com:office:word" xmlns:w="http://schemas.openxmlformats.org/wordprocessingml/2006/main" xmlns:w14="http://schemas.microsoft.com/office/word/2010/wordml" xmlns:w15="http://schemas.microsoft.com/office/word/2012/wordml" xmlns:w16cex="http://schemas.microsoft.com/office/word/2018/wordml/cex" xmlns:w16cid="http://schemas.microsoft.com/office/word/2016/wordml/cid" xmlns:w16="http://schemas.microsoft.com/office/word/2018/wordml" xmlns:w16du="http://schemas.microsoft.com/office/word/2023/wordml/word16du" xmlns:w16sdtdh="http://schemas.microsoft.com/office/word/2020/wordml/sdtdatahash" xmlns:w16se="http://schemas.microsoft.com/office/word/2015/wordml/symex" xmlns:wpg="http://schemas.microsoft.com/office/word/2010/wordprocessingGroup" xmlns:wpi="http://schemas.microsoft.com/office/word/2010/wordprocessingInk" xmlns:wne="http://schemas.microsoft.com/office/word/2006/wordml" xmlns:wps="http://schemas.microsoft.com/office/word/2010/wordprocessingShape" mc:Ignorable="w14 w15 w16se w16cid w16 w16cex w16sdtdh w16du wp14">
+<w:endnotes xmlns:wpc="http://schemas.microsoft.com/office/word/2010/wordprocessingCanvas" xmlns:cx="http://schemas.microsoft.com/office/drawing/2014/chartex" xmlns:cx1="http://schemas.microsoft.com/office/drawing/2015/9/8/chartex" xmlns:cx2="http://schemas.microsoft.com/office/drawing/2015/10/21/chartex" xmlns:cx3="http://schemas.microsoft.com/office/drawing/2016/5/9/chartex" xmlns:cx4="http://schemas.microsoft.com/office/drawing/2016/5/10/chartex" xmlns:cx5="http://schemas.microsoft.com/office/drawing/2016/5/11/chartex" xmlns:cx6="http://schemas.microsoft.com/office/drawing/2016/5/12/chartex" xmlns:cx7="http://schemas.microsoft.com/office/drawing/2016/5/13/chartex" xmlns:cx8="http://schemas.microsoft.com/office/drawing/2016/5/14/chartex" xmlns:mc="http://schemas.openxmlformats.org/markup-compatibility/2006" xmlns:aink="http://schemas.microsoft.com/office/drawing/2016/ink" xmlns:am3d="http://schemas.microsoft.com/office/drawing/2017/model3d" xmlns:o="urn:schemas-microsoft-com:office:office" xmlns:oel="http://schemas.microsoft.com/office/2019/extlst" xmlns:r="http://schemas.openxmlformats.org/officeDocument/2006/relationships" xmlns:m="http://schemas.openxmlformats.org/officeDocument/2006/math" xmlns:v="urn:schemas-microsoft-com:vml" xmlns:wp14="http://schemas.microsoft.com/office/word/2010/wordprocessingDrawing" xmlns:wp="http://schemas.openxmlformats.org/drawingml/2006/wordprocessingDrawing" xmlns:w10="urn:schemas-microsoft-com:office:word" xmlns:w="http://schemas.openxmlformats.org/wordprocessingml/2006/main" xmlns:w14="http://schemas.microsoft.com/office/word/2010/wordml" xmlns:w15="http://schemas.microsoft.com/office/word/2012/wordml" xmlns:w16cex="http://schemas.microsoft.com/office/word/2018/wordml/cex" xmlns:w16cid="http://schemas.microsoft.com/office/word/2016/wordml/cid" xmlns:w16="http://schemas.microsoft.com/office/word/2018/wordml" xmlns:w16du="http://schemas.microsoft.com/office/word/2023/wordml/word16du" xmlns:w16sdtdh="http://schemas.microsoft.com/office/word/2020/wordml/sdtdatahash" xmlns:w16sdtfl="http://schemas.microsoft.com/office/word/2024/wordml/sdtformatlock" xmlns:w16se="http://schemas.microsoft.com/office/word/2015/wordml/symex" xmlns:wpg="http://schemas.microsoft.com/office/word/2010/wordprocessingGroup" xmlns:wpi="http://schemas.microsoft.com/office/word/2010/wordprocessingInk" xmlns:wne="http://schemas.microsoft.com/office/word/2006/wordml" xmlns:wps="http://schemas.microsoft.com/office/word/2010/wordprocessingShape" mc:Ignorable="w14 w15 w16se w16cid w16 w16cex w16sdtdh w16sdtfl w16du wp14">
   <w:endnote w:type="separator" w:id="-1">
     <w:p>
       <w:r>
@@ -1056,7 +1100,7 @@
 </file>
 
 <file path=word/footer1.xml><?xml version="1.0" encoding="utf-8"?>
-<w:ftr xmlns:wpc="http://schemas.microsoft.com/office/word/2010/wordprocessingCanvas" xmlns:cx="http://schemas.microsoft.com/office/drawing/2014/chartex" xmlns:cx1="http://schemas.microsoft.com/office/drawing/2015/9/8/chartex" xmlns:cx2="http://schemas.microsoft.com/office/drawing/2015/10/21/chartex" xmlns:cx3="http://schemas.microsoft.com/office/drawing/2016/5/9/chartex" xmlns:cx4="http://schemas.microsoft.com/office/drawing/2016/5/10/chartex" xmlns:cx5="http://schemas.microsoft.com/office/drawing/2016/5/11/chartex" xmlns:cx6="http://schemas.microsoft.com/office/drawing/2016/5/12/chartex" xmlns:cx7="http://schemas.microsoft.com/office/drawing/2016/5/13/chartex" xmlns:cx8="http://schemas.microsoft.com/office/drawing/2016/5/14/chartex" xmlns:mc="http://schemas.openxmlformats.org/markup-compatibility/2006" xmlns:aink="http://schemas.microsoft.com/office/drawing/2016/ink" xmlns:am3d="http://schemas.microsoft.com/office/drawing/2017/model3d" xmlns:o="urn:schemas-microsoft-com:office:office" xmlns:oel="http://schemas.microsoft.com/office/2019/extlst" xmlns:r="http://schemas.openxmlformats.org/officeDocument/2006/relationships" xmlns:m="http://schemas.openxmlformats.org/officeDocument/2006/math" xmlns:v="urn:schemas-microsoft-com:vml" xmlns:wp14="http://schemas.microsoft.com/office/word/2010/wordprocessingDrawing" xmlns:wp="http://schemas.openxmlformats.org/drawingml/2006/wordprocessingDrawing" xmlns:w10="urn:schemas-microsoft-com:office:word" xmlns:w="http://schemas.openxmlformats.org/wordprocessingml/2006/main" xmlns:w14="http://schemas.microsoft.com/office/word/2010/wordml" xmlns:w15="http://schemas.microsoft.com/office/word/2012/wordml" xmlns:w16cex="http://schemas.microsoft.com/office/word/2018/wordml/cex" xmlns:w16cid="http://schemas.microsoft.com/office/word/2016/wordml/cid" xmlns:w16="http://schemas.microsoft.com/office/word/2018/wordml" xmlns:w16du="http://schemas.microsoft.com/office/word/2023/wordml/word16du" xmlns:w16sdtdh="http://schemas.microsoft.com/office/word/2020/wordml/sdtdatahash" xmlns:w16se="http://schemas.microsoft.com/office/word/2015/wordml/symex" xmlns:wpg="http://schemas.microsoft.com/office/word/2010/wordprocessingGroup" xmlns:wpi="http://schemas.microsoft.com/office/word/2010/wordprocessingInk" xmlns:wne="http://schemas.microsoft.com/office/word/2006/wordml" xmlns:wps="http://schemas.microsoft.com/office/word/2010/wordprocessingShape" mc:Ignorable="w14 w15 w16se w16cid w16 w16cex w16sdtdh w16du wp14">
+<w:ftr xmlns:wpc="http://schemas.microsoft.com/office/word/2010/wordprocessingCanvas" xmlns:cx="http://schemas.microsoft.com/office/drawing/2014/chartex" xmlns:cx1="http://schemas.microsoft.com/office/drawing/2015/9/8/chartex" xmlns:cx2="http://schemas.microsoft.com/office/drawing/2015/10/21/chartex" xmlns:cx3="http://schemas.microsoft.com/office/drawing/2016/5/9/chartex" xmlns:cx4="http://schemas.microsoft.com/office/drawing/2016/5/10/chartex" xmlns:cx5="http://schemas.microsoft.com/office/drawing/2016/5/11/chartex" xmlns:cx6="http://schemas.microsoft.com/office/drawing/2016/5/12/chartex" xmlns:cx7="http://schemas.microsoft.com/office/drawing/2016/5/13/chartex" xmlns:cx8="http://schemas.microsoft.com/office/drawing/2016/5/14/chartex" xmlns:mc="http://schemas.openxmlformats.org/markup-compatibility/2006" xmlns:aink="http://schemas.microsoft.com/office/drawing/2016/ink" xmlns:am3d="http://schemas.microsoft.com/office/drawing/2017/model3d" xmlns:o="urn:schemas-microsoft-com:office:office" xmlns:oel="http://schemas.microsoft.com/office/2019/extlst" xmlns:r="http://schemas.openxmlformats.org/officeDocument/2006/relationships" xmlns:m="http://schemas.openxmlformats.org/officeDocument/2006/math" xmlns:v="urn:schemas-microsoft-com:vml" xmlns:wp14="http://schemas.microsoft.com/office/word/2010/wordprocessingDrawing" xmlns:wp="http://schemas.openxmlformats.org/drawingml/2006/wordprocessingDrawing" xmlns:w10="urn:schemas-microsoft-com:office:word" xmlns:w="http://schemas.openxmlformats.org/wordprocessingml/2006/main" xmlns:w14="http://schemas.microsoft.com/office/word/2010/wordml" xmlns:w15="http://schemas.microsoft.com/office/word/2012/wordml" xmlns:w16cex="http://schemas.microsoft.com/office/word/2018/wordml/cex" xmlns:w16cid="http://schemas.microsoft.com/office/word/2016/wordml/cid" xmlns:w16="http://schemas.microsoft.com/office/word/2018/wordml" xmlns:w16du="http://schemas.microsoft.com/office/word/2023/wordml/word16du" xmlns:w16sdtdh="http://schemas.microsoft.com/office/word/2020/wordml/sdtdatahash" xmlns:w16sdtfl="http://schemas.microsoft.com/office/word/2024/wordml/sdtformatlock" xmlns:w16se="http://schemas.microsoft.com/office/word/2015/wordml/symex" xmlns:wpg="http://schemas.microsoft.com/office/word/2010/wordprocessingGroup" xmlns:wpi="http://schemas.microsoft.com/office/word/2010/wordprocessingInk" xmlns:wne="http://schemas.microsoft.com/office/word/2006/wordml" xmlns:wps="http://schemas.microsoft.com/office/word/2010/wordprocessingShape" mc:Ignorable="w14 w15 w16se w16cid w16 w16cex w16sdtdh w16sdtfl w16du wp14">
   <w:p>
     <w:r>
       <w:rPr>
@@ -1263,7 +1307,7 @@
 </file>
 
 <file path=word/footer2.xml><?xml version="1.0" encoding="utf-8"?>
-<w:ftr xmlns:wpc="http://schemas.microsoft.com/office/word/2010/wordprocessingCanvas" xmlns:cx="http://schemas.microsoft.com/office/drawing/2014/chartex" xmlns:cx1="http://schemas.microsoft.com/office/drawing/2015/9/8/chartex" xmlns:cx2="http://schemas.microsoft.com/office/drawing/2015/10/21/chartex" xmlns:cx3="http://schemas.microsoft.com/office/drawing/2016/5/9/chartex" xmlns:cx4="http://schemas.microsoft.com/office/drawing/2016/5/10/chartex" xmlns:cx5="http://schemas.microsoft.com/office/drawing/2016/5/11/chartex" xmlns:cx6="http://schemas.microsoft.com/office/drawing/2016/5/12/chartex" xmlns:cx7="http://schemas.microsoft.com/office/drawing/2016/5/13/chartex" xmlns:cx8="http://schemas.microsoft.com/office/drawing/2016/5/14/chartex" xmlns:mc="http://schemas.openxmlformats.org/markup-compatibility/2006" xmlns:aink="http://schemas.microsoft.com/office/drawing/2016/ink" xmlns:am3d="http://schemas.microsoft.com/office/drawing/2017/model3d" xmlns:o="urn:schemas-microsoft-com:office:office" xmlns:oel="http://schemas.microsoft.com/office/2019/extlst" xmlns:r="http://schemas.openxmlformats.org/officeDocument/2006/relationships" xmlns:m="http://schemas.openxmlformats.org/officeDocument/2006/math" xmlns:v="urn:schemas-microsoft-com:vml" xmlns:wp14="http://schemas.microsoft.com/office/word/2010/wordprocessingDrawing" xmlns:wp="http://schemas.openxmlformats.org/drawingml/2006/wordprocessingDrawing" xmlns:w10="urn:schemas-microsoft-com:office:word" xmlns:w="http://schemas.openxmlformats.org/wordprocessingml/2006/main" xmlns:w14="http://schemas.microsoft.com/office/word/2010/wordml" xmlns:w15="http://schemas.microsoft.com/office/word/2012/wordml" xmlns:w16cex="http://schemas.microsoft.com/office/word/2018/wordml/cex" xmlns:w16cid="http://schemas.microsoft.com/office/word/2016/wordml/cid" xmlns:w16="http://schemas.microsoft.com/office/word/2018/wordml" xmlns:w16du="http://schemas.microsoft.com/office/word/2023/wordml/word16du" xmlns:w16sdtdh="http://schemas.microsoft.com/office/word/2020/wordml/sdtdatahash" xmlns:w16se="http://schemas.microsoft.com/office/word/2015/wordml/symex" xmlns:wpg="http://schemas.microsoft.com/office/word/2010/wordprocessingGroup" xmlns:wpi="http://schemas.microsoft.com/office/word/2010/wordprocessingInk" xmlns:wne="http://schemas.microsoft.com/office/word/2006/wordml" xmlns:wps="http://schemas.microsoft.com/office/word/2010/wordprocessingShape" mc:Ignorable="w14 w15 w16se w16cid w16 w16cex w16sdtdh w16du wp14">
+<w:ftr xmlns:wpc="http://schemas.microsoft.com/office/word/2010/wordprocessingCanvas" xmlns:cx="http://schemas.microsoft.com/office/drawing/2014/chartex" xmlns:cx1="http://schemas.microsoft.com/office/drawing/2015/9/8/chartex" xmlns:cx2="http://schemas.microsoft.com/office/drawing/2015/10/21/chartex" xmlns:cx3="http://schemas.microsoft.com/office/drawing/2016/5/9/chartex" xmlns:cx4="http://schemas.microsoft.com/office/drawing/2016/5/10/chartex" xmlns:cx5="http://schemas.microsoft.com/office/drawing/2016/5/11/chartex" xmlns:cx6="http://schemas.microsoft.com/office/drawing/2016/5/12/chartex" xmlns:cx7="http://schemas.microsoft.com/office/drawing/2016/5/13/chartex" xmlns:cx8="http://schemas.microsoft.com/office/drawing/2016/5/14/chartex" xmlns:mc="http://schemas.openxmlformats.org/markup-compatibility/2006" xmlns:aink="http://schemas.microsoft.com/office/drawing/2016/ink" xmlns:am3d="http://schemas.microsoft.com/office/drawing/2017/model3d" xmlns:o="urn:schemas-microsoft-com:office:office" xmlns:oel="http://schemas.microsoft.com/office/2019/extlst" xmlns:r="http://schemas.openxmlformats.org/officeDocument/2006/relationships" xmlns:m="http://schemas.openxmlformats.org/officeDocument/2006/math" xmlns:v="urn:schemas-microsoft-com:vml" xmlns:wp14="http://schemas.microsoft.com/office/word/2010/wordprocessingDrawing" xmlns:wp="http://schemas.openxmlformats.org/drawingml/2006/wordprocessingDrawing" xmlns:w10="urn:schemas-microsoft-com:office:word" xmlns:w="http://schemas.openxmlformats.org/wordprocessingml/2006/main" xmlns:w14="http://schemas.microsoft.com/office/word/2010/wordml" xmlns:w15="http://schemas.microsoft.com/office/word/2012/wordml" xmlns:w16cex="http://schemas.microsoft.com/office/word/2018/wordml/cex" xmlns:w16cid="http://schemas.microsoft.com/office/word/2016/wordml/cid" xmlns:w16="http://schemas.microsoft.com/office/word/2018/wordml" xmlns:w16du="http://schemas.microsoft.com/office/word/2023/wordml/word16du" xmlns:w16sdtdh="http://schemas.microsoft.com/office/word/2020/wordml/sdtdatahash" xmlns:w16sdtfl="http://schemas.microsoft.com/office/word/2024/wordml/sdtformatlock" xmlns:w16se="http://schemas.microsoft.com/office/word/2015/wordml/symex" xmlns:wpg="http://schemas.microsoft.com/office/word/2010/wordprocessingGroup" xmlns:wpi="http://schemas.microsoft.com/office/word/2010/wordprocessingInk" xmlns:wne="http://schemas.microsoft.com/office/word/2006/wordml" xmlns:wps="http://schemas.microsoft.com/office/word/2010/wordprocessingShape" mc:Ignorable="w14 w15 w16se w16cid w16 w16cex w16sdtdh w16sdtfl w16du wp14">
   <w:p>
     <w:pPr>
       <w:pStyle w:val="Footer"/>
@@ -1457,7 +1501,7 @@
 </file>
 
 <file path=word/footnotes.xml><?xml version="1.0" encoding="utf-8"?>
-<w:footnotes xmlns:wpc="http://schemas.microsoft.com/office/word/2010/wordprocessingCanvas" xmlns:cx="http://schemas.microsoft.com/office/drawing/2014/chartex" xmlns:cx1="http://schemas.microsoft.com/office/drawing/2015/9/8/chartex" xmlns:cx2="http://schemas.microsoft.com/office/drawing/2015/10/21/chartex" xmlns:cx3="http://schemas.microsoft.com/office/drawing/2016/5/9/chartex" xmlns:cx4="http://schemas.microsoft.com/office/drawing/2016/5/10/chartex" xmlns:cx5="http://schemas.microsoft.com/office/drawing/2016/5/11/chartex" xmlns:cx6="http://schemas.microsoft.com/office/drawing/2016/5/12/chartex" xmlns:cx7="http://schemas.microsoft.com/office/drawing/2016/5/13/chartex" xmlns:cx8="http://schemas.microsoft.com/office/drawing/2016/5/14/chartex" xmlns:mc="http://schemas.openxmlformats.org/markup-compatibility/2006" xmlns:aink="http://schemas.microsoft.com/office/drawing/2016/ink" xmlns:am3d="http://schemas.microsoft.com/office/drawing/2017/model3d" xmlns:o="urn:schemas-microsoft-com:office:office" xmlns:oel="http://schemas.microsoft.com/office/2019/extlst" xmlns:r="http://schemas.openxmlformats.org/officeDocument/2006/relationships" xmlns:m="http://schemas.openxmlformats.org/officeDocument/2006/math" xmlns:v="urn:schemas-microsoft-com:vml" xmlns:wp14="http://schemas.microsoft.com/office/word/2010/wordprocessingDrawing" xmlns:wp="http://schemas.openxmlformats.org/drawingml/2006/wordprocessingDrawing" xmlns:w10="urn:schemas-microsoft-com:office:word" xmlns:w="http://schemas.openxmlformats.org/wordprocessingml/2006/main" xmlns:w14="http://schemas.microsoft.com/office/word/2010/wordml" xmlns:w15="http://schemas.microsoft.com/office/word/2012/wordml" xmlns:w16cex="http://schemas.microsoft.com/office/word/2018/wordml/cex" xmlns:w16cid="http://schemas.microsoft.com/office/word/2016/wordml/cid" xmlns:w16="http://schemas.microsoft.com/office/word/2018/wordml" xmlns:w16du="http://schemas.microsoft.com/office/word/2023/wordml/word16du" xmlns:w16sdtdh="http://schemas.microsoft.com/office/word/2020/wordml/sdtdatahash" xmlns:w16se="http://schemas.microsoft.com/office/word/2015/wordml/symex" xmlns:wpg="http://schemas.microsoft.com/office/word/2010/wordprocessingGroup" xmlns:wpi="http://schemas.microsoft.com/office/word/2010/wordprocessingInk" xmlns:wne="http://schemas.microsoft.com/office/word/2006/wordml" xmlns:wps="http://schemas.microsoft.com/office/word/2010/wordprocessingShape" mc:Ignorable="w14 w15 w16se w16cid w16 w16cex w16sdtdh w16du wp14">
+<w:footnotes xmlns:wpc="http://schemas.microsoft.com/office/word/2010/wordprocessingCanvas" xmlns:cx="http://schemas.microsoft.com/office/drawing/2014/chartex" xmlns:cx1="http://schemas.microsoft.com/office/drawing/2015/9/8/chartex" xmlns:cx2="http://schemas.microsoft.com/office/drawing/2015/10/21/chartex" xmlns:cx3="http://schemas.microsoft.com/office/drawing/2016/5/9/chartex" xmlns:cx4="http://schemas.microsoft.com/office/drawing/2016/5/10/chartex" xmlns:cx5="http://schemas.microsoft.com/office/drawing/2016/5/11/chartex" xmlns:cx6="http://schemas.microsoft.com/office/drawing/2016/5/12/chartex" xmlns:cx7="http://schemas.microsoft.com/office/drawing/2016/5/13/chartex" xmlns:cx8="http://schemas.microsoft.com/office/drawing/2016/5/14/chartex" xmlns:mc="http://schemas.openxmlformats.org/markup-compatibility/2006" xmlns:aink="http://schemas.microsoft.com/office/drawing/2016/ink" xmlns:am3d="http://schemas.microsoft.com/office/drawing/2017/model3d" xmlns:o="urn:schemas-microsoft-com:office:office" xmlns:oel="http://schemas.microsoft.com/office/2019/extlst" xmlns:r="http://schemas.openxmlformats.org/officeDocument/2006/relationships" xmlns:m="http://schemas.openxmlformats.org/officeDocument/2006/math" xmlns:v="urn:schemas-microsoft-com:vml" xmlns:wp14="http://schemas.microsoft.com/office/word/2010/wordprocessingDrawing" xmlns:wp="http://schemas.openxmlformats.org/drawingml/2006/wordprocessingDrawing" xmlns:w10="urn:schemas-microsoft-com:office:word" xmlns:w="http://schemas.openxmlformats.org/wordprocessingml/2006/main" xmlns:w14="http://schemas.microsoft.com/office/word/2010/wordml" xmlns:w15="http://schemas.microsoft.com/office/word/2012/wordml" xmlns:w16cex="http://schemas.microsoft.com/office/word/2018/wordml/cex" xmlns:w16cid="http://schemas.microsoft.com/office/word/2016/wordml/cid" xmlns:w16="http://schemas.microsoft.com/office/word/2018/wordml" xmlns:w16du="http://schemas.microsoft.com/office/word/2023/wordml/word16du" xmlns:w16sdtdh="http://schemas.microsoft.com/office/word/2020/wordml/sdtdatahash" xmlns:w16sdtfl="http://schemas.microsoft.com/office/word/2024/wordml/sdtformatlock" xmlns:w16se="http://schemas.microsoft.com/office/word/2015/wordml/symex" xmlns:wpg="http://schemas.microsoft.com/office/word/2010/wordprocessingGroup" xmlns:wpi="http://schemas.microsoft.com/office/word/2010/wordprocessingInk" xmlns:wne="http://schemas.microsoft.com/office/word/2006/wordml" xmlns:wps="http://schemas.microsoft.com/office/word/2010/wordprocessingShape" mc:Ignorable="w14 w15 w16se w16cid w16 w16cex w16sdtdh w16sdtfl w16du wp14">
   <w:footnote w:type="separator" w:id="-1">
     <w:p>
       <w:r>
@@ -1476,7 +1520,7 @@
 </file>
 
 <file path=word/header1.xml><?xml version="1.0" encoding="utf-8"?>
-<w:hdr xmlns:wpc="http://schemas.microsoft.com/office/word/2010/wordprocessingCanvas" xmlns:cx="http://schemas.microsoft.com/office/drawing/2014/chartex" xmlns:cx1="http://schemas.microsoft.com/office/drawing/2015/9/8/chartex" xmlns:cx2="http://schemas.microsoft.com/office/drawing/2015/10/21/chartex" xmlns:cx3="http://schemas.microsoft.com/office/drawing/2016/5/9/chartex" xmlns:cx4="http://schemas.microsoft.com/office/drawing/2016/5/10/chartex" xmlns:cx5="http://schemas.microsoft.com/office/drawing/2016/5/11/chartex" xmlns:cx6="http://schemas.microsoft.com/office/drawing/2016/5/12/chartex" xmlns:cx7="http://schemas.microsoft.com/office/drawing/2016/5/13/chartex" xmlns:cx8="http://schemas.microsoft.com/office/drawing/2016/5/14/chartex" xmlns:mc="http://schemas.openxmlformats.org/markup-compatibility/2006" xmlns:aink="http://schemas.microsoft.com/office/drawing/2016/ink" xmlns:am3d="http://schemas.microsoft.com/office/drawing/2017/model3d" xmlns:o="urn:schemas-microsoft-com:office:office" xmlns:oel="http://schemas.microsoft.com/office/2019/extlst" xmlns:r="http://schemas.openxmlformats.org/officeDocument/2006/relationships" xmlns:m="http://schemas.openxmlformats.org/officeDocument/2006/math" xmlns:v="urn:schemas-microsoft-com:vml" xmlns:wp14="http://schemas.microsoft.com/office/word/2010/wordprocessingDrawing" xmlns:wp="http://schemas.openxmlformats.org/drawingml/2006/wordprocessingDrawing" xmlns:w10="urn:schemas-microsoft-com:office:word" xmlns:w="http://schemas.openxmlformats.org/wordprocessingml/2006/main" xmlns:w14="http://schemas.microsoft.com/office/word/2010/wordml" xmlns:w15="http://schemas.microsoft.com/office/word/2012/wordml" xmlns:w16cex="http://schemas.microsoft.com/office/word/2018/wordml/cex" xmlns:w16cid="http://schemas.microsoft.com/office/word/2016/wordml/cid" xmlns:w16="http://schemas.microsoft.com/office/word/2018/wordml" xmlns:w16du="http://schemas.microsoft.com/office/word/2023/wordml/word16du" xmlns:w16sdtdh="http://schemas.microsoft.com/office/word/2020/wordml/sdtdatahash" xmlns:w16se="http://schemas.microsoft.com/office/word/2015/wordml/symex" xmlns:wpg="http://schemas.microsoft.com/office/word/2010/wordprocessingGroup" xmlns:wpi="http://schemas.microsoft.com/office/word/2010/wordprocessingInk" xmlns:wne="http://schemas.microsoft.com/office/word/2006/wordml" xmlns:wps="http://schemas.microsoft.com/office/word/2010/wordprocessingShape" mc:Ignorable="w14 w15 w16se w16cid w16 w16cex w16sdtdh w16du wp14">
+<w:hdr xmlns:wpc="http://schemas.microsoft.com/office/word/2010/wordprocessingCanvas" xmlns:cx="http://schemas.microsoft.com/office/drawing/2014/chartex" xmlns:cx1="http://schemas.microsoft.com/office/drawing/2015/9/8/chartex" xmlns:cx2="http://schemas.microsoft.com/office/drawing/2015/10/21/chartex" xmlns:cx3="http://schemas.microsoft.com/office/drawing/2016/5/9/chartex" xmlns:cx4="http://schemas.microsoft.com/office/drawing/2016/5/10/chartex" xmlns:cx5="http://schemas.microsoft.com/office/drawing/2016/5/11/chartex" xmlns:cx6="http://schemas.microsoft.com/office/drawing/2016/5/12/chartex" xmlns:cx7="http://schemas.microsoft.com/office/drawing/2016/5/13/chartex" xmlns:cx8="http://schemas.microsoft.com/office/drawing/2016/5/14/chartex" xmlns:mc="http://schemas.openxmlformats.org/markup-compatibility/2006" xmlns:aink="http://schemas.microsoft.com/office/drawing/2016/ink" xmlns:am3d="http://schemas.microsoft.com/office/drawing/2017/model3d" xmlns:o="urn:schemas-microsoft-com:office:office" xmlns:oel="http://schemas.microsoft.com/office/2019/extlst" xmlns:r="http://schemas.openxmlformats.org/officeDocument/2006/relationships" xmlns:m="http://schemas.openxmlformats.org/officeDocument/2006/math" xmlns:v="urn:schemas-microsoft-com:vml" xmlns:wp14="http://schemas.microsoft.com/office/word/2010/wordprocessingDrawing" xmlns:wp="http://schemas.openxmlformats.org/drawingml/2006/wordprocessingDrawing" xmlns:w10="urn:schemas-microsoft-com:office:word" xmlns:w="http://schemas.openxmlformats.org/wordprocessingml/2006/main" xmlns:w14="http://schemas.microsoft.com/office/word/2010/wordml" xmlns:w15="http://schemas.microsoft.com/office/word/2012/wordml" xmlns:w16cex="http://schemas.microsoft.com/office/word/2018/wordml/cex" xmlns:w16cid="http://schemas.microsoft.com/office/word/2016/wordml/cid" xmlns:w16="http://schemas.microsoft.com/office/word/2018/wordml" xmlns:w16du="http://schemas.microsoft.com/office/word/2023/wordml/word16du" xmlns:w16sdtdh="http://schemas.microsoft.com/office/word/2020/wordml/sdtdatahash" xmlns:w16sdtfl="http://schemas.microsoft.com/office/word/2024/wordml/sdtformatlock" xmlns:w16se="http://schemas.microsoft.com/office/word/2015/wordml/symex" xmlns:wpg="http://schemas.microsoft.com/office/word/2010/wordprocessingGroup" xmlns:wpi="http://schemas.microsoft.com/office/word/2010/wordprocessingInk" xmlns:wne="http://schemas.microsoft.com/office/word/2006/wordml" xmlns:wps="http://schemas.microsoft.com/office/word/2010/wordprocessingShape" mc:Ignorable="w14 w15 w16se w16cid w16 w16cex w16sdtdh w16sdtfl w16du wp14">
   <w:p>
     <w:pPr>
       <w:pStyle w:val="Header"/>
@@ -1491,7 +1535,7 @@
 </file>
 
 <file path=word/header2.xml><?xml version="1.0" encoding="utf-8"?>
-<w:hdr xmlns:wpc="http://schemas.microsoft.com/office/word/2010/wordprocessingCanvas" xmlns:cx="http://schemas.microsoft.com/office/drawing/2014/chartex" xmlns:cx1="http://schemas.microsoft.com/office/drawing/2015/9/8/chartex" xmlns:cx2="http://schemas.microsoft.com/office/drawing/2015/10/21/chartex" xmlns:cx3="http://schemas.microsoft.com/office/drawing/2016/5/9/chartex" xmlns:cx4="http://schemas.microsoft.com/office/drawing/2016/5/10/chartex" xmlns:cx5="http://schemas.microsoft.com/office/drawing/2016/5/11/chartex" xmlns:cx6="http://schemas.microsoft.com/office/drawing/2016/5/12/chartex" xmlns:cx7="http://schemas.microsoft.com/office/drawing/2016/5/13/chartex" xmlns:cx8="http://schemas.microsoft.com/office/drawing/2016/5/14/chartex" xmlns:mc="http://schemas.openxmlformats.org/markup-compatibility/2006" xmlns:aink="http://schemas.microsoft.com/office/drawing/2016/ink" xmlns:am3d="http://schemas.microsoft.com/office/drawing/2017/model3d" xmlns:o="urn:schemas-microsoft-com:office:office" xmlns:oel="http://schemas.microsoft.com/office/2019/extlst" xmlns:r="http://schemas.openxmlformats.org/officeDocument/2006/relationships" xmlns:m="http://schemas.openxmlformats.org/officeDocument/2006/math" xmlns:v="urn:schemas-microsoft-com:vml" xmlns:wp14="http://schemas.microsoft.com/office/word/2010/wordprocessingDrawing" xmlns:wp="http://schemas.openxmlformats.org/drawingml/2006/wordprocessingDrawing" xmlns:w10="urn:schemas-microsoft-com:office:word" xmlns:w="http://schemas.openxmlformats.org/wordprocessingml/2006/main" xmlns:w14="http://schemas.microsoft.com/office/word/2010/wordml" xmlns:w15="http://schemas.microsoft.com/office/word/2012/wordml" xmlns:w16cex="http://schemas.microsoft.com/office/word/2018/wordml/cex" xmlns:w16cid="http://schemas.microsoft.com/office/word/2016/wordml/cid" xmlns:w16="http://schemas.microsoft.com/office/word/2018/wordml" xmlns:w16du="http://schemas.microsoft.com/office/word/2023/wordml/word16du" xmlns:w16sdtdh="http://schemas.microsoft.com/office/word/2020/wordml/sdtdatahash" xmlns:w16se="http://schemas.microsoft.com/office/word/2015/wordml/symex" xmlns:wpg="http://schemas.microsoft.com/office/word/2010/wordprocessingGroup" xmlns:wpi="http://schemas.microsoft.com/office/word/2010/wordprocessingInk" xmlns:wne="http://schemas.microsoft.com/office/word/2006/wordml" xmlns:wps="http://schemas.microsoft.com/office/word/2010/wordprocessingShape" mc:Ignorable="w14 w15 w16se w16cid w16 w16cex w16sdtdh w16du wp14">
+<w:hdr xmlns:wpc="http://schemas.microsoft.com/office/word/2010/wordprocessingCanvas" xmlns:cx="http://schemas.microsoft.com/office/drawing/2014/chartex" xmlns:cx1="http://schemas.microsoft.com/office/drawing/2015/9/8/chartex" xmlns:cx2="http://schemas.microsoft.com/office/drawing/2015/10/21/chartex" xmlns:cx3="http://schemas.microsoft.com/office/drawing/2016/5/9/chartex" xmlns:cx4="http://schemas.microsoft.com/office/drawing/2016/5/10/chartex" xmlns:cx5="http://schemas.microsoft.com/office/drawing/2016/5/11/chartex" xmlns:cx6="http://schemas.microsoft.com/office/drawing/2016/5/12/chartex" xmlns:cx7="http://schemas.microsoft.com/office/drawing/2016/5/13/chartex" xmlns:cx8="http://schemas.microsoft.com/office/drawing/2016/5/14/chartex" xmlns:mc="http://schemas.openxmlformats.org/markup-compatibility/2006" xmlns:aink="http://schemas.microsoft.com/office/drawing/2016/ink" xmlns:am3d="http://schemas.microsoft.com/office/drawing/2017/model3d" xmlns:o="urn:schemas-microsoft-com:office:office" xmlns:oel="http://schemas.microsoft.com/office/2019/extlst" xmlns:r="http://schemas.openxmlformats.org/officeDocument/2006/relationships" xmlns:m="http://schemas.openxmlformats.org/officeDocument/2006/math" xmlns:v="urn:schemas-microsoft-com:vml" xmlns:wp14="http://schemas.microsoft.com/office/word/2010/wordprocessingDrawing" xmlns:wp="http://schemas.openxmlformats.org/drawingml/2006/wordprocessingDrawing" xmlns:w10="urn:schemas-microsoft-com:office:word" xmlns:w="http://schemas.openxmlformats.org/wordprocessingml/2006/main" xmlns:w14="http://schemas.microsoft.com/office/word/2010/wordml" xmlns:w15="http://schemas.microsoft.com/office/word/2012/wordml" xmlns:w16cex="http://schemas.microsoft.com/office/word/2018/wordml/cex" xmlns:w16cid="http://schemas.microsoft.com/office/word/2016/wordml/cid" xmlns:w16="http://schemas.microsoft.com/office/word/2018/wordml" xmlns:w16du="http://schemas.microsoft.com/office/word/2023/wordml/word16du" xmlns:w16sdtdh="http://schemas.microsoft.com/office/word/2020/wordml/sdtdatahash" xmlns:w16sdtfl="http://schemas.microsoft.com/office/word/2024/wordml/sdtformatlock" xmlns:w16se="http://schemas.microsoft.com/office/word/2015/wordml/symex" xmlns:wpg="http://schemas.microsoft.com/office/word/2010/wordprocessingGroup" xmlns:wpi="http://schemas.microsoft.com/office/word/2010/wordprocessingInk" xmlns:wne="http://schemas.microsoft.com/office/word/2006/wordml" xmlns:wps="http://schemas.microsoft.com/office/word/2010/wordprocessingShape" mc:Ignorable="w14 w15 w16se w16cid w16 w16cex w16sdtdh w16sdtfl w16du wp14">
   <w:p>
     <w:pPr>
       <w:pStyle w:val="Header"/>
@@ -1707,7 +1751,7 @@
 </file>
 
 <file path=word/numbering.xml><?xml version="1.0" encoding="utf-8"?>
-<w:numbering xmlns:wpc="http://schemas.microsoft.com/office/word/2010/wordprocessingCanvas" xmlns:cx="http://schemas.microsoft.com/office/drawing/2014/chartex" xmlns:cx1="http://schemas.microsoft.com/office/drawing/2015/9/8/chartex" xmlns:cx2="http://schemas.microsoft.com/office/drawing/2015/10/21/chartex" xmlns:cx3="http://schemas.microsoft.com/office/drawing/2016/5/9/chartex" xmlns:cx4="http://schemas.microsoft.com/office/drawing/2016/5/10/chartex" xmlns:cx5="http://schemas.microsoft.com/office/drawing/2016/5/11/chartex" xmlns:cx6="http://schemas.microsoft.com/office/drawing/2016/5/12/chartex" xmlns:cx7="http://schemas.microsoft.com/office/drawing/2016/5/13/chartex" xmlns:cx8="http://schemas.microsoft.com/office/drawing/2016/5/14/chartex" xmlns:mc="http://schemas.openxmlformats.org/markup-compatibility/2006" xmlns:aink="http://schemas.microsoft.com/office/drawing/2016/ink" xmlns:am3d="http://schemas.microsoft.com/office/drawing/2017/model3d" xmlns:o="urn:schemas-microsoft-com:office:office" xmlns:oel="http://schemas.microsoft.com/office/2019/extlst" xmlns:r="http://schemas.openxmlformats.org/officeDocument/2006/relationships" xmlns:m="http://schemas.openxmlformats.org/officeDocument/2006/math" xmlns:v="urn:schemas-microsoft-com:vml" xmlns:wp14="http://schemas.microsoft.com/office/word/2010/wordprocessingDrawing" xmlns:wp="http://schemas.openxmlformats.org/drawingml/2006/wordprocessingDrawing" xmlns:w10="urn:schemas-microsoft-com:office:word" xmlns:w="http://schemas.openxmlformats.org/wordprocessingml/2006/main" xmlns:w14="http://schemas.microsoft.com/office/word/2010/wordml" xmlns:w15="http://schemas.microsoft.com/office/word/2012/wordml" xmlns:w16cex="http://schemas.microsoft.com/office/word/2018/wordml/cex" xmlns:w16cid="http://schemas.microsoft.com/office/word/2016/wordml/cid" xmlns:w16="http://schemas.microsoft.com/office/word/2018/wordml" xmlns:w16du="http://schemas.microsoft.com/office/word/2023/wordml/word16du" xmlns:w16sdtdh="http://schemas.microsoft.com/office/word/2020/wordml/sdtdatahash" xmlns:w16se="http://schemas.microsoft.com/office/word/2015/wordml/symex" xmlns:wpg="http://schemas.microsoft.com/office/word/2010/wordprocessingGroup" xmlns:wpi="http://schemas.microsoft.com/office/word/2010/wordprocessingInk" xmlns:wne="http://schemas.microsoft.com/office/word/2006/wordml" xmlns:wps="http://schemas.microsoft.com/office/word/2010/wordprocessingShape" mc:Ignorable="w14 w15 w16se w16cid w16 w16cex w16sdtdh w16du wp14">
+<w:numbering xmlns:wpc="http://schemas.microsoft.com/office/word/2010/wordprocessingCanvas" xmlns:cx="http://schemas.microsoft.com/office/drawing/2014/chartex" xmlns:cx1="http://schemas.microsoft.com/office/drawing/2015/9/8/chartex" xmlns:cx2="http://schemas.microsoft.com/office/drawing/2015/10/21/chartex" xmlns:cx3="http://schemas.microsoft.com/office/drawing/2016/5/9/chartex" xmlns:cx4="http://schemas.microsoft.com/office/drawing/2016/5/10/chartex" xmlns:cx5="http://schemas.microsoft.com/office/drawing/2016/5/11/chartex" xmlns:cx6="http://schemas.microsoft.com/office/drawing/2016/5/12/chartex" xmlns:cx7="http://schemas.microsoft.com/office/drawing/2016/5/13/chartex" xmlns:cx8="http://schemas.microsoft.com/office/drawing/2016/5/14/chartex" xmlns:mc="http://schemas.openxmlformats.org/markup-compatibility/2006" xmlns:aink="http://schemas.microsoft.com/office/drawing/2016/ink" xmlns:am3d="http://schemas.microsoft.com/office/drawing/2017/model3d" xmlns:o="urn:schemas-microsoft-com:office:office" xmlns:oel="http://schemas.microsoft.com/office/2019/extlst" xmlns:r="http://schemas.openxmlformats.org/officeDocument/2006/relationships" xmlns:m="http://schemas.openxmlformats.org/officeDocument/2006/math" xmlns:v="urn:schemas-microsoft-com:vml" xmlns:wp14="http://schemas.microsoft.com/office/word/2010/wordprocessingDrawing" xmlns:wp="http://schemas.openxmlformats.org/drawingml/2006/wordprocessingDrawing" xmlns:w10="urn:schemas-microsoft-com:office:word" xmlns:w="http://schemas.openxmlformats.org/wordprocessingml/2006/main" xmlns:w14="http://schemas.microsoft.com/office/word/2010/wordml" xmlns:w15="http://schemas.microsoft.com/office/word/2012/wordml" xmlns:w16cex="http://schemas.microsoft.com/office/word/2018/wordml/cex" xmlns:w16cid="http://schemas.microsoft.com/office/word/2016/wordml/cid" xmlns:w16="http://schemas.microsoft.com/office/word/2018/wordml" xmlns:w16du="http://schemas.microsoft.com/office/word/2023/wordml/word16du" xmlns:w16sdtdh="http://schemas.microsoft.com/office/word/2020/wordml/sdtdatahash" xmlns:w16sdtfl="http://schemas.microsoft.com/office/word/2024/wordml/sdtformatlock" xmlns:w16se="http://schemas.microsoft.com/office/word/2015/wordml/symex" xmlns:wpg="http://schemas.microsoft.com/office/word/2010/wordprocessingGroup" xmlns:wpi="http://schemas.microsoft.com/office/word/2010/wordprocessingInk" xmlns:wne="http://schemas.microsoft.com/office/word/2006/wordml" xmlns:wps="http://schemas.microsoft.com/office/word/2010/wordprocessingShape" mc:Ignorable="w14 w15 w16se w16cid w16 w16cex w16sdtdh w16sdtfl w16du wp14">
   <w:abstractNum w:abstractNumId="0" w15:restartNumberingAfterBreak="0">
     <w:nsid w:val="01FC5F32"/>
     <w:multiLevelType w:val="hybridMultilevel"/>
@@ -2657,7 +2701,7 @@
 </file>
 
 <file path=word/styles.xml><?xml version="1.0" encoding="utf-8"?>
-<w:styles xmlns:mc="http://schemas.openxmlformats.org/markup-compatibility/2006" xmlns:r="http://schemas.openxmlformats.org/officeDocument/2006/relationships" xmlns:w="http://schemas.openxmlformats.org/wordprocessingml/2006/main" xmlns:w14="http://schemas.microsoft.com/office/word/2010/wordml" xmlns:w15="http://schemas.microsoft.com/office/word/2012/wordml" xmlns:w16cex="http://schemas.microsoft.com/office/word/2018/wordml/cex" xmlns:w16cid="http://schemas.microsoft.com/office/word/2016/wordml/cid" xmlns:w16="http://schemas.microsoft.com/office/word/2018/wordml" xmlns:w16du="http://schemas.microsoft.com/office/word/2023/wordml/word16du" xmlns:w16sdtdh="http://schemas.microsoft.com/office/word/2020/wordml/sdtdatahash" xmlns:w16se="http://schemas.microsoft.com/office/word/2015/wordml/symex" mc:Ignorable="w14 w15 w16se w16cid w16 w16cex w16sdtdh w16du">
+<w:styles xmlns:mc="http://schemas.openxmlformats.org/markup-compatibility/2006" xmlns:r="http://schemas.openxmlformats.org/officeDocument/2006/relationships" xmlns:w="http://schemas.openxmlformats.org/wordprocessingml/2006/main" xmlns:w14="http://schemas.microsoft.com/office/word/2010/wordml" xmlns:w15="http://schemas.microsoft.com/office/word/2012/wordml" xmlns:w16cex="http://schemas.microsoft.com/office/word/2018/wordml/cex" xmlns:w16cid="http://schemas.microsoft.com/office/word/2016/wordml/cid" xmlns:w16="http://schemas.microsoft.com/office/word/2018/wordml" xmlns:w16du="http://schemas.microsoft.com/office/word/2023/wordml/word16du" xmlns:w16sdtdh="http://schemas.microsoft.com/office/word/2020/wordml/sdtdatahash" xmlns:w16sdtfl="http://schemas.microsoft.com/office/word/2024/wordml/sdtformatlock" xmlns:w16se="http://schemas.microsoft.com/office/word/2015/wordml/symex" mc:Ignorable="w14 w15 w16se w16cid w16 w16cex w16sdtdh w16sdtfl w16du">
   <w:docDefaults>
     <w:rPrDefault>
       <w:rPr>
@@ -3268,6 +3312,7 @@
   <w:style w:type="character" w:default="1" w:styleId="DefaultParagraphFont">
     <w:name w:val="Default Paragraph Font"/>
     <w:uiPriority w:val="1"/>
+    <w:semiHidden/>
     <w:unhideWhenUsed/>
   </w:style>
   <w:style w:type="table" w:default="1" w:styleId="TableNormal">

</xml_diff>